<commit_message>
add a vue file,and newly increased content for suibi with proxy
</commit_message>
<xml_diff>
--- a/随笔.docx
+++ b/随笔.docx
@@ -11200,7 +11200,7 @@
             </w14:solidFill>
           </w14:textFill>
         </w:rPr>
-        <w:t>7 .方法：</w:t>
+        <w:t>7. 方法：</w:t>
       </w:r>
     </w:p>
     <w:p>
@@ -12521,6 +12521,7 @@
         <w:keepLines w:val="0"/>
         <w:widowControl/>
         <w:numPr>
+          <w:ilvl w:val="0"/>
           <w:numId w:val="0"/>
         </w:numPr>
         <w:suppressLineNumbers w:val="0"/>
@@ -12618,22 +12619,35 @@
           </w14:textFill>
         </w:rPr>
         <w:tab/>
-        <w:t/>
-      </w:r>
-      <w:r>
-        <w:rPr>
-          <w:rFonts w:hint="eastAsia" w:asciiTheme="minorEastAsia" w:hAnsiTheme="minorEastAsia" w:cstheme="minorEastAsia"/>
-          <w:color w:val="000000" w:themeColor="text1"/>
-          <w:sz w:val="24"/>
-          <w:szCs w:val="24"/>
-          <w:lang w:val="en-US" w:eastAsia="zh-CN"/>
-          <w14:textFill>
-            <w14:solidFill>
-              <w14:schemeClr w14:val="tx1"/>
-            </w14:solidFill>
-          </w14:textFill>
-        </w:rPr>
-        <w:tab/>
+      </w:r>
+      <w:r>
+        <w:rPr>
+          <w:rFonts w:hint="eastAsia" w:asciiTheme="minorEastAsia" w:hAnsiTheme="minorEastAsia" w:cstheme="minorEastAsia"/>
+          <w:color w:val="000000" w:themeColor="text1"/>
+          <w:sz w:val="24"/>
+          <w:szCs w:val="24"/>
+          <w:lang w:val="en-US" w:eastAsia="zh-CN"/>
+          <w14:textFill>
+            <w14:solidFill>
+              <w14:schemeClr w14:val="tx1"/>
+            </w14:solidFill>
+          </w14:textFill>
+        </w:rPr>
+        <w:tab/>
+      </w:r>
+      <w:r>
+        <w:rPr>
+          <w:rFonts w:hint="eastAsia" w:asciiTheme="minorEastAsia" w:hAnsiTheme="minorEastAsia" w:cstheme="minorEastAsia"/>
+          <w:color w:val="000000" w:themeColor="text1"/>
+          <w:sz w:val="24"/>
+          <w:szCs w:val="24"/>
+          <w:lang w:val="en-US" w:eastAsia="zh-CN"/>
+          <w14:textFill>
+            <w14:solidFill>
+              <w14:schemeClr w14:val="tx1"/>
+            </w14:solidFill>
+          </w14:textFill>
+        </w:rPr>
         <w:t xml:space="preserve"> </w:t>
       </w:r>
       <w:r>
@@ -12820,6 +12834,20 @@
           </w14:textFill>
         </w:rPr>
         <w:tab/>
+      </w:r>
+      <w:r>
+        <w:rPr>
+          <w:rFonts w:hint="eastAsia" w:asciiTheme="minorEastAsia" w:hAnsiTheme="minorEastAsia" w:cstheme="minorEastAsia"/>
+          <w:color w:val="000000" w:themeColor="text1"/>
+          <w:sz w:val="24"/>
+          <w:szCs w:val="24"/>
+          <w:lang w:val="en-US" w:eastAsia="zh-CN"/>
+          <w14:textFill>
+            <w14:solidFill>
+              <w14:schemeClr w14:val="tx1"/>
+            </w14:solidFill>
+          </w14:textFill>
+        </w:rPr>
         <w:t xml:space="preserve">   </w:t>
       </w:r>
       <w:r>
@@ -12913,6 +12941,7 @@
         <w:keepLines w:val="0"/>
         <w:widowControl/>
         <w:numPr>
+          <w:ilvl w:val="0"/>
           <w:numId w:val="0"/>
         </w:numPr>
         <w:suppressLineNumbers w:val="0"/>
@@ -12955,6 +12984,7 @@
         <w:keepLines w:val="0"/>
         <w:widowControl/>
         <w:numPr>
+          <w:ilvl w:val="0"/>
           <w:numId w:val="0"/>
         </w:numPr>
         <w:suppressLineNumbers w:val="0"/>
@@ -12997,6 +13027,7 @@
         <w:keepLines w:val="0"/>
         <w:widowControl/>
         <w:numPr>
+          <w:ilvl w:val="0"/>
           <w:numId w:val="0"/>
         </w:numPr>
         <w:suppressLineNumbers w:val="0"/>
@@ -13039,6 +13070,7 @@
         <w:keepLines w:val="0"/>
         <w:widowControl/>
         <w:numPr>
+          <w:ilvl w:val="0"/>
           <w:numId w:val="0"/>
         </w:numPr>
         <w:suppressLineNumbers w:val="0"/>
@@ -13081,6 +13113,7 @@
         <w:keepLines w:val="0"/>
         <w:widowControl/>
         <w:numPr>
+          <w:ilvl w:val="0"/>
           <w:numId w:val="0"/>
         </w:numPr>
         <w:suppressLineNumbers w:val="0"/>
@@ -13245,6 +13278,20 @@
           </w14:textFill>
         </w:rPr>
         <w:tab/>
+      </w:r>
+      <w:r>
+        <w:rPr>
+          <w:rFonts w:hint="eastAsia" w:asciiTheme="minorEastAsia" w:hAnsiTheme="minorEastAsia" w:cstheme="minorEastAsia"/>
+          <w:color w:val="000000" w:themeColor="text1"/>
+          <w:sz w:val="24"/>
+          <w:szCs w:val="24"/>
+          <w:lang w:val="en-US" w:eastAsia="zh-CN"/>
+          <w14:textFill>
+            <w14:solidFill>
+              <w14:schemeClr w14:val="tx1"/>
+            </w14:solidFill>
+          </w14:textFill>
+        </w:rPr>
         <w:t xml:space="preserve">   var wm = new WeakMap();</w:t>
       </w:r>
     </w:p>
@@ -13298,6 +13345,7 @@
         <w:keepLines w:val="0"/>
         <w:widowControl/>
         <w:numPr>
+          <w:ilvl w:val="0"/>
           <w:numId w:val="0"/>
         </w:numPr>
         <w:suppressLineNumbers w:val="0"/>
@@ -13340,13 +13388,1648 @@
         <w:keepLines w:val="0"/>
         <w:widowControl/>
         <w:numPr>
-          <w:numId w:val="0"/>
+          <w:ilvl w:val="0"/>
+          <w:numId w:val="13"/>
         </w:numPr>
         <w:suppressLineNumbers w:val="0"/>
         <w:spacing w:before="0" w:beforeAutospacing="1" w:after="0" w:afterAutospacing="1" w:line="240" w:lineRule="auto"/>
         <w:ind w:left="420" w:leftChars="0" w:right="0" w:rightChars="0"/>
         <w:jc w:val="left"/>
         <w:rPr>
+          <w:rFonts w:hint="eastAsia" w:asciiTheme="minorEastAsia" w:hAnsiTheme="minorEastAsia" w:eastAsiaTheme="minorEastAsia" w:cstheme="minorEastAsia"/>
+          <w:color w:val="000000" w:themeColor="text1"/>
+          <w:sz w:val="24"/>
+          <w:szCs w:val="24"/>
+          <w:lang w:val="en-US" w:eastAsia="zh-CN"/>
+          <w14:textFill>
+            <w14:solidFill>
+              <w14:schemeClr w14:val="tx1"/>
+            </w14:solidFill>
+          </w14:textFill>
+        </w:rPr>
+      </w:pPr>
+      <w:r>
+        <w:rPr>
+          <w:rFonts w:hint="eastAsia" w:asciiTheme="minorEastAsia" w:hAnsiTheme="minorEastAsia" w:eastAsiaTheme="minorEastAsia" w:cstheme="minorEastAsia"/>
+          <w:i w:val="0"/>
+          <w:caps w:val="0"/>
+          <w:color w:val="333333"/>
+          <w:spacing w:val="0"/>
+          <w:sz w:val="24"/>
+          <w:szCs w:val="24"/>
+        </w:rPr>
+        <w:t>Proxy 可以理解成，</w:t>
+      </w:r>
+      <w:r>
+        <w:rPr>
+          <w:rFonts w:hint="eastAsia" w:asciiTheme="minorEastAsia" w:hAnsiTheme="minorEastAsia" w:eastAsiaTheme="minorEastAsia" w:cstheme="minorEastAsia"/>
+          <w:i w:val="0"/>
+          <w:caps w:val="0"/>
+          <w:color w:val="FF0000"/>
+          <w:spacing w:val="0"/>
+          <w:sz w:val="24"/>
+          <w:szCs w:val="24"/>
+        </w:rPr>
+        <w:t>在目标对象之前架设一层“拦截”</w:t>
+      </w:r>
+      <w:r>
+        <w:rPr>
+          <w:rFonts w:hint="eastAsia" w:asciiTheme="minorEastAsia" w:hAnsiTheme="minorEastAsia" w:eastAsiaTheme="minorEastAsia" w:cstheme="minorEastAsia"/>
+          <w:i w:val="0"/>
+          <w:caps w:val="0"/>
+          <w:color w:val="333333"/>
+          <w:spacing w:val="0"/>
+          <w:sz w:val="24"/>
+          <w:szCs w:val="24"/>
+        </w:rPr>
+        <w:t>，外界对该对象</w:t>
+      </w:r>
+      <w:r>
+        <w:rPr>
+          <w:rFonts w:hint="eastAsia" w:asciiTheme="minorEastAsia" w:hAnsiTheme="minorEastAsia" w:eastAsiaTheme="minorEastAsia" w:cstheme="minorEastAsia"/>
+          <w:i w:val="0"/>
+          <w:caps w:val="0"/>
+          <w:color w:val="333333"/>
+          <w:spacing w:val="0"/>
+          <w:sz w:val="24"/>
+          <w:szCs w:val="24"/>
+        </w:rPr>
+        <w:br w:type="textWrapping"/>
+      </w:r>
+      <w:r>
+        <w:rPr>
+          <w:rFonts w:hint="eastAsia" w:asciiTheme="minorEastAsia" w:hAnsiTheme="minorEastAsia" w:cstheme="minorEastAsia"/>
+          <w:i w:val="0"/>
+          <w:caps w:val="0"/>
+          <w:color w:val="333333"/>
+          <w:spacing w:val="0"/>
+          <w:sz w:val="24"/>
+          <w:szCs w:val="24"/>
+          <w:lang w:val="en-US" w:eastAsia="zh-CN"/>
+        </w:rPr>
+        <w:t xml:space="preserve">   </w:t>
+      </w:r>
+      <w:r>
+        <w:rPr>
+          <w:rFonts w:hint="eastAsia" w:asciiTheme="minorEastAsia" w:hAnsiTheme="minorEastAsia" w:eastAsiaTheme="minorEastAsia" w:cstheme="minorEastAsia"/>
+          <w:i w:val="0"/>
+          <w:caps w:val="0"/>
+          <w:color w:val="333333"/>
+          <w:spacing w:val="0"/>
+          <w:sz w:val="24"/>
+          <w:szCs w:val="24"/>
+        </w:rPr>
+        <w:t>的访问，都必须先通过这层拦截，因此提供了一种机制，可以对外界的</w:t>
+      </w:r>
+      <w:r>
+        <w:rPr>
+          <w:rFonts w:hint="eastAsia" w:asciiTheme="minorEastAsia" w:hAnsiTheme="minorEastAsia" w:eastAsiaTheme="minorEastAsia" w:cstheme="minorEastAsia"/>
+          <w:i w:val="0"/>
+          <w:caps w:val="0"/>
+          <w:color w:val="333333"/>
+          <w:spacing w:val="0"/>
+          <w:sz w:val="24"/>
+          <w:szCs w:val="24"/>
+        </w:rPr>
+        <w:br w:type="textWrapping"/>
+      </w:r>
+      <w:r>
+        <w:rPr>
+          <w:rFonts w:hint="eastAsia" w:asciiTheme="minorEastAsia" w:hAnsiTheme="minorEastAsia" w:cstheme="minorEastAsia"/>
+          <w:i w:val="0"/>
+          <w:caps w:val="0"/>
+          <w:color w:val="333333"/>
+          <w:spacing w:val="0"/>
+          <w:sz w:val="24"/>
+          <w:szCs w:val="24"/>
+          <w:lang w:val="en-US" w:eastAsia="zh-CN"/>
+        </w:rPr>
+        <w:t xml:space="preserve">   </w:t>
+      </w:r>
+      <w:r>
+        <w:rPr>
+          <w:rFonts w:hint="eastAsia" w:asciiTheme="minorEastAsia" w:hAnsiTheme="minorEastAsia" w:eastAsiaTheme="minorEastAsia" w:cstheme="minorEastAsia"/>
+          <w:i w:val="0"/>
+          <w:caps w:val="0"/>
+          <w:color w:val="333333"/>
+          <w:spacing w:val="0"/>
+          <w:sz w:val="24"/>
+          <w:szCs w:val="24"/>
+        </w:rPr>
+        <w:t>访问进行过滤和改写。Proxy 这个词的原意是代理，用在这里表示由它</w:t>
+      </w:r>
+      <w:r>
+        <w:rPr>
+          <w:rFonts w:hint="eastAsia" w:asciiTheme="minorEastAsia" w:hAnsiTheme="minorEastAsia" w:eastAsiaTheme="minorEastAsia" w:cstheme="minorEastAsia"/>
+          <w:i w:val="0"/>
+          <w:caps w:val="0"/>
+          <w:color w:val="333333"/>
+          <w:spacing w:val="0"/>
+          <w:sz w:val="24"/>
+          <w:szCs w:val="24"/>
+        </w:rPr>
+        <w:br w:type="textWrapping"/>
+      </w:r>
+      <w:r>
+        <w:rPr>
+          <w:rFonts w:hint="eastAsia" w:asciiTheme="minorEastAsia" w:hAnsiTheme="minorEastAsia" w:cstheme="minorEastAsia"/>
+          <w:i w:val="0"/>
+          <w:caps w:val="0"/>
+          <w:color w:val="333333"/>
+          <w:spacing w:val="0"/>
+          <w:sz w:val="24"/>
+          <w:szCs w:val="24"/>
+          <w:lang w:val="en-US" w:eastAsia="zh-CN"/>
+        </w:rPr>
+        <w:t xml:space="preserve">   </w:t>
+      </w:r>
+      <w:r>
+        <w:rPr>
+          <w:rFonts w:hint="eastAsia" w:asciiTheme="minorEastAsia" w:hAnsiTheme="minorEastAsia" w:eastAsiaTheme="minorEastAsia" w:cstheme="minorEastAsia"/>
+          <w:i w:val="0"/>
+          <w:caps w:val="0"/>
+          <w:color w:val="333333"/>
+          <w:spacing w:val="0"/>
+          <w:sz w:val="24"/>
+          <w:szCs w:val="24"/>
+        </w:rPr>
+        <w:t>来“代理”某些操作，可以译为“代理器”。</w:t>
+      </w:r>
+      <w:r>
+        <w:rPr>
+          <w:rFonts w:hint="eastAsia" w:asciiTheme="minorEastAsia" w:hAnsiTheme="minorEastAsia" w:eastAsiaTheme="minorEastAsia" w:cstheme="minorEastAsia"/>
+          <w:i w:val="0"/>
+          <w:caps w:val="0"/>
+          <w:color w:val="333333"/>
+          <w:spacing w:val="0"/>
+          <w:sz w:val="24"/>
+          <w:szCs w:val="24"/>
+        </w:rPr>
+        <w:br w:type="textWrapping"/>
+      </w:r>
+    </w:p>
+    <w:p>
+      <w:pPr>
+        <w:pStyle w:val="3"/>
+        <w:keepNext w:val="0"/>
+        <w:keepLines w:val="0"/>
+        <w:widowControl/>
+        <w:numPr>
+          <w:ilvl w:val="0"/>
+          <w:numId w:val="13"/>
+        </w:numPr>
+        <w:suppressLineNumbers w:val="0"/>
+        <w:spacing w:before="0" w:beforeAutospacing="1" w:after="0" w:afterAutospacing="1" w:line="240" w:lineRule="auto"/>
+        <w:ind w:left="420" w:leftChars="0" w:right="0" w:rightChars="0"/>
+        <w:jc w:val="left"/>
+        <w:rPr>
+          <w:rFonts w:hint="eastAsia" w:asciiTheme="minorEastAsia" w:hAnsiTheme="minorEastAsia" w:cstheme="minorEastAsia"/>
+          <w:color w:val="000000" w:themeColor="text1"/>
+          <w:sz w:val="24"/>
+          <w:szCs w:val="24"/>
+          <w:lang w:val="en-US" w:eastAsia="zh-CN"/>
+          <w14:textFill>
+            <w14:solidFill>
+              <w14:schemeClr w14:val="tx1"/>
+            </w14:solidFill>
+          </w14:textFill>
+        </w:rPr>
+      </w:pPr>
+      <w:r>
+        <w:rPr>
+          <w:rFonts w:hint="eastAsia" w:asciiTheme="minorEastAsia" w:hAnsiTheme="minorEastAsia" w:eastAsiaTheme="minorEastAsia" w:cstheme="minorEastAsia"/>
+          <w:i w:val="0"/>
+          <w:caps w:val="0"/>
+          <w:color w:val="333333"/>
+          <w:spacing w:val="0"/>
+          <w:sz w:val="24"/>
+          <w:szCs w:val="24"/>
+        </w:rPr>
+        <w:t>Proxy 用于修改某些操作的默认行为</w:t>
+      </w:r>
+      <w:r>
+        <w:rPr>
+          <w:rFonts w:hint="eastAsia" w:asciiTheme="minorEastAsia" w:hAnsiTheme="minorEastAsia" w:eastAsiaTheme="minorEastAsia" w:cstheme="minorEastAsia"/>
+          <w:i w:val="0"/>
+          <w:caps w:val="0"/>
+          <w:color w:val="333333"/>
+          <w:spacing w:val="0"/>
+          <w:sz w:val="24"/>
+          <w:szCs w:val="24"/>
+          <w:lang w:eastAsia="zh-CN"/>
+        </w:rPr>
+        <w:t>，</w:t>
+      </w:r>
+      <w:r>
+        <w:rPr>
+          <w:rFonts w:hint="eastAsia" w:asciiTheme="minorEastAsia" w:hAnsiTheme="minorEastAsia" w:eastAsiaTheme="minorEastAsia" w:cstheme="minorEastAsia"/>
+          <w:i w:val="0"/>
+          <w:caps w:val="0"/>
+          <w:color w:val="333333"/>
+          <w:spacing w:val="0"/>
+          <w:sz w:val="24"/>
+          <w:szCs w:val="24"/>
+        </w:rPr>
+        <w:t>等同于在语言层面做出修改，所</w:t>
+      </w:r>
+      <w:r>
+        <w:rPr>
+          <w:rFonts w:hint="eastAsia" w:asciiTheme="minorEastAsia" w:hAnsiTheme="minorEastAsia" w:eastAsiaTheme="minorEastAsia" w:cstheme="minorEastAsia"/>
+          <w:i w:val="0"/>
+          <w:caps w:val="0"/>
+          <w:color w:val="333333"/>
+          <w:spacing w:val="0"/>
+          <w:sz w:val="24"/>
+          <w:szCs w:val="24"/>
+        </w:rPr>
+        <w:br w:type="textWrapping"/>
+      </w:r>
+      <w:r>
+        <w:rPr>
+          <w:rFonts w:hint="eastAsia" w:asciiTheme="minorEastAsia" w:hAnsiTheme="minorEastAsia" w:cstheme="minorEastAsia"/>
+          <w:i w:val="0"/>
+          <w:caps w:val="0"/>
+          <w:color w:val="333333"/>
+          <w:spacing w:val="0"/>
+          <w:sz w:val="24"/>
+          <w:szCs w:val="24"/>
+          <w:lang w:val="en-US" w:eastAsia="zh-CN"/>
+        </w:rPr>
+        <w:t xml:space="preserve">   </w:t>
+      </w:r>
+      <w:r>
+        <w:rPr>
+          <w:rFonts w:hint="eastAsia" w:asciiTheme="minorEastAsia" w:hAnsiTheme="minorEastAsia" w:eastAsiaTheme="minorEastAsia" w:cstheme="minorEastAsia"/>
+          <w:i w:val="0"/>
+          <w:caps w:val="0"/>
+          <w:color w:val="333333"/>
+          <w:spacing w:val="0"/>
+          <w:sz w:val="24"/>
+          <w:szCs w:val="24"/>
+        </w:rPr>
+        <w:t>以属于一种“</w:t>
+      </w:r>
+      <w:r>
+        <w:rPr>
+          <w:rFonts w:ascii="Verdana" w:hAnsi="Verdana" w:eastAsia="宋体" w:cs="Verdana"/>
+          <w:i w:val="0"/>
+          <w:caps w:val="0"/>
+          <w:color w:val="FF0000"/>
+          <w:spacing w:val="0"/>
+          <w:sz w:val="23"/>
+          <w:szCs w:val="23"/>
+        </w:rPr>
+        <w:t>元编程</w:t>
+      </w:r>
+      <w:r>
+        <w:rPr>
+          <w:rFonts w:hint="eastAsia" w:asciiTheme="minorEastAsia" w:hAnsiTheme="minorEastAsia" w:eastAsiaTheme="minorEastAsia" w:cstheme="minorEastAsia"/>
+          <w:i w:val="0"/>
+          <w:caps w:val="0"/>
+          <w:color w:val="333333"/>
+          <w:spacing w:val="0"/>
+          <w:sz w:val="24"/>
+          <w:szCs w:val="24"/>
+        </w:rPr>
+        <w:t>”（meta programming），即</w:t>
+      </w:r>
+      <w:r>
+        <w:rPr>
+          <w:rFonts w:ascii="Verdana" w:hAnsi="Verdana" w:eastAsia="宋体" w:cs="Verdana"/>
+          <w:i w:val="0"/>
+          <w:caps w:val="0"/>
+          <w:color w:val="FF0000"/>
+          <w:spacing w:val="0"/>
+          <w:sz w:val="23"/>
+          <w:szCs w:val="23"/>
+        </w:rPr>
+        <w:t>对编程语言进行编程</w:t>
+      </w:r>
+      <w:r>
+        <w:rPr>
+          <w:rFonts w:ascii="Verdana" w:hAnsi="Verdana" w:eastAsia="宋体" w:cs="Verdana"/>
+          <w:i w:val="0"/>
+          <w:caps w:val="0"/>
+          <w:color w:val="333333"/>
+          <w:spacing w:val="0"/>
+          <w:sz w:val="23"/>
+          <w:szCs w:val="23"/>
+        </w:rPr>
+        <w:t>。</w:t>
+      </w:r>
+      <w:r>
+        <w:rPr>
+          <w:rFonts w:ascii="Verdana" w:hAnsi="Verdana" w:eastAsia="宋体" w:cs="Verdana"/>
+          <w:i w:val="0"/>
+          <w:caps w:val="0"/>
+          <w:color w:val="333333"/>
+          <w:spacing w:val="0"/>
+          <w:sz w:val="23"/>
+          <w:szCs w:val="23"/>
+        </w:rPr>
+        <w:br w:type="textWrapping"/>
+      </w:r>
+    </w:p>
+    <w:p>
+      <w:pPr>
+        <w:pStyle w:val="3"/>
+        <w:keepNext w:val="0"/>
+        <w:keepLines w:val="0"/>
+        <w:widowControl/>
+        <w:numPr>
+          <w:ilvl w:val="0"/>
+          <w:numId w:val="13"/>
+        </w:numPr>
+        <w:suppressLineNumbers w:val="0"/>
+        <w:spacing w:before="0" w:beforeAutospacing="1" w:after="0" w:afterAutospacing="1" w:line="240" w:lineRule="auto"/>
+        <w:ind w:left="420" w:leftChars="0" w:right="0" w:rightChars="0"/>
+        <w:jc w:val="left"/>
+        <w:rPr>
+          <w:rFonts w:hint="eastAsia" w:asciiTheme="minorEastAsia" w:hAnsiTheme="minorEastAsia" w:cstheme="minorEastAsia"/>
+          <w:color w:val="000000" w:themeColor="text1"/>
+          <w:sz w:val="24"/>
+          <w:szCs w:val="24"/>
+          <w:lang w:val="en-US" w:eastAsia="zh-CN"/>
+          <w14:textFill>
+            <w14:solidFill>
+              <w14:schemeClr w14:val="tx1"/>
+            </w14:solidFill>
+          </w14:textFill>
+        </w:rPr>
+      </w:pPr>
+      <w:r>
+        <w:rPr>
+          <w:rFonts w:hint="eastAsia" w:asciiTheme="minorEastAsia" w:hAnsiTheme="minorEastAsia" w:cstheme="minorEastAsia"/>
+          <w:color w:val="000000" w:themeColor="text1"/>
+          <w:sz w:val="24"/>
+          <w:szCs w:val="24"/>
+          <w:lang w:val="en-US" w:eastAsia="zh-CN"/>
+          <w14:textFill>
+            <w14:solidFill>
+              <w14:schemeClr w14:val="tx1"/>
+            </w14:solidFill>
+          </w14:textFill>
+        </w:rPr>
+        <w:t>创建proxy：</w:t>
+      </w:r>
+    </w:p>
+    <w:p>
+      <w:pPr>
+        <w:pStyle w:val="3"/>
+        <w:keepNext w:val="0"/>
+        <w:keepLines w:val="0"/>
+        <w:widowControl/>
+        <w:numPr>
+          <w:numId w:val="0"/>
+        </w:numPr>
+        <w:suppressLineNumbers w:val="0"/>
+        <w:spacing w:before="0" w:beforeAutospacing="1" w:after="0" w:afterAutospacing="1" w:line="240" w:lineRule="auto"/>
+        <w:ind w:left="420" w:leftChars="0" w:right="0" w:rightChars="0" w:firstLine="420" w:firstLineChars="0"/>
+        <w:jc w:val="left"/>
+        <w:rPr>
+          <w:rFonts w:hint="eastAsia" w:asciiTheme="minorEastAsia" w:hAnsiTheme="minorEastAsia" w:cstheme="minorEastAsia"/>
+          <w:color w:val="000000" w:themeColor="text1"/>
+          <w:sz w:val="24"/>
+          <w:szCs w:val="24"/>
+          <w:lang w:val="en-US" w:eastAsia="zh-CN"/>
+          <w14:textFill>
+            <w14:solidFill>
+              <w14:schemeClr w14:val="tx1"/>
+            </w14:solidFill>
+          </w14:textFill>
+        </w:rPr>
+      </w:pPr>
+      <w:r>
+        <w:rPr>
+          <w:rFonts w:hint="eastAsia" w:asciiTheme="minorEastAsia" w:hAnsiTheme="minorEastAsia" w:cstheme="minorEastAsia"/>
+          <w:color w:val="000000" w:themeColor="text1"/>
+          <w:sz w:val="24"/>
+          <w:szCs w:val="24"/>
+          <w:lang w:val="en-US" w:eastAsia="zh-CN"/>
+          <w14:textFill>
+            <w14:solidFill>
+              <w14:schemeClr w14:val="tx1"/>
+            </w14:solidFill>
+          </w14:textFill>
+        </w:rPr>
+        <w:t>3.1：var proxy = new Proxy(target,handle);</w:t>
+      </w:r>
+    </w:p>
+    <w:p>
+      <w:pPr>
+        <w:pStyle w:val="3"/>
+        <w:keepNext w:val="0"/>
+        <w:keepLines w:val="0"/>
+        <w:widowControl/>
+        <w:numPr>
+          <w:numId w:val="0"/>
+        </w:numPr>
+        <w:suppressLineNumbers w:val="0"/>
+        <w:spacing w:before="0" w:beforeAutospacing="1" w:after="0" w:afterAutospacing="1" w:line="240" w:lineRule="auto"/>
+        <w:ind w:left="840" w:leftChars="0" w:right="0" w:rightChars="0" w:firstLine="420" w:firstLineChars="0"/>
+        <w:jc w:val="left"/>
+        <w:rPr>
+          <w:rFonts w:hint="eastAsia" w:asciiTheme="minorEastAsia" w:hAnsiTheme="minorEastAsia" w:cstheme="minorEastAsia"/>
+          <w:color w:val="000000" w:themeColor="text1"/>
+          <w:sz w:val="24"/>
+          <w:szCs w:val="24"/>
+          <w:lang w:val="en-US" w:eastAsia="zh-CN"/>
+          <w14:textFill>
+            <w14:solidFill>
+              <w14:schemeClr w14:val="tx1"/>
+            </w14:solidFill>
+          </w14:textFill>
+        </w:rPr>
+      </w:pPr>
+      <w:r>
+        <w:rPr>
+          <w:rFonts w:hint="eastAsia" w:asciiTheme="minorEastAsia" w:hAnsiTheme="minorEastAsia" w:cstheme="minorEastAsia"/>
+          <w:color w:val="000000" w:themeColor="text1"/>
+          <w:sz w:val="24"/>
+          <w:szCs w:val="24"/>
+          <w:lang w:val="en-US" w:eastAsia="zh-CN"/>
+          <w14:textFill>
+            <w14:solidFill>
+              <w14:schemeClr w14:val="tx1"/>
+            </w14:solidFill>
+          </w14:textFill>
+        </w:rPr>
+        <w:t>3.1.1：</w:t>
+      </w:r>
+      <w:r>
+        <w:rPr>
+          <w:rFonts w:hint="eastAsia" w:asciiTheme="minorEastAsia" w:hAnsiTheme="minorEastAsia" w:cstheme="minorEastAsia"/>
+          <w:color w:val="FF0000"/>
+          <w:sz w:val="24"/>
+          <w:szCs w:val="24"/>
+          <w:lang w:val="en-US" w:eastAsia="zh-CN"/>
+        </w:rPr>
+        <w:t>target</w:t>
+      </w:r>
+      <w:r>
+        <w:rPr>
+          <w:rFonts w:hint="eastAsia" w:asciiTheme="minorEastAsia" w:hAnsiTheme="minorEastAsia" w:cstheme="minorEastAsia"/>
+          <w:color w:val="000000" w:themeColor="text1"/>
+          <w:sz w:val="24"/>
+          <w:szCs w:val="24"/>
+          <w:lang w:val="en-US" w:eastAsia="zh-CN"/>
+          <w14:textFill>
+            <w14:solidFill>
+              <w14:schemeClr w14:val="tx1"/>
+            </w14:solidFill>
+          </w14:textFill>
+        </w:rPr>
+        <w:t>，需要代理的目标对象。</w:t>
+      </w:r>
+    </w:p>
+    <w:p>
+      <w:pPr>
+        <w:pStyle w:val="3"/>
+        <w:keepNext w:val="0"/>
+        <w:keepLines w:val="0"/>
+        <w:widowControl/>
+        <w:numPr>
+          <w:numId w:val="0"/>
+        </w:numPr>
+        <w:suppressLineNumbers w:val="0"/>
+        <w:spacing w:before="0" w:beforeAutospacing="1" w:after="0" w:afterAutospacing="1" w:line="240" w:lineRule="auto"/>
+        <w:ind w:left="840" w:leftChars="0" w:right="0" w:rightChars="0" w:firstLine="420" w:firstLineChars="0"/>
+        <w:jc w:val="left"/>
+        <w:rPr>
+          <w:rFonts w:hint="eastAsia" w:asciiTheme="minorEastAsia" w:hAnsiTheme="minorEastAsia" w:cstheme="minorEastAsia"/>
+          <w:color w:val="000000" w:themeColor="text1"/>
+          <w:sz w:val="24"/>
+          <w:szCs w:val="24"/>
+          <w:lang w:val="en-US" w:eastAsia="zh-CN"/>
+          <w14:textFill>
+            <w14:solidFill>
+              <w14:schemeClr w14:val="tx1"/>
+            </w14:solidFill>
+          </w14:textFill>
+        </w:rPr>
+      </w:pPr>
+      <w:r>
+        <w:rPr>
+          <w:rFonts w:hint="eastAsia" w:asciiTheme="minorEastAsia" w:hAnsiTheme="minorEastAsia" w:cstheme="minorEastAsia"/>
+          <w:color w:val="000000" w:themeColor="text1"/>
+          <w:sz w:val="24"/>
+          <w:szCs w:val="24"/>
+          <w:lang w:val="en-US" w:eastAsia="zh-CN"/>
+          <w14:textFill>
+            <w14:solidFill>
+              <w14:schemeClr w14:val="tx1"/>
+            </w14:solidFill>
+          </w14:textFill>
+        </w:rPr>
+        <w:t>3.1.2：</w:t>
+      </w:r>
+      <w:r>
+        <w:rPr>
+          <w:rFonts w:hint="eastAsia" w:asciiTheme="minorEastAsia" w:hAnsiTheme="minorEastAsia" w:cstheme="minorEastAsia"/>
+          <w:color w:val="FF0000"/>
+          <w:sz w:val="24"/>
+          <w:szCs w:val="24"/>
+          <w:lang w:val="en-US" w:eastAsia="zh-CN"/>
+        </w:rPr>
+        <w:t>handle</w:t>
+      </w:r>
+      <w:r>
+        <w:rPr>
+          <w:rFonts w:hint="eastAsia" w:asciiTheme="minorEastAsia" w:hAnsiTheme="minorEastAsia" w:cstheme="minorEastAsia"/>
+          <w:color w:val="000000" w:themeColor="text1"/>
+          <w:sz w:val="24"/>
+          <w:szCs w:val="24"/>
+          <w:lang w:val="en-US" w:eastAsia="zh-CN"/>
+          <w14:textFill>
+            <w14:solidFill>
+              <w14:schemeClr w14:val="tx1"/>
+            </w14:solidFill>
+          </w14:textFill>
+        </w:rPr>
+        <w:t>，配置对象。对于每一个被代理的操作，需要提供一</w:t>
+      </w:r>
+      <w:r>
+        <w:rPr>
+          <w:rFonts w:hint="eastAsia" w:asciiTheme="minorEastAsia" w:hAnsiTheme="minorEastAsia" w:cstheme="minorEastAsia"/>
+          <w:color w:val="000000" w:themeColor="text1"/>
+          <w:sz w:val="24"/>
+          <w:szCs w:val="24"/>
+          <w:lang w:val="en-US" w:eastAsia="zh-CN"/>
+          <w14:textFill>
+            <w14:solidFill>
+              <w14:schemeClr w14:val="tx1"/>
+            </w14:solidFill>
+          </w14:textFill>
+        </w:rPr>
+        <w:tab/>
+        <w:t/>
+      </w:r>
+      <w:r>
+        <w:rPr>
+          <w:rFonts w:hint="eastAsia" w:asciiTheme="minorEastAsia" w:hAnsiTheme="minorEastAsia" w:cstheme="minorEastAsia"/>
+          <w:color w:val="000000" w:themeColor="text1"/>
+          <w:sz w:val="24"/>
+          <w:szCs w:val="24"/>
+          <w:lang w:val="en-US" w:eastAsia="zh-CN"/>
+          <w14:textFill>
+            <w14:solidFill>
+              <w14:schemeClr w14:val="tx1"/>
+            </w14:solidFill>
+          </w14:textFill>
+        </w:rPr>
+        <w:tab/>
+        <w:t/>
+      </w:r>
+      <w:r>
+        <w:rPr>
+          <w:rFonts w:hint="eastAsia" w:asciiTheme="minorEastAsia" w:hAnsiTheme="minorEastAsia" w:cstheme="minorEastAsia"/>
+          <w:color w:val="000000" w:themeColor="text1"/>
+          <w:sz w:val="24"/>
+          <w:szCs w:val="24"/>
+          <w:lang w:val="en-US" w:eastAsia="zh-CN"/>
+          <w14:textFill>
+            <w14:solidFill>
+              <w14:schemeClr w14:val="tx1"/>
+            </w14:solidFill>
+          </w14:textFill>
+        </w:rPr>
+        <w:tab/>
+        <w:t>个对应的处理函数，该函数将拦截对应的操作。</w:t>
+      </w:r>
+    </w:p>
+    <w:p>
+      <w:pPr>
+        <w:pStyle w:val="3"/>
+        <w:keepNext w:val="0"/>
+        <w:keepLines w:val="0"/>
+        <w:widowControl/>
+        <w:numPr>
+          <w:ilvl w:val="0"/>
+          <w:numId w:val="0"/>
+        </w:numPr>
+        <w:suppressLineNumbers w:val="0"/>
+        <w:spacing w:before="0" w:beforeAutospacing="1" w:after="0" w:afterAutospacing="1" w:line="240" w:lineRule="auto"/>
+        <w:ind w:left="840" w:leftChars="0" w:right="0" w:rightChars="0" w:firstLine="420" w:firstLineChars="0"/>
+        <w:jc w:val="left"/>
+        <w:rPr>
+          <w:rFonts w:hint="default" w:asciiTheme="minorEastAsia" w:hAnsiTheme="minorEastAsia" w:cstheme="minorEastAsia"/>
+          <w:color w:val="000000" w:themeColor="text1"/>
+          <w:sz w:val="24"/>
+          <w:szCs w:val="24"/>
+          <w:lang w:val="en-US" w:eastAsia="zh-CN"/>
+          <w14:textFill>
+            <w14:solidFill>
+              <w14:schemeClr w14:val="tx1"/>
+            </w14:solidFill>
+          </w14:textFill>
+        </w:rPr>
+      </w:pPr>
+      <w:r>
+        <w:rPr>
+          <w:rFonts w:hint="eastAsia" w:asciiTheme="minorEastAsia" w:hAnsiTheme="minorEastAsia" w:cstheme="minorEastAsia"/>
+          <w:color w:val="000000" w:themeColor="text1"/>
+          <w:sz w:val="24"/>
+          <w:szCs w:val="24"/>
+          <w:lang w:val="en-US" w:eastAsia="zh-CN"/>
+          <w14:textFill>
+            <w14:solidFill>
+              <w14:schemeClr w14:val="tx1"/>
+            </w14:solidFill>
+          </w14:textFill>
+        </w:rPr>
+        <w:t>注意：要使得Proxy</w:t>
+      </w:r>
+      <w:r>
+        <w:rPr>
+          <w:rFonts w:hint="default" w:asciiTheme="minorEastAsia" w:hAnsiTheme="minorEastAsia" w:cstheme="minorEastAsia"/>
+          <w:color w:val="000000" w:themeColor="text1"/>
+          <w:sz w:val="24"/>
+          <w:szCs w:val="24"/>
+          <w:lang w:val="en-US" w:eastAsia="zh-CN"/>
+          <w14:textFill>
+            <w14:solidFill>
+              <w14:schemeClr w14:val="tx1"/>
+            </w14:solidFill>
+          </w14:textFill>
+        </w:rPr>
+        <w:t>起作用，必须针对Proxy实例进行操作，而不</w:t>
+      </w:r>
+      <w:r>
+        <w:rPr>
+          <w:rFonts w:hint="eastAsia" w:asciiTheme="minorEastAsia" w:hAnsiTheme="minorEastAsia" w:cstheme="minorEastAsia"/>
+          <w:color w:val="000000" w:themeColor="text1"/>
+          <w:sz w:val="24"/>
+          <w:szCs w:val="24"/>
+          <w:lang w:val="en-US" w:eastAsia="zh-CN"/>
+          <w14:textFill>
+            <w14:solidFill>
+              <w14:schemeClr w14:val="tx1"/>
+            </w14:solidFill>
+          </w14:textFill>
+        </w:rPr>
+        <w:tab/>
+        <w:t/>
+      </w:r>
+      <w:r>
+        <w:rPr>
+          <w:rFonts w:hint="eastAsia" w:asciiTheme="minorEastAsia" w:hAnsiTheme="minorEastAsia" w:cstheme="minorEastAsia"/>
+          <w:color w:val="000000" w:themeColor="text1"/>
+          <w:sz w:val="24"/>
+          <w:szCs w:val="24"/>
+          <w:lang w:val="en-US" w:eastAsia="zh-CN"/>
+          <w14:textFill>
+            <w14:solidFill>
+              <w14:schemeClr w14:val="tx1"/>
+            </w14:solidFill>
+          </w14:textFill>
+        </w:rPr>
+        <w:tab/>
+        <w:t xml:space="preserve">   </w:t>
+      </w:r>
+      <w:r>
+        <w:rPr>
+          <w:rFonts w:hint="default" w:asciiTheme="minorEastAsia" w:hAnsiTheme="minorEastAsia" w:cstheme="minorEastAsia"/>
+          <w:color w:val="000000" w:themeColor="text1"/>
+          <w:sz w:val="24"/>
+          <w:szCs w:val="24"/>
+          <w:lang w:val="en-US" w:eastAsia="zh-CN"/>
+          <w14:textFill>
+            <w14:solidFill>
+              <w14:schemeClr w14:val="tx1"/>
+            </w14:solidFill>
+          </w14:textFill>
+        </w:rPr>
+        <w:t>是针对</w:t>
+      </w:r>
+      <w:r>
+        <w:rPr>
+          <w:rFonts w:hint="eastAsia" w:asciiTheme="minorEastAsia" w:hAnsiTheme="minorEastAsia" w:cstheme="minorEastAsia"/>
+          <w:color w:val="000000" w:themeColor="text1"/>
+          <w:sz w:val="24"/>
+          <w:szCs w:val="24"/>
+          <w:lang w:val="en-US" w:eastAsia="zh-CN"/>
+          <w14:textFill>
+            <w14:solidFill>
+              <w14:schemeClr w14:val="tx1"/>
+            </w14:solidFill>
+          </w14:textFill>
+        </w:rPr>
+        <w:t>被代理的</w:t>
+      </w:r>
+      <w:r>
+        <w:rPr>
+          <w:rFonts w:hint="default" w:asciiTheme="minorEastAsia" w:hAnsiTheme="minorEastAsia" w:cstheme="minorEastAsia"/>
+          <w:color w:val="000000" w:themeColor="text1"/>
+          <w:sz w:val="24"/>
+          <w:szCs w:val="24"/>
+          <w:lang w:val="en-US" w:eastAsia="zh-CN"/>
+          <w14:textFill>
+            <w14:solidFill>
+              <w14:schemeClr w14:val="tx1"/>
+            </w14:solidFill>
+          </w14:textFill>
+        </w:rPr>
+        <w:t>目标对象进行操作。</w:t>
+      </w:r>
+    </w:p>
+    <w:p>
+      <w:pPr>
+        <w:pStyle w:val="3"/>
+        <w:keepNext w:val="0"/>
+        <w:keepLines w:val="0"/>
+        <w:widowControl/>
+        <w:numPr>
+          <w:ilvl w:val="0"/>
+          <w:numId w:val="0"/>
+        </w:numPr>
+        <w:suppressLineNumbers w:val="0"/>
+        <w:spacing w:before="0" w:beforeAutospacing="1" w:after="0" w:afterAutospacing="1" w:line="240" w:lineRule="auto"/>
+        <w:ind w:left="420" w:leftChars="0" w:right="0" w:rightChars="0" w:firstLine="420" w:firstLineChars="0"/>
+        <w:jc w:val="left"/>
+        <w:rPr>
+          <w:rFonts w:hint="eastAsia" w:asciiTheme="minorEastAsia" w:hAnsiTheme="minorEastAsia" w:cstheme="minorEastAsia"/>
+          <w:color w:val="000000" w:themeColor="text1"/>
+          <w:sz w:val="24"/>
+          <w:szCs w:val="24"/>
+          <w:lang w:val="en-US" w:eastAsia="zh-CN"/>
+          <w14:textFill>
+            <w14:solidFill>
+              <w14:schemeClr w14:val="tx1"/>
+            </w14:solidFill>
+          </w14:textFill>
+        </w:rPr>
+      </w:pPr>
+      <w:r>
+        <w:rPr>
+          <w:rFonts w:hint="eastAsia" w:asciiTheme="minorEastAsia" w:hAnsiTheme="minorEastAsia" w:cstheme="minorEastAsia"/>
+          <w:color w:val="000000" w:themeColor="text1"/>
+          <w:sz w:val="24"/>
+          <w:szCs w:val="24"/>
+          <w:lang w:val="en-US" w:eastAsia="zh-CN"/>
+          <w14:textFill>
+            <w14:solidFill>
+              <w14:schemeClr w14:val="tx1"/>
+            </w14:solidFill>
+          </w14:textFill>
+        </w:rPr>
+        <w:t>3.2：如果handle参数是</w:t>
+      </w:r>
+      <w:r>
+        <w:rPr>
+          <w:rFonts w:hint="eastAsia" w:asciiTheme="minorEastAsia" w:hAnsiTheme="minorEastAsia" w:cstheme="minorEastAsia"/>
+          <w:color w:val="FF0000"/>
+          <w:sz w:val="24"/>
+          <w:szCs w:val="24"/>
+          <w:lang w:val="en-US" w:eastAsia="zh-CN"/>
+        </w:rPr>
+        <w:t>空对象（{}）</w:t>
+      </w:r>
+      <w:r>
+        <w:rPr>
+          <w:rFonts w:hint="eastAsia" w:asciiTheme="minorEastAsia" w:hAnsiTheme="minorEastAsia" w:cstheme="minorEastAsia"/>
+          <w:color w:val="000000" w:themeColor="text1"/>
+          <w:sz w:val="24"/>
+          <w:szCs w:val="24"/>
+          <w:lang w:val="en-US" w:eastAsia="zh-CN"/>
+          <w14:textFill>
+            <w14:solidFill>
+              <w14:schemeClr w14:val="tx1"/>
+            </w14:solidFill>
+          </w14:textFill>
+        </w:rPr>
+        <w:t>的话，那么访问proxy对象就等</w:t>
+      </w:r>
+      <w:r>
+        <w:rPr>
+          <w:rFonts w:hint="eastAsia" w:asciiTheme="minorEastAsia" w:hAnsiTheme="minorEastAsia" w:cstheme="minorEastAsia"/>
+          <w:color w:val="000000" w:themeColor="text1"/>
+          <w:sz w:val="24"/>
+          <w:szCs w:val="24"/>
+          <w:lang w:val="en-US" w:eastAsia="zh-CN"/>
+          <w14:textFill>
+            <w14:solidFill>
+              <w14:schemeClr w14:val="tx1"/>
+            </w14:solidFill>
+          </w14:textFill>
+        </w:rPr>
+        <w:tab/>
+      </w:r>
+      <w:r>
+        <w:rPr>
+          <w:rFonts w:hint="eastAsia" w:asciiTheme="minorEastAsia" w:hAnsiTheme="minorEastAsia" w:cstheme="minorEastAsia"/>
+          <w:color w:val="000000" w:themeColor="text1"/>
+          <w:sz w:val="24"/>
+          <w:szCs w:val="24"/>
+          <w:lang w:val="en-US" w:eastAsia="zh-CN"/>
+          <w14:textFill>
+            <w14:solidFill>
+              <w14:schemeClr w14:val="tx1"/>
+            </w14:solidFill>
+          </w14:textFill>
+        </w:rPr>
+        <w:tab/>
+      </w:r>
+      <w:r>
+        <w:rPr>
+          <w:rFonts w:hint="eastAsia" w:asciiTheme="minorEastAsia" w:hAnsiTheme="minorEastAsia" w:cstheme="minorEastAsia"/>
+          <w:color w:val="000000" w:themeColor="text1"/>
+          <w:sz w:val="24"/>
+          <w:szCs w:val="24"/>
+          <w:lang w:val="en-US" w:eastAsia="zh-CN"/>
+          <w14:textFill>
+            <w14:solidFill>
+              <w14:schemeClr w14:val="tx1"/>
+            </w14:solidFill>
+          </w14:textFill>
+        </w:rPr>
+        <w:t xml:space="preserve">  于访问target对象。对proxy操作，就相当于对target进行操</w:t>
+      </w:r>
+      <w:r>
+        <w:rPr>
+          <w:rFonts w:hint="eastAsia" w:asciiTheme="minorEastAsia" w:hAnsiTheme="minorEastAsia" w:cstheme="minorEastAsia"/>
+          <w:color w:val="000000" w:themeColor="text1"/>
+          <w:sz w:val="24"/>
+          <w:szCs w:val="24"/>
+          <w:lang w:val="en-US" w:eastAsia="zh-CN"/>
+          <w14:textFill>
+            <w14:solidFill>
+              <w14:schemeClr w14:val="tx1"/>
+            </w14:solidFill>
+          </w14:textFill>
+        </w:rPr>
+        <w:tab/>
+      </w:r>
+      <w:r>
+        <w:rPr>
+          <w:rFonts w:hint="eastAsia" w:asciiTheme="minorEastAsia" w:hAnsiTheme="minorEastAsia" w:cstheme="minorEastAsia"/>
+          <w:color w:val="000000" w:themeColor="text1"/>
+          <w:sz w:val="24"/>
+          <w:szCs w:val="24"/>
+          <w:lang w:val="en-US" w:eastAsia="zh-CN"/>
+          <w14:textFill>
+            <w14:solidFill>
+              <w14:schemeClr w14:val="tx1"/>
+            </w14:solidFill>
+          </w14:textFill>
+        </w:rPr>
+        <w:tab/>
+      </w:r>
+      <w:r>
+        <w:rPr>
+          <w:rFonts w:hint="eastAsia" w:asciiTheme="minorEastAsia" w:hAnsiTheme="minorEastAsia" w:cstheme="minorEastAsia"/>
+          <w:color w:val="000000" w:themeColor="text1"/>
+          <w:sz w:val="24"/>
+          <w:szCs w:val="24"/>
+          <w:lang w:val="en-US" w:eastAsia="zh-CN"/>
+          <w14:textFill>
+            <w14:solidFill>
+              <w14:schemeClr w14:val="tx1"/>
+            </w14:solidFill>
+          </w14:textFill>
+        </w:rPr>
+        <w:t xml:space="preserve">  作。但是他们</w:t>
+      </w:r>
+      <w:r>
+        <w:rPr>
+          <w:rFonts w:hint="eastAsia" w:asciiTheme="minorEastAsia" w:hAnsiTheme="minorEastAsia" w:cstheme="minorEastAsia"/>
+          <w:color w:val="FF0000"/>
+          <w:sz w:val="24"/>
+          <w:szCs w:val="24"/>
+          <w:lang w:val="en-US" w:eastAsia="zh-CN"/>
+        </w:rPr>
+        <w:t>不相等</w:t>
+      </w:r>
+      <w:r>
+        <w:rPr>
+          <w:rFonts w:hint="eastAsia" w:asciiTheme="minorEastAsia" w:hAnsiTheme="minorEastAsia" w:cstheme="minorEastAsia"/>
+          <w:color w:val="000000" w:themeColor="text1"/>
+          <w:sz w:val="24"/>
+          <w:szCs w:val="24"/>
+          <w:lang w:val="en-US" w:eastAsia="zh-CN"/>
+          <w14:textFill>
+            <w14:solidFill>
+              <w14:schemeClr w14:val="tx1"/>
+            </w14:solidFill>
+          </w14:textFill>
+        </w:rPr>
+        <w:t>。也就是说他们不指向同一个内存地址。</w:t>
+      </w:r>
+    </w:p>
+    <w:p>
+      <w:pPr>
+        <w:pStyle w:val="3"/>
+        <w:keepNext w:val="0"/>
+        <w:keepLines w:val="0"/>
+        <w:widowControl/>
+        <w:numPr>
+          <w:ilvl w:val="0"/>
+          <w:numId w:val="0"/>
+        </w:numPr>
+        <w:suppressLineNumbers w:val="0"/>
+        <w:spacing w:before="0" w:beforeAutospacing="1" w:after="0" w:afterAutospacing="1" w:line="240" w:lineRule="auto"/>
+        <w:ind w:left="420" w:leftChars="0" w:right="0" w:rightChars="0" w:firstLine="420" w:firstLineChars="0"/>
+        <w:jc w:val="left"/>
+        <w:rPr>
+          <w:rFonts w:hint="eastAsia" w:asciiTheme="minorEastAsia" w:hAnsiTheme="minorEastAsia" w:cstheme="minorEastAsia"/>
+          <w:color w:val="000000" w:themeColor="text1"/>
+          <w:sz w:val="24"/>
+          <w:szCs w:val="24"/>
+          <w:lang w:val="en-US" w:eastAsia="zh-CN"/>
+          <w14:textFill>
+            <w14:solidFill>
+              <w14:schemeClr w14:val="tx1"/>
+            </w14:solidFill>
+          </w14:textFill>
+        </w:rPr>
+      </w:pPr>
+      <w:r>
+        <w:rPr>
+          <w:rFonts w:hint="eastAsia" w:asciiTheme="minorEastAsia" w:hAnsiTheme="minorEastAsia" w:cstheme="minorEastAsia"/>
+          <w:color w:val="000000" w:themeColor="text1"/>
+          <w:sz w:val="24"/>
+          <w:szCs w:val="24"/>
+          <w:lang w:val="en-US" w:eastAsia="zh-CN"/>
+          <w14:textFill>
+            <w14:solidFill>
+              <w14:schemeClr w14:val="tx1"/>
+            </w14:solidFill>
+          </w14:textFill>
+        </w:rPr>
+        <w:t>3.3：在配置任何拦截处理函数时，第一个参数必须是target（最好）</w:t>
+      </w:r>
+      <w:r>
+        <w:rPr>
+          <w:rFonts w:hint="eastAsia" w:asciiTheme="minorEastAsia" w:hAnsiTheme="minorEastAsia" w:cstheme="minorEastAsia"/>
+          <w:color w:val="000000" w:themeColor="text1"/>
+          <w:sz w:val="24"/>
+          <w:szCs w:val="24"/>
+          <w:lang w:val="en-US" w:eastAsia="zh-CN"/>
+          <w14:textFill>
+            <w14:solidFill>
+              <w14:schemeClr w14:val="tx1"/>
+            </w14:solidFill>
+          </w14:textFill>
+        </w:rPr>
+        <w:tab/>
+      </w:r>
+      <w:r>
+        <w:rPr>
+          <w:rFonts w:hint="eastAsia" w:asciiTheme="minorEastAsia" w:hAnsiTheme="minorEastAsia" w:cstheme="minorEastAsia"/>
+          <w:color w:val="000000" w:themeColor="text1"/>
+          <w:sz w:val="24"/>
+          <w:szCs w:val="24"/>
+          <w:lang w:val="en-US" w:eastAsia="zh-CN"/>
+          <w14:textFill>
+            <w14:solidFill>
+              <w14:schemeClr w14:val="tx1"/>
+            </w14:solidFill>
+          </w14:textFill>
+        </w:rPr>
+        <w:tab/>
+      </w:r>
+      <w:r>
+        <w:rPr>
+          <w:rFonts w:hint="eastAsia" w:asciiTheme="minorEastAsia" w:hAnsiTheme="minorEastAsia" w:cstheme="minorEastAsia"/>
+          <w:color w:val="000000" w:themeColor="text1"/>
+          <w:sz w:val="24"/>
+          <w:szCs w:val="24"/>
+          <w:lang w:val="en-US" w:eastAsia="zh-CN"/>
+          <w14:textFill>
+            <w14:solidFill>
+              <w14:schemeClr w14:val="tx1"/>
+            </w14:solidFill>
+          </w14:textFill>
+        </w:rPr>
+        <w:t xml:space="preserve">  或者{}。不能是基本数据类型（undefined除外）。</w:t>
+      </w:r>
+    </w:p>
+    <w:p>
+      <w:pPr>
+        <w:pStyle w:val="3"/>
+        <w:keepNext w:val="0"/>
+        <w:keepLines w:val="0"/>
+        <w:widowControl/>
+        <w:numPr>
+          <w:ilvl w:val="0"/>
+          <w:numId w:val="0"/>
+        </w:numPr>
+        <w:suppressLineNumbers w:val="0"/>
+        <w:spacing w:before="0" w:beforeAutospacing="1" w:after="0" w:afterAutospacing="1" w:line="240" w:lineRule="auto"/>
+        <w:ind w:left="420" w:leftChars="0" w:right="0" w:rightChars="0" w:firstLine="420" w:firstLineChars="0"/>
+        <w:jc w:val="left"/>
+        <w:rPr>
+          <w:rFonts w:hint="eastAsia" w:asciiTheme="minorEastAsia" w:hAnsiTheme="minorEastAsia" w:cstheme="minorEastAsia"/>
+          <w:color w:val="000000" w:themeColor="text1"/>
+          <w:sz w:val="24"/>
+          <w:szCs w:val="24"/>
+          <w:lang w:val="en-US" w:eastAsia="zh-CN"/>
+          <w14:textFill>
+            <w14:solidFill>
+              <w14:schemeClr w14:val="tx1"/>
+            </w14:solidFill>
+          </w14:textFill>
+        </w:rPr>
+      </w:pPr>
+      <w:r>
+        <w:rPr>
+          <w:rFonts w:hint="eastAsia" w:asciiTheme="minorEastAsia" w:hAnsiTheme="minorEastAsia" w:cstheme="minorEastAsia"/>
+          <w:color w:val="000000" w:themeColor="text1"/>
+          <w:sz w:val="24"/>
+          <w:szCs w:val="24"/>
+          <w:lang w:val="en-US" w:eastAsia="zh-CN"/>
+          <w14:textFill>
+            <w14:solidFill>
+              <w14:schemeClr w14:val="tx1"/>
+            </w14:solidFill>
+          </w14:textFill>
+        </w:rPr>
+        <w:t>3.4：对于</w:t>
+      </w:r>
+      <w:r>
+        <w:rPr>
+          <w:rFonts w:hint="eastAsia" w:asciiTheme="minorEastAsia" w:hAnsiTheme="minorEastAsia" w:cstheme="minorEastAsia"/>
+          <w:color w:val="FF0000"/>
+          <w:sz w:val="24"/>
+          <w:szCs w:val="24"/>
+          <w:lang w:val="en-US" w:eastAsia="zh-CN"/>
+        </w:rPr>
+        <w:t>可以设置、但没有设置拦截</w:t>
+      </w:r>
+      <w:r>
+        <w:rPr>
+          <w:rFonts w:hint="eastAsia" w:asciiTheme="minorEastAsia" w:hAnsiTheme="minorEastAsia" w:cstheme="minorEastAsia"/>
+          <w:color w:val="000000" w:themeColor="text1"/>
+          <w:sz w:val="24"/>
+          <w:szCs w:val="24"/>
+          <w:lang w:val="en-US" w:eastAsia="zh-CN"/>
+          <w14:textFill>
+            <w14:solidFill>
+              <w14:schemeClr w14:val="tx1"/>
+            </w14:solidFill>
+          </w14:textFill>
+        </w:rPr>
+        <w:t>的操作，则直接落在目标对象上，</w:t>
+      </w:r>
+      <w:r>
+        <w:rPr>
+          <w:rFonts w:hint="eastAsia" w:asciiTheme="minorEastAsia" w:hAnsiTheme="minorEastAsia" w:cstheme="minorEastAsia"/>
+          <w:color w:val="000000" w:themeColor="text1"/>
+          <w:sz w:val="24"/>
+          <w:szCs w:val="24"/>
+          <w:lang w:val="en-US" w:eastAsia="zh-CN"/>
+          <w14:textFill>
+            <w14:solidFill>
+              <w14:schemeClr w14:val="tx1"/>
+            </w14:solidFill>
+          </w14:textFill>
+        </w:rPr>
+        <w:tab/>
+        <w:t/>
+      </w:r>
+      <w:r>
+        <w:rPr>
+          <w:rFonts w:hint="eastAsia" w:asciiTheme="minorEastAsia" w:hAnsiTheme="minorEastAsia" w:cstheme="minorEastAsia"/>
+          <w:color w:val="000000" w:themeColor="text1"/>
+          <w:sz w:val="24"/>
+          <w:szCs w:val="24"/>
+          <w:lang w:val="en-US" w:eastAsia="zh-CN"/>
+          <w14:textFill>
+            <w14:solidFill>
+              <w14:schemeClr w14:val="tx1"/>
+            </w14:solidFill>
+          </w14:textFill>
+        </w:rPr>
+        <w:tab/>
+        <w:t xml:space="preserve">  按照原先的方式产生结果。</w:t>
+      </w:r>
+    </w:p>
+    <w:p>
+      <w:pPr>
+        <w:pStyle w:val="3"/>
+        <w:keepNext w:val="0"/>
+        <w:keepLines w:val="0"/>
+        <w:widowControl/>
+        <w:numPr>
+          <w:ilvl w:val="0"/>
+          <w:numId w:val="13"/>
+        </w:numPr>
+        <w:suppressLineNumbers w:val="0"/>
+        <w:spacing w:before="0" w:beforeAutospacing="1" w:after="0" w:afterAutospacing="1" w:line="240" w:lineRule="auto"/>
+        <w:ind w:left="420" w:leftChars="0" w:right="0" w:rightChars="0" w:firstLine="0" w:firstLineChars="0"/>
+        <w:jc w:val="left"/>
+        <w:rPr>
+          <w:rFonts w:hint="eastAsia" w:asciiTheme="minorEastAsia" w:hAnsiTheme="minorEastAsia" w:cstheme="minorEastAsia"/>
+          <w:color w:val="000000" w:themeColor="text1"/>
+          <w:sz w:val="24"/>
+          <w:szCs w:val="24"/>
+          <w:lang w:val="en-US" w:eastAsia="zh-CN"/>
+          <w14:textFill>
+            <w14:solidFill>
+              <w14:schemeClr w14:val="tx1"/>
+            </w14:solidFill>
+          </w14:textFill>
+        </w:rPr>
+      </w:pPr>
+      <w:r>
+        <w:rPr>
+          <w:rFonts w:hint="eastAsia" w:asciiTheme="minorEastAsia" w:hAnsiTheme="minorEastAsia" w:cstheme="minorEastAsia"/>
+          <w:color w:val="000000" w:themeColor="text1"/>
+          <w:sz w:val="24"/>
+          <w:szCs w:val="24"/>
+          <w:lang w:val="en-US" w:eastAsia="zh-CN"/>
+          <w14:textFill>
+            <w14:solidFill>
+              <w14:schemeClr w14:val="tx1"/>
+            </w14:solidFill>
+          </w14:textFill>
+        </w:rPr>
+        <w:t>Proxy支持的</w:t>
+      </w:r>
+      <w:r>
+        <w:rPr>
+          <w:rFonts w:hint="eastAsia" w:asciiTheme="minorEastAsia" w:hAnsiTheme="minorEastAsia" w:cstheme="minorEastAsia"/>
+          <w:color w:val="FF0000"/>
+          <w:sz w:val="24"/>
+          <w:szCs w:val="24"/>
+          <w:lang w:val="en-US" w:eastAsia="zh-CN"/>
+        </w:rPr>
+        <w:t>13</w:t>
+      </w:r>
+      <w:r>
+        <w:rPr>
+          <w:rFonts w:hint="eastAsia" w:asciiTheme="minorEastAsia" w:hAnsiTheme="minorEastAsia" w:cstheme="minorEastAsia"/>
+          <w:color w:val="000000" w:themeColor="text1"/>
+          <w:sz w:val="24"/>
+          <w:szCs w:val="24"/>
+          <w:lang w:val="en-US" w:eastAsia="zh-CN"/>
+          <w14:textFill>
+            <w14:solidFill>
+              <w14:schemeClr w14:val="tx1"/>
+            </w14:solidFill>
+          </w14:textFill>
+        </w:rPr>
+        <w:t>种拦截操作：</w:t>
+      </w:r>
+    </w:p>
+    <w:p>
+      <w:pPr>
+        <w:pStyle w:val="3"/>
+        <w:keepNext w:val="0"/>
+        <w:keepLines w:val="0"/>
+        <w:widowControl/>
+        <w:numPr>
+          <w:numId w:val="0"/>
+        </w:numPr>
+        <w:suppressLineNumbers w:val="0"/>
+        <w:spacing w:before="0" w:beforeAutospacing="1" w:after="0" w:afterAutospacing="1" w:line="240" w:lineRule="auto"/>
+        <w:ind w:left="840" w:leftChars="0" w:right="0" w:rightChars="0"/>
+        <w:jc w:val="left"/>
+        <w:rPr>
+          <w:rFonts w:hint="eastAsia" w:asciiTheme="minorEastAsia" w:hAnsiTheme="minorEastAsia" w:cstheme="minorEastAsia"/>
+          <w:color w:val="000000" w:themeColor="text1"/>
+          <w:sz w:val="24"/>
+          <w:szCs w:val="24"/>
+          <w:lang w:val="en-US" w:eastAsia="zh-CN"/>
+          <w14:textFill>
+            <w14:solidFill>
+              <w14:schemeClr w14:val="tx1"/>
+            </w14:solidFill>
+          </w14:textFill>
+        </w:rPr>
+      </w:pPr>
+      <w:r>
+        <w:rPr>
+          <w:rFonts w:hint="eastAsia" w:asciiTheme="minorEastAsia" w:hAnsiTheme="minorEastAsia" w:cstheme="minorEastAsia"/>
+          <w:color w:val="000000" w:themeColor="text1"/>
+          <w:sz w:val="24"/>
+          <w:szCs w:val="24"/>
+          <w:lang w:val="en-US" w:eastAsia="zh-CN"/>
+          <w14:textFill>
+            <w14:solidFill>
+              <w14:schemeClr w14:val="tx1"/>
+            </w14:solidFill>
+          </w14:textFill>
+        </w:rPr>
+        <w:t>4.1：get(target,key,receiver)</w:t>
+      </w:r>
+    </w:p>
+    <w:p>
+      <w:pPr>
+        <w:pStyle w:val="3"/>
+        <w:keepNext w:val="0"/>
+        <w:keepLines w:val="0"/>
+        <w:widowControl/>
+        <w:numPr>
+          <w:numId w:val="0"/>
+        </w:numPr>
+        <w:suppressLineNumbers w:val="0"/>
+        <w:spacing w:before="0" w:beforeAutospacing="1" w:after="0" w:afterAutospacing="1" w:line="240" w:lineRule="auto"/>
+        <w:ind w:left="840" w:leftChars="0" w:right="0" w:rightChars="0" w:firstLine="420" w:firstLineChars="0"/>
+        <w:jc w:val="left"/>
+        <w:rPr>
+          <w:rFonts w:hint="eastAsia" w:asciiTheme="minorEastAsia" w:hAnsiTheme="minorEastAsia" w:cstheme="minorEastAsia"/>
+          <w:color w:val="000000" w:themeColor="text1"/>
+          <w:sz w:val="24"/>
+          <w:szCs w:val="24"/>
+          <w:lang w:val="en-US" w:eastAsia="zh-CN"/>
+          <w14:textFill>
+            <w14:solidFill>
+              <w14:schemeClr w14:val="tx1"/>
+            </w14:solidFill>
+          </w14:textFill>
+        </w:rPr>
+      </w:pPr>
+      <w:r>
+        <w:rPr>
+          <w:rFonts w:hint="eastAsia" w:asciiTheme="minorEastAsia" w:hAnsiTheme="minorEastAsia" w:cstheme="minorEastAsia"/>
+          <w:color w:val="000000" w:themeColor="text1"/>
+          <w:sz w:val="24"/>
+          <w:szCs w:val="24"/>
+          <w:lang w:val="en-US" w:eastAsia="zh-CN"/>
+          <w14:textFill>
+            <w14:solidFill>
+              <w14:schemeClr w14:val="tx1"/>
+            </w14:solidFill>
+          </w14:textFill>
+        </w:rPr>
+        <w:t>拦截对象的读取，例如proxy.name/proxy[</w:t>
+      </w:r>
+      <w:r>
+        <w:rPr>
+          <w:rFonts w:hint="default" w:asciiTheme="minorEastAsia" w:hAnsiTheme="minorEastAsia" w:cstheme="minorEastAsia"/>
+          <w:color w:val="000000" w:themeColor="text1"/>
+          <w:sz w:val="24"/>
+          <w:szCs w:val="24"/>
+          <w:lang w:val="en-US" w:eastAsia="zh-CN"/>
+          <w14:textFill>
+            <w14:solidFill>
+              <w14:schemeClr w14:val="tx1"/>
+            </w14:solidFill>
+          </w14:textFill>
+        </w:rPr>
+        <w:t>‘</w:t>
+      </w:r>
+      <w:r>
+        <w:rPr>
+          <w:rFonts w:hint="eastAsia" w:asciiTheme="minorEastAsia" w:hAnsiTheme="minorEastAsia" w:cstheme="minorEastAsia"/>
+          <w:color w:val="000000" w:themeColor="text1"/>
+          <w:sz w:val="24"/>
+          <w:szCs w:val="24"/>
+          <w:lang w:val="en-US" w:eastAsia="zh-CN"/>
+          <w14:textFill>
+            <w14:solidFill>
+              <w14:schemeClr w14:val="tx1"/>
+            </w14:solidFill>
+          </w14:textFill>
+        </w:rPr>
+        <w:t>name</w:t>
+      </w:r>
+      <w:r>
+        <w:rPr>
+          <w:rFonts w:hint="default" w:asciiTheme="minorEastAsia" w:hAnsiTheme="minorEastAsia" w:cstheme="minorEastAsia"/>
+          <w:color w:val="000000" w:themeColor="text1"/>
+          <w:sz w:val="24"/>
+          <w:szCs w:val="24"/>
+          <w:lang w:val="en-US" w:eastAsia="zh-CN"/>
+          <w14:textFill>
+            <w14:solidFill>
+              <w14:schemeClr w14:val="tx1"/>
+            </w14:solidFill>
+          </w14:textFill>
+        </w:rPr>
+        <w:t>’</w:t>
+      </w:r>
+      <w:r>
+        <w:rPr>
+          <w:rFonts w:hint="eastAsia" w:asciiTheme="minorEastAsia" w:hAnsiTheme="minorEastAsia" w:cstheme="minorEastAsia"/>
+          <w:color w:val="000000" w:themeColor="text1"/>
+          <w:sz w:val="24"/>
+          <w:szCs w:val="24"/>
+          <w:lang w:val="en-US" w:eastAsia="zh-CN"/>
+          <w14:textFill>
+            <w14:solidFill>
+              <w14:schemeClr w14:val="tx1"/>
+            </w14:solidFill>
+          </w14:textFill>
+        </w:rPr>
+        <w:t>]。</w:t>
+      </w:r>
+    </w:p>
+    <w:p>
+      <w:pPr>
+        <w:pStyle w:val="3"/>
+        <w:keepNext w:val="0"/>
+        <w:keepLines w:val="0"/>
+        <w:widowControl/>
+        <w:numPr>
+          <w:numId w:val="0"/>
+        </w:numPr>
+        <w:suppressLineNumbers w:val="0"/>
+        <w:spacing w:before="0" w:beforeAutospacing="1" w:after="0" w:afterAutospacing="1" w:line="240" w:lineRule="auto"/>
+        <w:ind w:left="420" w:leftChars="0" w:right="0" w:rightChars="0" w:firstLine="420" w:firstLineChars="0"/>
+        <w:jc w:val="left"/>
+        <w:rPr>
+          <w:rFonts w:hint="eastAsia" w:asciiTheme="minorEastAsia" w:hAnsiTheme="minorEastAsia" w:cstheme="minorEastAsia"/>
+          <w:color w:val="000000" w:themeColor="text1"/>
+          <w:sz w:val="24"/>
+          <w:szCs w:val="24"/>
+          <w:lang w:val="en-US" w:eastAsia="zh-CN"/>
+          <w14:textFill>
+            <w14:solidFill>
+              <w14:schemeClr w14:val="tx1"/>
+            </w14:solidFill>
+          </w14:textFill>
+        </w:rPr>
+      </w:pPr>
+      <w:r>
+        <w:rPr>
+          <w:rFonts w:hint="eastAsia" w:asciiTheme="minorEastAsia" w:hAnsiTheme="minorEastAsia" w:cstheme="minorEastAsia"/>
+          <w:color w:val="000000" w:themeColor="text1"/>
+          <w:sz w:val="24"/>
+          <w:szCs w:val="24"/>
+          <w:lang w:val="en-US" w:eastAsia="zh-CN"/>
+          <w14:textFill>
+            <w14:solidFill>
+              <w14:schemeClr w14:val="tx1"/>
+            </w14:solidFill>
+          </w14:textFill>
+        </w:rPr>
+        <w:t>4.2：set(target,key,value,receiver)</w:t>
+      </w:r>
+    </w:p>
+    <w:p>
+      <w:pPr>
+        <w:pStyle w:val="3"/>
+        <w:keepNext w:val="0"/>
+        <w:keepLines w:val="0"/>
+        <w:widowControl/>
+        <w:numPr>
+          <w:numId w:val="0"/>
+        </w:numPr>
+        <w:suppressLineNumbers w:val="0"/>
+        <w:spacing w:before="0" w:beforeAutospacing="1" w:after="0" w:afterAutospacing="1" w:line="240" w:lineRule="auto"/>
+        <w:ind w:left="840" w:leftChars="0" w:right="0" w:rightChars="0" w:firstLine="420" w:firstLineChars="0"/>
+        <w:jc w:val="left"/>
+        <w:rPr>
+          <w:rFonts w:hint="eastAsia" w:asciiTheme="minorEastAsia" w:hAnsiTheme="minorEastAsia" w:cstheme="minorEastAsia"/>
+          <w:color w:val="000000" w:themeColor="text1"/>
+          <w:sz w:val="24"/>
+          <w:szCs w:val="24"/>
+          <w:lang w:val="en-US" w:eastAsia="zh-CN"/>
+          <w14:textFill>
+            <w14:solidFill>
+              <w14:schemeClr w14:val="tx1"/>
+            </w14:solidFill>
+          </w14:textFill>
+        </w:rPr>
+      </w:pPr>
+      <w:r>
+        <w:rPr>
+          <w:rFonts w:hint="eastAsia" w:asciiTheme="minorEastAsia" w:hAnsiTheme="minorEastAsia" w:cstheme="minorEastAsia"/>
+          <w:color w:val="000000" w:themeColor="text1"/>
+          <w:sz w:val="24"/>
+          <w:szCs w:val="24"/>
+          <w:lang w:val="en-US" w:eastAsia="zh-CN"/>
+          <w14:textFill>
+            <w14:solidFill>
+              <w14:schemeClr w14:val="tx1"/>
+            </w14:solidFill>
+          </w14:textFill>
+        </w:rPr>
+        <w:t>拦截对象属性的设置，例如proxy.name/proxy[</w:t>
+      </w:r>
+      <w:r>
+        <w:rPr>
+          <w:rFonts w:hint="default" w:asciiTheme="minorEastAsia" w:hAnsiTheme="minorEastAsia" w:cstheme="minorEastAsia"/>
+          <w:color w:val="000000" w:themeColor="text1"/>
+          <w:sz w:val="24"/>
+          <w:szCs w:val="24"/>
+          <w:lang w:val="en-US" w:eastAsia="zh-CN"/>
+          <w14:textFill>
+            <w14:solidFill>
+              <w14:schemeClr w14:val="tx1"/>
+            </w14:solidFill>
+          </w14:textFill>
+        </w:rPr>
+        <w:t>‘</w:t>
+      </w:r>
+      <w:r>
+        <w:rPr>
+          <w:rFonts w:hint="eastAsia" w:asciiTheme="minorEastAsia" w:hAnsiTheme="minorEastAsia" w:cstheme="minorEastAsia"/>
+          <w:color w:val="000000" w:themeColor="text1"/>
+          <w:sz w:val="24"/>
+          <w:szCs w:val="24"/>
+          <w:lang w:val="en-US" w:eastAsia="zh-CN"/>
+          <w14:textFill>
+            <w14:solidFill>
+              <w14:schemeClr w14:val="tx1"/>
+            </w14:solidFill>
+          </w14:textFill>
+        </w:rPr>
+        <w:t>name</w:t>
+      </w:r>
+      <w:r>
+        <w:rPr>
+          <w:rFonts w:hint="default" w:asciiTheme="minorEastAsia" w:hAnsiTheme="minorEastAsia" w:cstheme="minorEastAsia"/>
+          <w:color w:val="000000" w:themeColor="text1"/>
+          <w:sz w:val="24"/>
+          <w:szCs w:val="24"/>
+          <w:lang w:val="en-US" w:eastAsia="zh-CN"/>
+          <w14:textFill>
+            <w14:solidFill>
+              <w14:schemeClr w14:val="tx1"/>
+            </w14:solidFill>
+          </w14:textFill>
+        </w:rPr>
+        <w:t>’</w:t>
+      </w:r>
+      <w:r>
+        <w:rPr>
+          <w:rFonts w:hint="eastAsia" w:asciiTheme="minorEastAsia" w:hAnsiTheme="minorEastAsia" w:cstheme="minorEastAsia"/>
+          <w:color w:val="000000" w:themeColor="text1"/>
+          <w:sz w:val="24"/>
+          <w:szCs w:val="24"/>
+          <w:lang w:val="en-US" w:eastAsia="zh-CN"/>
+          <w14:textFill>
+            <w14:solidFill>
+              <w14:schemeClr w14:val="tx1"/>
+            </w14:solidFill>
+          </w14:textFill>
+        </w:rPr>
+        <w:t>] = name;</w:t>
+      </w:r>
+      <w:r>
+        <w:rPr>
+          <w:rFonts w:hint="eastAsia" w:asciiTheme="minorEastAsia" w:hAnsiTheme="minorEastAsia" w:cstheme="minorEastAsia"/>
+          <w:color w:val="000000" w:themeColor="text1"/>
+          <w:sz w:val="24"/>
+          <w:szCs w:val="24"/>
+          <w:lang w:val="en-US" w:eastAsia="zh-CN"/>
+          <w14:textFill>
+            <w14:solidFill>
+              <w14:schemeClr w14:val="tx1"/>
+            </w14:solidFill>
+          </w14:textFill>
+        </w:rPr>
+        <w:br w:type="textWrapping"/>
+      </w:r>
+      <w:r>
+        <w:rPr>
+          <w:rFonts w:hint="eastAsia" w:asciiTheme="minorEastAsia" w:hAnsiTheme="minorEastAsia" w:cstheme="minorEastAsia"/>
+          <w:color w:val="000000" w:themeColor="text1"/>
+          <w:sz w:val="24"/>
+          <w:szCs w:val="24"/>
+          <w:lang w:val="en-US" w:eastAsia="zh-CN"/>
+          <w14:textFill>
+            <w14:solidFill>
+              <w14:schemeClr w14:val="tx1"/>
+            </w14:solidFill>
+          </w14:textFill>
+        </w:rPr>
+        <w:tab/>
+        <w:t>返回一个布尔值。</w:t>
+      </w:r>
+    </w:p>
+    <w:p>
+      <w:pPr>
+        <w:pStyle w:val="3"/>
+        <w:keepNext w:val="0"/>
+        <w:keepLines w:val="0"/>
+        <w:widowControl/>
+        <w:numPr>
+          <w:numId w:val="0"/>
+        </w:numPr>
+        <w:suppressLineNumbers w:val="0"/>
+        <w:spacing w:before="0" w:beforeAutospacing="1" w:after="0" w:afterAutospacing="1" w:line="240" w:lineRule="auto"/>
+        <w:ind w:left="420" w:leftChars="0" w:right="0" w:rightChars="0" w:firstLine="420" w:firstLineChars="0"/>
+        <w:jc w:val="left"/>
+        <w:rPr>
+          <w:rFonts w:hint="eastAsia" w:asciiTheme="minorEastAsia" w:hAnsiTheme="minorEastAsia" w:cstheme="minorEastAsia"/>
+          <w:color w:val="000000" w:themeColor="text1"/>
+          <w:sz w:val="24"/>
+          <w:szCs w:val="24"/>
+          <w:lang w:val="en-US" w:eastAsia="zh-CN"/>
+          <w14:textFill>
+            <w14:solidFill>
+              <w14:schemeClr w14:val="tx1"/>
+            </w14:solidFill>
+          </w14:textFill>
+        </w:rPr>
+      </w:pPr>
+      <w:r>
+        <w:rPr>
+          <w:rFonts w:hint="eastAsia" w:asciiTheme="minorEastAsia" w:hAnsiTheme="minorEastAsia" w:cstheme="minorEastAsia"/>
+          <w:color w:val="000000" w:themeColor="text1"/>
+          <w:sz w:val="24"/>
+          <w:szCs w:val="24"/>
+          <w:lang w:val="en-US" w:eastAsia="zh-CN"/>
+          <w14:textFill>
+            <w14:solidFill>
+              <w14:schemeClr w14:val="tx1"/>
+            </w14:solidFill>
+          </w14:textFill>
+        </w:rPr>
+        <w:t>4.3：has(target,key)</w:t>
+      </w:r>
+    </w:p>
+    <w:p>
+      <w:pPr>
+        <w:pStyle w:val="3"/>
+        <w:keepNext w:val="0"/>
+        <w:keepLines w:val="0"/>
+        <w:widowControl/>
+        <w:numPr>
+          <w:numId w:val="0"/>
+        </w:numPr>
+        <w:suppressLineNumbers w:val="0"/>
+        <w:spacing w:before="0" w:beforeAutospacing="1" w:after="0" w:afterAutospacing="1" w:line="240" w:lineRule="auto"/>
+        <w:ind w:left="840" w:leftChars="0" w:right="0" w:rightChars="0" w:firstLine="420" w:firstLineChars="0"/>
+        <w:jc w:val="left"/>
+        <w:rPr>
+          <w:rFonts w:hint="eastAsia" w:asciiTheme="minorEastAsia" w:hAnsiTheme="minorEastAsia" w:cstheme="minorEastAsia"/>
+          <w:color w:val="000000" w:themeColor="text1"/>
+          <w:sz w:val="24"/>
+          <w:szCs w:val="24"/>
+          <w:lang w:val="en-US" w:eastAsia="zh-CN"/>
+          <w14:textFill>
+            <w14:solidFill>
+              <w14:schemeClr w14:val="tx1"/>
+            </w14:solidFill>
+          </w14:textFill>
+        </w:rPr>
+      </w:pPr>
+      <w:r>
+        <w:rPr>
+          <w:rFonts w:hint="eastAsia" w:asciiTheme="minorEastAsia" w:hAnsiTheme="minorEastAsia" w:cstheme="minorEastAsia"/>
+          <w:color w:val="000000" w:themeColor="text1"/>
+          <w:sz w:val="24"/>
+          <w:szCs w:val="24"/>
+          <w:lang w:val="en-US" w:eastAsia="zh-CN"/>
+          <w14:textFill>
+            <w14:solidFill>
+              <w14:schemeClr w14:val="tx1"/>
+            </w14:solidFill>
+          </w14:textFill>
+        </w:rPr>
+        <w:t>拦截key in proxy的操作，返回一个布尔值。</w:t>
+      </w:r>
+    </w:p>
+    <w:p>
+      <w:pPr>
+        <w:pStyle w:val="3"/>
+        <w:keepNext w:val="0"/>
+        <w:keepLines w:val="0"/>
+        <w:widowControl/>
+        <w:numPr>
+          <w:numId w:val="0"/>
+        </w:numPr>
+        <w:suppressLineNumbers w:val="0"/>
+        <w:spacing w:before="0" w:beforeAutospacing="1" w:after="0" w:afterAutospacing="1" w:line="240" w:lineRule="auto"/>
+        <w:ind w:left="840" w:leftChars="0" w:right="0" w:rightChars="0" w:firstLine="420" w:firstLineChars="0"/>
+        <w:jc w:val="left"/>
+        <w:rPr>
+          <w:rFonts w:hint="eastAsia" w:asciiTheme="minorEastAsia" w:hAnsiTheme="minorEastAsia" w:cstheme="minorEastAsia"/>
+          <w:color w:val="000000" w:themeColor="text1"/>
+          <w:sz w:val="24"/>
+          <w:szCs w:val="24"/>
+          <w:lang w:val="en-US" w:eastAsia="zh-CN"/>
+          <w14:textFill>
+            <w14:solidFill>
+              <w14:schemeClr w14:val="tx1"/>
+            </w14:solidFill>
+          </w14:textFill>
+        </w:rPr>
+      </w:pPr>
+      <w:r>
+        <w:rPr>
+          <w:rFonts w:hint="eastAsia" w:asciiTheme="minorEastAsia" w:hAnsiTheme="minorEastAsia" w:cstheme="minorEastAsia"/>
+          <w:color w:val="000000" w:themeColor="text1"/>
+          <w:sz w:val="24"/>
+          <w:szCs w:val="24"/>
+          <w:lang w:val="en-US" w:eastAsia="zh-CN"/>
+          <w14:textFill>
+            <w14:solidFill>
+              <w14:schemeClr w14:val="tx1"/>
+            </w14:solidFill>
+          </w14:textFill>
+        </w:rPr>
+        <w:br w:type="page"/>
+      </w:r>
+    </w:p>
+    <w:p>
+      <w:pPr>
+        <w:pStyle w:val="3"/>
+        <w:keepNext w:val="0"/>
+        <w:keepLines w:val="0"/>
+        <w:widowControl/>
+        <w:numPr>
+          <w:numId w:val="0"/>
+        </w:numPr>
+        <w:suppressLineNumbers w:val="0"/>
+        <w:spacing w:before="0" w:beforeAutospacing="1" w:after="0" w:afterAutospacing="1" w:line="240" w:lineRule="auto"/>
+        <w:ind w:left="420" w:leftChars="0" w:right="0" w:rightChars="0" w:firstLine="420" w:firstLineChars="0"/>
+        <w:jc w:val="left"/>
+        <w:rPr>
           <w:rFonts w:hint="eastAsia" w:asciiTheme="minorEastAsia" w:hAnsiTheme="minorEastAsia" w:cstheme="minorEastAsia"/>
           <w:color w:val="000000" w:themeColor="text1"/>
           <w:sz w:val="24"/>
@@ -13360,8 +15043,23 @@
         </w:rPr>
       </w:pPr>
       <w:bookmarkStart w:id="0" w:name="_GoBack"/>
-      <w:bookmarkEnd w:id="0"/>
-    </w:p>
+      <w:r>
+        <w:rPr>
+          <w:rFonts w:hint="eastAsia" w:asciiTheme="minorEastAsia" w:hAnsiTheme="minorEastAsia" w:cstheme="minorEastAsia"/>
+          <w:color w:val="000000" w:themeColor="text1"/>
+          <w:sz w:val="24"/>
+          <w:szCs w:val="24"/>
+          <w:lang w:val="en-US" w:eastAsia="zh-CN"/>
+          <w14:textFill>
+            <w14:solidFill>
+              <w14:schemeClr w14:val="tx1"/>
+            </w14:solidFill>
+          </w14:textFill>
+        </w:rPr>
+        <w:t>4.4：</w:t>
+      </w:r>
+    </w:p>
+    <w:bookmarkEnd w:id="0"/>
     <w:sectPr>
       <w:pgSz w:w="11906" w:h="16838"/>
       <w:pgMar w:top="1440" w:right="1800" w:bottom="1440" w:left="1800" w:header="851" w:footer="992" w:gutter="0"/>
@@ -13489,6 +15187,138 @@
     </w:lvl>
   </w:abstractNum>
   <w:abstractNum w:abstractNumId="9">
+    <w:nsid w:val="535C45CB"/>
+    <w:multiLevelType w:val="multilevel"/>
+    <w:tmpl w:val="535C45CB"/>
+    <w:lvl w:ilvl="0" w:tentative="0">
+      <w:start w:val="1"/>
+      <w:numFmt w:val="decimal"/>
+      <w:suff w:val="space"/>
+      <w:lvlText w:val="%1."/>
+      <w:lvlJc w:val="left"/>
+    </w:lvl>
+    <w:lvl w:ilvl="1" w:tentative="0">
+      <w:start w:val="1"/>
+      <w:numFmt w:val="decimal"/>
+      <w:lvlText w:val="(%2)"/>
+      <w:lvlJc w:val="left"/>
+      <w:pPr>
+        <w:tabs>
+          <w:tab w:val="left" w:pos="840"/>
+        </w:tabs>
+        <w:ind w:left="840" w:leftChars="0" w:hanging="420" w:firstLineChars="0"/>
+      </w:pPr>
+      <w:rPr>
+        <w:rFonts w:hint="default"/>
+      </w:rPr>
+    </w:lvl>
+    <w:lvl w:ilvl="2" w:tentative="0">
+      <w:start w:val="1"/>
+      <w:numFmt w:val="decimalEnclosedCircleChinese"/>
+      <w:lvlText w:val="%3"/>
+      <w:lvlJc w:val="left"/>
+      <w:pPr>
+        <w:tabs>
+          <w:tab w:val="left" w:pos="1260"/>
+        </w:tabs>
+        <w:ind w:left="1260" w:leftChars="0" w:hanging="420" w:firstLineChars="0"/>
+      </w:pPr>
+      <w:rPr>
+        <w:rFonts w:hint="default"/>
+      </w:rPr>
+    </w:lvl>
+    <w:lvl w:ilvl="3" w:tentative="0">
+      <w:start w:val="1"/>
+      <w:numFmt w:val="decimal"/>
+      <w:lvlText w:val="%4)"/>
+      <w:lvlJc w:val="left"/>
+      <w:pPr>
+        <w:tabs>
+          <w:tab w:val="left" w:pos="1680"/>
+        </w:tabs>
+        <w:ind w:left="1680" w:leftChars="0" w:hanging="420" w:firstLineChars="0"/>
+      </w:pPr>
+      <w:rPr>
+        <w:rFonts w:hint="default"/>
+      </w:rPr>
+    </w:lvl>
+    <w:lvl w:ilvl="4" w:tentative="0">
+      <w:start w:val="1"/>
+      <w:numFmt w:val="lowerLetter"/>
+      <w:lvlText w:val="%5."/>
+      <w:lvlJc w:val="left"/>
+      <w:pPr>
+        <w:tabs>
+          <w:tab w:val="left" w:pos="2100"/>
+        </w:tabs>
+        <w:ind w:left="2100" w:leftChars="0" w:hanging="420" w:firstLineChars="0"/>
+      </w:pPr>
+      <w:rPr>
+        <w:rFonts w:hint="default"/>
+      </w:rPr>
+    </w:lvl>
+    <w:lvl w:ilvl="5" w:tentative="0">
+      <w:start w:val="1"/>
+      <w:numFmt w:val="lowerLetter"/>
+      <w:lvlText w:val="%6)"/>
+      <w:lvlJc w:val="left"/>
+      <w:pPr>
+        <w:tabs>
+          <w:tab w:val="left" w:pos="2520"/>
+        </w:tabs>
+        <w:ind w:left="2520" w:leftChars="0" w:hanging="420" w:firstLineChars="0"/>
+      </w:pPr>
+      <w:rPr>
+        <w:rFonts w:hint="default"/>
+      </w:rPr>
+    </w:lvl>
+    <w:lvl w:ilvl="6" w:tentative="0">
+      <w:start w:val="1"/>
+      <w:numFmt w:val="lowerRoman"/>
+      <w:lvlText w:val="%7."/>
+      <w:lvlJc w:val="left"/>
+      <w:pPr>
+        <w:tabs>
+          <w:tab w:val="left" w:pos="2940"/>
+        </w:tabs>
+        <w:ind w:left="2940" w:leftChars="0" w:hanging="420" w:firstLineChars="0"/>
+      </w:pPr>
+      <w:rPr>
+        <w:rFonts w:hint="default"/>
+      </w:rPr>
+    </w:lvl>
+    <w:lvl w:ilvl="7" w:tentative="0">
+      <w:start w:val="1"/>
+      <w:numFmt w:val="lowerRoman"/>
+      <w:lvlText w:val="%8)"/>
+      <w:lvlJc w:val="left"/>
+      <w:pPr>
+        <w:tabs>
+          <w:tab w:val="left" w:pos="3360"/>
+        </w:tabs>
+        <w:ind w:left="3360" w:leftChars="0" w:hanging="420" w:firstLineChars="0"/>
+      </w:pPr>
+      <w:rPr>
+        <w:rFonts w:hint="default"/>
+      </w:rPr>
+    </w:lvl>
+    <w:lvl w:ilvl="8" w:tentative="0">
+      <w:start w:val="1"/>
+      <w:numFmt w:val="lowerLetter"/>
+      <w:lvlText w:val="%9."/>
+      <w:lvlJc w:val="left"/>
+      <w:pPr>
+        <w:tabs>
+          <w:tab w:val="left" w:pos="3780"/>
+        </w:tabs>
+        <w:ind w:left="3780" w:leftChars="0" w:hanging="420" w:firstLineChars="0"/>
+      </w:pPr>
+      <w:rPr>
+        <w:rFonts w:hint="default"/>
+      </w:rPr>
+    </w:lvl>
+  </w:abstractNum>
+  <w:abstractNum w:abstractNumId="10">
     <w:nsid w:val="5B3EE26B"/>
     <w:multiLevelType w:val="singleLevel"/>
     <w:tmpl w:val="5B3EE26B"/>
@@ -13500,7 +15330,7 @@
       <w:lvlJc w:val="left"/>
     </w:lvl>
   </w:abstractNum>
-  <w:abstractNum w:abstractNumId="10">
+  <w:abstractNum w:abstractNumId="11">
     <w:nsid w:val="6BAA4063"/>
     <w:multiLevelType w:val="singleLevel"/>
     <w:tmpl w:val="6BAA4063"/>
@@ -13512,7 +15342,7 @@
       <w:lvlJc w:val="left"/>
     </w:lvl>
   </w:abstractNum>
-  <w:abstractNum w:abstractNumId="11">
+  <w:abstractNum w:abstractNumId="12">
     <w:nsid w:val="765326DD"/>
     <w:multiLevelType w:val="multilevel"/>
     <w:tmpl w:val="765326DD"/>
@@ -13629,7 +15459,7 @@
     </w:lvl>
   </w:abstractNum>
   <w:num w:numId="1">
-    <w:abstractNumId w:val="9"/>
+    <w:abstractNumId w:val="10"/>
   </w:num>
   <w:num w:numId="2">
     <w:abstractNumId w:val="4"/>
@@ -13644,7 +15474,7 @@
     <w:abstractNumId w:val="5"/>
   </w:num>
   <w:num w:numId="6">
-    <w:abstractNumId w:val="11"/>
+    <w:abstractNumId w:val="12"/>
   </w:num>
   <w:num w:numId="7">
     <w:abstractNumId w:val="2"/>
@@ -13653,7 +15483,7 @@
     <w:abstractNumId w:val="0"/>
   </w:num>
   <w:num w:numId="9">
-    <w:abstractNumId w:val="10"/>
+    <w:abstractNumId w:val="11"/>
   </w:num>
   <w:num w:numId="10">
     <w:abstractNumId w:val="7"/>
@@ -13663,6 +15493,9 @@
   </w:num>
   <w:num w:numId="12">
     <w:abstractNumId w:val="6"/>
+  </w:num>
+  <w:num w:numId="13">
+    <w:abstractNumId w:val="9"/>
   </w:num>
 </w:numbering>
 </file>

</xml_diff>

<commit_message>
rename upgrade->uploading, 添加了随笔内容proxy支持的13中拦截 20180720 18:22
</commit_message>
<xml_diff>
--- a/随笔.docx
+++ b/随笔.docx
@@ -13780,6 +13780,7 @@
         <w:keepLines w:val="0"/>
         <w:widowControl/>
         <w:numPr>
+          <w:ilvl w:val="0"/>
           <w:numId w:val="0"/>
         </w:numPr>
         <w:suppressLineNumbers w:val="0"/>
@@ -13822,6 +13823,7 @@
         <w:keepLines w:val="0"/>
         <w:widowControl/>
         <w:numPr>
+          <w:ilvl w:val="0"/>
           <w:numId w:val="0"/>
         </w:numPr>
         <w:suppressLineNumbers w:val="0"/>
@@ -13889,6 +13891,7 @@
         <w:keepLines w:val="0"/>
         <w:widowControl/>
         <w:numPr>
+          <w:ilvl w:val="0"/>
           <w:numId w:val="0"/>
         </w:numPr>
         <w:suppressLineNumbers w:val="0"/>
@@ -13962,38 +13965,50 @@
           </w14:textFill>
         </w:rPr>
         <w:tab/>
-        <w:t/>
-      </w:r>
-      <w:r>
-        <w:rPr>
-          <w:rFonts w:hint="eastAsia" w:asciiTheme="minorEastAsia" w:hAnsiTheme="minorEastAsia" w:cstheme="minorEastAsia"/>
-          <w:color w:val="000000" w:themeColor="text1"/>
-          <w:sz w:val="24"/>
-          <w:szCs w:val="24"/>
-          <w:lang w:val="en-US" w:eastAsia="zh-CN"/>
-          <w14:textFill>
-            <w14:solidFill>
-              <w14:schemeClr w14:val="tx1"/>
-            </w14:solidFill>
-          </w14:textFill>
-        </w:rPr>
-        <w:tab/>
-        <w:t/>
-      </w:r>
-      <w:r>
-        <w:rPr>
-          <w:rFonts w:hint="eastAsia" w:asciiTheme="minorEastAsia" w:hAnsiTheme="minorEastAsia" w:cstheme="minorEastAsia"/>
-          <w:color w:val="000000" w:themeColor="text1"/>
-          <w:sz w:val="24"/>
-          <w:szCs w:val="24"/>
-          <w:lang w:val="en-US" w:eastAsia="zh-CN"/>
-          <w14:textFill>
-            <w14:solidFill>
-              <w14:schemeClr w14:val="tx1"/>
-            </w14:solidFill>
-          </w14:textFill>
-        </w:rPr>
-        <w:tab/>
+      </w:r>
+      <w:r>
+        <w:rPr>
+          <w:rFonts w:hint="eastAsia" w:asciiTheme="minorEastAsia" w:hAnsiTheme="minorEastAsia" w:cstheme="minorEastAsia"/>
+          <w:color w:val="000000" w:themeColor="text1"/>
+          <w:sz w:val="24"/>
+          <w:szCs w:val="24"/>
+          <w:lang w:val="en-US" w:eastAsia="zh-CN"/>
+          <w14:textFill>
+            <w14:solidFill>
+              <w14:schemeClr w14:val="tx1"/>
+            </w14:solidFill>
+          </w14:textFill>
+        </w:rPr>
+        <w:tab/>
+      </w:r>
+      <w:r>
+        <w:rPr>
+          <w:rFonts w:hint="eastAsia" w:asciiTheme="minorEastAsia" w:hAnsiTheme="minorEastAsia" w:cstheme="minorEastAsia"/>
+          <w:color w:val="000000" w:themeColor="text1"/>
+          <w:sz w:val="24"/>
+          <w:szCs w:val="24"/>
+          <w:lang w:val="en-US" w:eastAsia="zh-CN"/>
+          <w14:textFill>
+            <w14:solidFill>
+              <w14:schemeClr w14:val="tx1"/>
+            </w14:solidFill>
+          </w14:textFill>
+        </w:rPr>
+        <w:tab/>
+      </w:r>
+      <w:r>
+        <w:rPr>
+          <w:rFonts w:hint="eastAsia" w:asciiTheme="minorEastAsia" w:hAnsiTheme="minorEastAsia" w:cstheme="minorEastAsia"/>
+          <w:color w:val="000000" w:themeColor="text1"/>
+          <w:sz w:val="24"/>
+          <w:szCs w:val="24"/>
+          <w:lang w:val="en-US" w:eastAsia="zh-CN"/>
+          <w14:textFill>
+            <w14:solidFill>
+              <w14:schemeClr w14:val="tx1"/>
+            </w14:solidFill>
+          </w14:textFill>
+        </w:rPr>
         <w:t>个对应的处理函数，该函数将拦截对应的操作。</w:t>
       </w:r>
     </w:p>
@@ -14068,22 +14083,35 @@
           </w14:textFill>
         </w:rPr>
         <w:tab/>
-        <w:t/>
-      </w:r>
-      <w:r>
-        <w:rPr>
-          <w:rFonts w:hint="eastAsia" w:asciiTheme="minorEastAsia" w:hAnsiTheme="minorEastAsia" w:cstheme="minorEastAsia"/>
-          <w:color w:val="000000" w:themeColor="text1"/>
-          <w:sz w:val="24"/>
-          <w:szCs w:val="24"/>
-          <w:lang w:val="en-US" w:eastAsia="zh-CN"/>
-          <w14:textFill>
-            <w14:solidFill>
-              <w14:schemeClr w14:val="tx1"/>
-            </w14:solidFill>
-          </w14:textFill>
-        </w:rPr>
-        <w:tab/>
+      </w:r>
+      <w:r>
+        <w:rPr>
+          <w:rFonts w:hint="eastAsia" w:asciiTheme="minorEastAsia" w:hAnsiTheme="minorEastAsia" w:cstheme="minorEastAsia"/>
+          <w:color w:val="000000" w:themeColor="text1"/>
+          <w:sz w:val="24"/>
+          <w:szCs w:val="24"/>
+          <w:lang w:val="en-US" w:eastAsia="zh-CN"/>
+          <w14:textFill>
+            <w14:solidFill>
+              <w14:schemeClr w14:val="tx1"/>
+            </w14:solidFill>
+          </w14:textFill>
+        </w:rPr>
+        <w:tab/>
+      </w:r>
+      <w:r>
+        <w:rPr>
+          <w:rFonts w:hint="eastAsia" w:asciiTheme="minorEastAsia" w:hAnsiTheme="minorEastAsia" w:cstheme="minorEastAsia"/>
+          <w:color w:val="000000" w:themeColor="text1"/>
+          <w:sz w:val="24"/>
+          <w:szCs w:val="24"/>
+          <w:lang w:val="en-US" w:eastAsia="zh-CN"/>
+          <w14:textFill>
+            <w14:solidFill>
+              <w14:schemeClr w14:val="tx1"/>
+            </w14:solidFill>
+          </w14:textFill>
+        </w:rPr>
         <w:t xml:space="preserve">   </w:t>
       </w:r>
       <w:r>
@@ -14291,10 +14319,15 @@
       </w:r>
       <w:r>
         <w:rPr>
-          <w:rFonts w:hint="eastAsia" w:asciiTheme="minorEastAsia" w:hAnsiTheme="minorEastAsia" w:cstheme="minorEastAsia"/>
+          <w:rStyle w:val="6"/>
+          <w:rFonts w:hint="eastAsia" w:asciiTheme="minorEastAsia" w:hAnsiTheme="minorEastAsia" w:eastAsiaTheme="minorEastAsia" w:cstheme="minorEastAsia"/>
+          <w:i w:val="0"/>
+          <w:caps w:val="0"/>
           <w:color w:val="FF0000"/>
-          <w:sz w:val="24"/>
-          <w:szCs w:val="24"/>
+          <w:spacing w:val="0"/>
+          <w:sz w:val="24"/>
+          <w:szCs w:val="24"/>
+          <w:shd w:val="clear" w:fill="F9F2F4"/>
           <w:lang w:val="en-US" w:eastAsia="zh-CN"/>
         </w:rPr>
         <w:t>不相等</w:t>
@@ -14484,22 +14517,35 @@
           </w14:textFill>
         </w:rPr>
         <w:tab/>
-        <w:t/>
-      </w:r>
-      <w:r>
-        <w:rPr>
-          <w:rFonts w:hint="eastAsia" w:asciiTheme="minorEastAsia" w:hAnsiTheme="minorEastAsia" w:cstheme="minorEastAsia"/>
-          <w:color w:val="000000" w:themeColor="text1"/>
-          <w:sz w:val="24"/>
-          <w:szCs w:val="24"/>
-          <w:lang w:val="en-US" w:eastAsia="zh-CN"/>
-          <w14:textFill>
-            <w14:solidFill>
-              <w14:schemeClr w14:val="tx1"/>
-            </w14:solidFill>
-          </w14:textFill>
-        </w:rPr>
-        <w:tab/>
+      </w:r>
+      <w:r>
+        <w:rPr>
+          <w:rFonts w:hint="eastAsia" w:asciiTheme="minorEastAsia" w:hAnsiTheme="minorEastAsia" w:cstheme="minorEastAsia"/>
+          <w:color w:val="000000" w:themeColor="text1"/>
+          <w:sz w:val="24"/>
+          <w:szCs w:val="24"/>
+          <w:lang w:val="en-US" w:eastAsia="zh-CN"/>
+          <w14:textFill>
+            <w14:solidFill>
+              <w14:schemeClr w14:val="tx1"/>
+            </w14:solidFill>
+          </w14:textFill>
+        </w:rPr>
+        <w:tab/>
+      </w:r>
+      <w:r>
+        <w:rPr>
+          <w:rFonts w:hint="eastAsia" w:asciiTheme="minorEastAsia" w:hAnsiTheme="minorEastAsia" w:cstheme="minorEastAsia"/>
+          <w:color w:val="000000" w:themeColor="text1"/>
+          <w:sz w:val="24"/>
+          <w:szCs w:val="24"/>
+          <w:lang w:val="en-US" w:eastAsia="zh-CN"/>
+          <w14:textFill>
+            <w14:solidFill>
+              <w14:schemeClr w14:val="tx1"/>
+            </w14:solidFill>
+          </w14:textFill>
+        </w:rPr>
         <w:t xml:space="preserve">  按照原先的方式产生结果。</w:t>
       </w:r>
     </w:p>
@@ -14547,10 +14593,15 @@
       </w:r>
       <w:r>
         <w:rPr>
-          <w:rFonts w:hint="eastAsia" w:asciiTheme="minorEastAsia" w:hAnsiTheme="minorEastAsia" w:cstheme="minorEastAsia"/>
+          <w:rStyle w:val="6"/>
+          <w:rFonts w:hint="eastAsia" w:asciiTheme="minorEastAsia" w:hAnsiTheme="minorEastAsia" w:eastAsiaTheme="minorEastAsia" w:cstheme="minorEastAsia"/>
+          <w:i w:val="0"/>
+          <w:caps w:val="0"/>
           <w:color w:val="FF0000"/>
-          <w:sz w:val="24"/>
-          <w:szCs w:val="24"/>
+          <w:spacing w:val="0"/>
+          <w:sz w:val="24"/>
+          <w:szCs w:val="24"/>
+          <w:shd w:val="clear" w:fill="F9F2F4"/>
           <w:lang w:val="en-US" w:eastAsia="zh-CN"/>
         </w:rPr>
         <w:t>13</w:t>
@@ -14578,6 +14629,7 @@
         <w:keepLines w:val="0"/>
         <w:widowControl/>
         <w:numPr>
+          <w:ilvl w:val="0"/>
           <w:numId w:val="0"/>
         </w:numPr>
         <w:suppressLineNumbers w:val="0"/>
@@ -14610,7 +14662,37 @@
             </w14:solidFill>
           </w14:textFill>
         </w:rPr>
-        <w:t>4.1：get(target,key,receiver)</w:t>
+        <w:t>4.1：get(target,key,receiver)(</w:t>
+      </w:r>
+      <w:r>
+        <w:rPr>
+          <w:rFonts w:hint="eastAsia" w:asciiTheme="minorEastAsia" w:hAnsiTheme="minorEastAsia" w:cstheme="minorEastAsia"/>
+          <w:color w:val="000000" w:themeColor="text1"/>
+          <w:sz w:val="18"/>
+          <w:szCs w:val="18"/>
+          <w:lang w:val="en-US" w:eastAsia="zh-CN"/>
+          <w14:textFill>
+            <w14:solidFill>
+              <w14:schemeClr w14:val="tx1"/>
+            </w14:solidFill>
+          </w14:textFill>
+        </w:rPr>
+        <w:t>目标对象，属性名，操作行为所针对的对象</w:t>
+      </w:r>
+      <w:r>
+        <w:rPr>
+          <w:rFonts w:hint="eastAsia" w:asciiTheme="minorEastAsia" w:hAnsiTheme="minorEastAsia" w:cstheme="minorEastAsia"/>
+          <w:color w:val="000000" w:themeColor="text1"/>
+          <w:sz w:val="24"/>
+          <w:szCs w:val="24"/>
+          <w:lang w:val="en-US" w:eastAsia="zh-CN"/>
+          <w14:textFill>
+            <w14:solidFill>
+              <w14:schemeClr w14:val="tx1"/>
+            </w14:solidFill>
+          </w14:textFill>
+        </w:rPr>
+        <w:t>)</w:t>
       </w:r>
     </w:p>
     <w:p>
@@ -14620,6 +14702,7 @@
         <w:keepLines w:val="0"/>
         <w:widowControl/>
         <w:numPr>
+          <w:ilvl w:val="0"/>
           <w:numId w:val="0"/>
         </w:numPr>
         <w:suppressLineNumbers w:val="0"/>
@@ -14652,67 +14735,97 @@
             </w14:solidFill>
           </w14:textFill>
         </w:rPr>
-        <w:t>拦截对象的读取，例如proxy.name/proxy[</w:t>
-      </w:r>
-      <w:r>
-        <w:rPr>
-          <w:rFonts w:hint="default" w:asciiTheme="minorEastAsia" w:hAnsiTheme="minorEastAsia" w:cstheme="minorEastAsia"/>
-          <w:color w:val="000000" w:themeColor="text1"/>
-          <w:sz w:val="24"/>
-          <w:szCs w:val="24"/>
-          <w:lang w:val="en-US" w:eastAsia="zh-CN"/>
-          <w14:textFill>
-            <w14:solidFill>
-              <w14:schemeClr w14:val="tx1"/>
-            </w14:solidFill>
-          </w14:textFill>
+        <w:t>拦截对象的读取，例如</w:t>
+      </w:r>
+      <w:r>
+        <w:rPr>
+          <w:rStyle w:val="6"/>
+          <w:rFonts w:hint="eastAsia" w:asciiTheme="minorEastAsia" w:hAnsiTheme="minorEastAsia" w:eastAsiaTheme="minorEastAsia" w:cstheme="minorEastAsia"/>
+          <w:i w:val="0"/>
+          <w:caps w:val="0"/>
+          <w:color w:val="FF0000"/>
+          <w:spacing w:val="0"/>
+          <w:sz w:val="24"/>
+          <w:szCs w:val="24"/>
+          <w:shd w:val="clear" w:fill="F9F2F4"/>
+          <w:lang w:val="en-US" w:eastAsia="zh-CN"/>
+        </w:rPr>
+        <w:t>proxy.name/proxy[</w:t>
+      </w:r>
+      <w:r>
+        <w:rPr>
+          <w:rStyle w:val="6"/>
+          <w:rFonts w:hint="default" w:asciiTheme="minorEastAsia" w:hAnsiTheme="minorEastAsia" w:eastAsiaTheme="minorEastAsia" w:cstheme="minorEastAsia"/>
+          <w:i w:val="0"/>
+          <w:caps w:val="0"/>
+          <w:color w:val="FF0000"/>
+          <w:spacing w:val="0"/>
+          <w:sz w:val="24"/>
+          <w:szCs w:val="24"/>
+          <w:shd w:val="clear" w:fill="F9F2F4"/>
+          <w:lang w:val="en-US" w:eastAsia="zh-CN"/>
         </w:rPr>
         <w:t>‘</w:t>
       </w:r>
       <w:r>
         <w:rPr>
-          <w:rFonts w:hint="eastAsia" w:asciiTheme="minorEastAsia" w:hAnsiTheme="minorEastAsia" w:cstheme="minorEastAsia"/>
-          <w:color w:val="000000" w:themeColor="text1"/>
-          <w:sz w:val="24"/>
-          <w:szCs w:val="24"/>
-          <w:lang w:val="en-US" w:eastAsia="zh-CN"/>
-          <w14:textFill>
-            <w14:solidFill>
-              <w14:schemeClr w14:val="tx1"/>
-            </w14:solidFill>
-          </w14:textFill>
+          <w:rStyle w:val="6"/>
+          <w:rFonts w:hint="eastAsia" w:asciiTheme="minorEastAsia" w:hAnsiTheme="minorEastAsia" w:eastAsiaTheme="minorEastAsia" w:cstheme="minorEastAsia"/>
+          <w:i w:val="0"/>
+          <w:caps w:val="0"/>
+          <w:color w:val="FF0000"/>
+          <w:spacing w:val="0"/>
+          <w:sz w:val="24"/>
+          <w:szCs w:val="24"/>
+          <w:shd w:val="clear" w:fill="F9F2F4"/>
+          <w:lang w:val="en-US" w:eastAsia="zh-CN"/>
         </w:rPr>
         <w:t>name</w:t>
       </w:r>
       <w:r>
         <w:rPr>
-          <w:rFonts w:hint="default" w:asciiTheme="minorEastAsia" w:hAnsiTheme="minorEastAsia" w:cstheme="minorEastAsia"/>
-          <w:color w:val="000000" w:themeColor="text1"/>
-          <w:sz w:val="24"/>
-          <w:szCs w:val="24"/>
-          <w:lang w:val="en-US" w:eastAsia="zh-CN"/>
-          <w14:textFill>
-            <w14:solidFill>
-              <w14:schemeClr w14:val="tx1"/>
-            </w14:solidFill>
-          </w14:textFill>
+          <w:rStyle w:val="6"/>
+          <w:rFonts w:hint="default" w:asciiTheme="minorEastAsia" w:hAnsiTheme="minorEastAsia" w:eastAsiaTheme="minorEastAsia" w:cstheme="minorEastAsia"/>
+          <w:i w:val="0"/>
+          <w:caps w:val="0"/>
+          <w:color w:val="FF0000"/>
+          <w:spacing w:val="0"/>
+          <w:sz w:val="24"/>
+          <w:szCs w:val="24"/>
+          <w:shd w:val="clear" w:fill="F9F2F4"/>
+          <w:lang w:val="en-US" w:eastAsia="zh-CN"/>
         </w:rPr>
         <w:t>’</w:t>
       </w:r>
       <w:r>
         <w:rPr>
-          <w:rFonts w:hint="eastAsia" w:asciiTheme="minorEastAsia" w:hAnsiTheme="minorEastAsia" w:cstheme="minorEastAsia"/>
-          <w:color w:val="000000" w:themeColor="text1"/>
-          <w:sz w:val="24"/>
-          <w:szCs w:val="24"/>
-          <w:lang w:val="en-US" w:eastAsia="zh-CN"/>
-          <w14:textFill>
-            <w14:solidFill>
-              <w14:schemeClr w14:val="tx1"/>
-            </w14:solidFill>
-          </w14:textFill>
-        </w:rPr>
-        <w:t>]。</w:t>
+          <w:rStyle w:val="6"/>
+          <w:rFonts w:hint="eastAsia" w:asciiTheme="minorEastAsia" w:hAnsiTheme="minorEastAsia" w:eastAsiaTheme="minorEastAsia" w:cstheme="minorEastAsia"/>
+          <w:i w:val="0"/>
+          <w:caps w:val="0"/>
+          <w:color w:val="FF0000"/>
+          <w:spacing w:val="0"/>
+          <w:sz w:val="24"/>
+          <w:szCs w:val="24"/>
+          <w:shd w:val="clear" w:fill="F9F2F4"/>
+          <w:lang w:val="en-US" w:eastAsia="zh-CN"/>
+        </w:rPr>
+        <w:t>]</w:t>
+      </w:r>
+      <w:r>
+        <w:rPr>
+          <w:rFonts w:hint="eastAsia" w:asciiTheme="minorEastAsia" w:hAnsiTheme="minorEastAsia" w:cstheme="minorEastAsia"/>
+          <w:color w:val="000000" w:themeColor="text1"/>
+          <w:sz w:val="24"/>
+          <w:szCs w:val="24"/>
+          <w:lang w:val="en-US" w:eastAsia="zh-CN"/>
+          <w14:textFill>
+            <w14:solidFill>
+              <w14:schemeClr w14:val="tx1"/>
+            </w14:solidFill>
+          </w14:textFill>
+        </w:rPr>
+        <w:t>。</w:t>
       </w:r>
     </w:p>
     <w:p>
@@ -14722,6 +14835,7 @@
         <w:keepLines w:val="0"/>
         <w:widowControl/>
         <w:numPr>
+          <w:ilvl w:val="0"/>
           <w:numId w:val="0"/>
         </w:numPr>
         <w:suppressLineNumbers w:val="0"/>
@@ -14764,6 +14878,7 @@
         <w:keepLines w:val="0"/>
         <w:widowControl/>
         <w:numPr>
+          <w:ilvl w:val="0"/>
           <w:numId w:val="0"/>
         </w:numPr>
         <w:suppressLineNumbers w:val="0"/>
@@ -14796,80 +14911,95 @@
             </w14:solidFill>
           </w14:textFill>
         </w:rPr>
-        <w:t>拦截对象属性的设置，例如proxy.name/proxy[</w:t>
-      </w:r>
-      <w:r>
-        <w:rPr>
-          <w:rFonts w:hint="default" w:asciiTheme="minorEastAsia" w:hAnsiTheme="minorEastAsia" w:cstheme="minorEastAsia"/>
-          <w:color w:val="000000" w:themeColor="text1"/>
-          <w:sz w:val="24"/>
-          <w:szCs w:val="24"/>
-          <w:lang w:val="en-US" w:eastAsia="zh-CN"/>
-          <w14:textFill>
-            <w14:solidFill>
-              <w14:schemeClr w14:val="tx1"/>
-            </w14:solidFill>
-          </w14:textFill>
+        <w:t>拦截对象属性的设置，例如</w:t>
+      </w:r>
+      <w:r>
+        <w:rPr>
+          <w:rStyle w:val="6"/>
+          <w:rFonts w:hint="eastAsia" w:asciiTheme="minorEastAsia" w:hAnsiTheme="minorEastAsia" w:eastAsiaTheme="minorEastAsia" w:cstheme="minorEastAsia"/>
+          <w:i w:val="0"/>
+          <w:caps w:val="0"/>
+          <w:color w:val="FF0000"/>
+          <w:spacing w:val="0"/>
+          <w:sz w:val="24"/>
+          <w:szCs w:val="24"/>
+          <w:shd w:val="clear" w:fill="F9F2F4"/>
+          <w:lang w:val="en-US" w:eastAsia="zh-CN"/>
+        </w:rPr>
+        <w:t>proxy.name/proxy[</w:t>
+      </w:r>
+      <w:r>
+        <w:rPr>
+          <w:rStyle w:val="6"/>
+          <w:rFonts w:hint="default" w:asciiTheme="minorEastAsia" w:hAnsiTheme="minorEastAsia" w:eastAsiaTheme="minorEastAsia" w:cstheme="minorEastAsia"/>
+          <w:i w:val="0"/>
+          <w:caps w:val="0"/>
+          <w:color w:val="FF0000"/>
+          <w:spacing w:val="0"/>
+          <w:sz w:val="24"/>
+          <w:szCs w:val="24"/>
+          <w:shd w:val="clear" w:fill="F9F2F4"/>
+          <w:lang w:val="en-US" w:eastAsia="zh-CN"/>
         </w:rPr>
         <w:t>‘</w:t>
       </w:r>
       <w:r>
         <w:rPr>
-          <w:rFonts w:hint="eastAsia" w:asciiTheme="minorEastAsia" w:hAnsiTheme="minorEastAsia" w:cstheme="minorEastAsia"/>
-          <w:color w:val="000000" w:themeColor="text1"/>
-          <w:sz w:val="24"/>
-          <w:szCs w:val="24"/>
-          <w:lang w:val="en-US" w:eastAsia="zh-CN"/>
-          <w14:textFill>
-            <w14:solidFill>
-              <w14:schemeClr w14:val="tx1"/>
-            </w14:solidFill>
-          </w14:textFill>
+          <w:rStyle w:val="6"/>
+          <w:rFonts w:hint="eastAsia" w:asciiTheme="minorEastAsia" w:hAnsiTheme="minorEastAsia" w:eastAsiaTheme="minorEastAsia" w:cstheme="minorEastAsia"/>
+          <w:i w:val="0"/>
+          <w:caps w:val="0"/>
+          <w:color w:val="FF0000"/>
+          <w:spacing w:val="0"/>
+          <w:sz w:val="24"/>
+          <w:szCs w:val="24"/>
+          <w:shd w:val="clear" w:fill="F9F2F4"/>
+          <w:lang w:val="en-US" w:eastAsia="zh-CN"/>
         </w:rPr>
         <w:t>name</w:t>
       </w:r>
       <w:r>
         <w:rPr>
-          <w:rFonts w:hint="default" w:asciiTheme="minorEastAsia" w:hAnsiTheme="minorEastAsia" w:cstheme="minorEastAsia"/>
-          <w:color w:val="000000" w:themeColor="text1"/>
-          <w:sz w:val="24"/>
-          <w:szCs w:val="24"/>
-          <w:lang w:val="en-US" w:eastAsia="zh-CN"/>
-          <w14:textFill>
-            <w14:solidFill>
-              <w14:schemeClr w14:val="tx1"/>
-            </w14:solidFill>
-          </w14:textFill>
+          <w:rStyle w:val="6"/>
+          <w:rFonts w:hint="default" w:asciiTheme="minorEastAsia" w:hAnsiTheme="minorEastAsia" w:eastAsiaTheme="minorEastAsia" w:cstheme="minorEastAsia"/>
+          <w:i w:val="0"/>
+          <w:caps w:val="0"/>
+          <w:color w:val="FF0000"/>
+          <w:spacing w:val="0"/>
+          <w:sz w:val="24"/>
+          <w:szCs w:val="24"/>
+          <w:shd w:val="clear" w:fill="F9F2F4"/>
+          <w:lang w:val="en-US" w:eastAsia="zh-CN"/>
         </w:rPr>
         <w:t>’</w:t>
       </w:r>
       <w:r>
         <w:rPr>
-          <w:rFonts w:hint="eastAsia" w:asciiTheme="minorEastAsia" w:hAnsiTheme="minorEastAsia" w:cstheme="minorEastAsia"/>
-          <w:color w:val="000000" w:themeColor="text1"/>
-          <w:sz w:val="24"/>
-          <w:szCs w:val="24"/>
-          <w:lang w:val="en-US" w:eastAsia="zh-CN"/>
-          <w14:textFill>
-            <w14:solidFill>
-              <w14:schemeClr w14:val="tx1"/>
-            </w14:solidFill>
-          </w14:textFill>
+          <w:rStyle w:val="6"/>
+          <w:rFonts w:hint="eastAsia" w:asciiTheme="minorEastAsia" w:hAnsiTheme="minorEastAsia" w:eastAsiaTheme="minorEastAsia" w:cstheme="minorEastAsia"/>
+          <w:i w:val="0"/>
+          <w:caps w:val="0"/>
+          <w:color w:val="FF0000"/>
+          <w:spacing w:val="0"/>
+          <w:sz w:val="24"/>
+          <w:szCs w:val="24"/>
+          <w:shd w:val="clear" w:fill="F9F2F4"/>
+          <w:lang w:val="en-US" w:eastAsia="zh-CN"/>
         </w:rPr>
         <w:t>] = name;</w:t>
       </w:r>
       <w:r>
         <w:rPr>
-          <w:rFonts w:hint="eastAsia" w:asciiTheme="minorEastAsia" w:hAnsiTheme="minorEastAsia" w:cstheme="minorEastAsia"/>
-          <w:color w:val="000000" w:themeColor="text1"/>
-          <w:sz w:val="24"/>
-          <w:szCs w:val="24"/>
-          <w:lang w:val="en-US" w:eastAsia="zh-CN"/>
-          <w14:textFill>
-            <w14:solidFill>
-              <w14:schemeClr w14:val="tx1"/>
-            </w14:solidFill>
-          </w14:textFill>
+          <w:rStyle w:val="6"/>
+          <w:rFonts w:hint="eastAsia" w:asciiTheme="minorEastAsia" w:hAnsiTheme="minorEastAsia" w:eastAsiaTheme="minorEastAsia" w:cstheme="minorEastAsia"/>
+          <w:i w:val="0"/>
+          <w:caps w:val="0"/>
+          <w:color w:val="FF0000"/>
+          <w:spacing w:val="0"/>
+          <w:sz w:val="24"/>
+          <w:szCs w:val="24"/>
+          <w:shd w:val="clear" w:fill="F9F2F4"/>
+          <w:lang w:val="en-US" w:eastAsia="zh-CN"/>
         </w:rPr>
         <w:br w:type="textWrapping"/>
       </w:r>
@@ -14887,6 +15017,20 @@
           </w14:textFill>
         </w:rPr>
         <w:tab/>
+      </w:r>
+      <w:r>
+        <w:rPr>
+          <w:rFonts w:hint="eastAsia" w:asciiTheme="minorEastAsia" w:hAnsiTheme="minorEastAsia" w:cstheme="minorEastAsia"/>
+          <w:color w:val="000000" w:themeColor="text1"/>
+          <w:sz w:val="24"/>
+          <w:szCs w:val="24"/>
+          <w:lang w:val="en-US" w:eastAsia="zh-CN"/>
+          <w14:textFill>
+            <w14:solidFill>
+              <w14:schemeClr w14:val="tx1"/>
+            </w14:solidFill>
+          </w14:textFill>
+        </w:rPr>
         <w:t>返回一个布尔值。</w:t>
       </w:r>
     </w:p>
@@ -14897,6 +15041,7 @@
         <w:keepLines w:val="0"/>
         <w:widowControl/>
         <w:numPr>
+          <w:ilvl w:val="0"/>
           <w:numId w:val="0"/>
         </w:numPr>
         <w:suppressLineNumbers w:val="0"/>
@@ -14939,6 +15084,7 @@
         <w:keepLines w:val="0"/>
         <w:widowControl/>
         <w:numPr>
+          <w:ilvl w:val="0"/>
           <w:numId w:val="0"/>
         </w:numPr>
         <w:suppressLineNumbers w:val="0"/>
@@ -14971,7 +15117,37 @@
             </w14:solidFill>
           </w14:textFill>
         </w:rPr>
-        <w:t>拦截key in proxy的操作，返回一个布尔值。</w:t>
+        <w:t>拦截</w:t>
+      </w:r>
+      <w:r>
+        <w:rPr>
+          <w:rStyle w:val="6"/>
+          <w:rFonts w:hint="eastAsia" w:asciiTheme="minorEastAsia" w:hAnsiTheme="minorEastAsia" w:eastAsiaTheme="minorEastAsia" w:cstheme="minorEastAsia"/>
+          <w:i w:val="0"/>
+          <w:caps w:val="0"/>
+          <w:color w:val="FF0000"/>
+          <w:spacing w:val="0"/>
+          <w:sz w:val="24"/>
+          <w:szCs w:val="24"/>
+          <w:shd w:val="clear" w:fill="F9F2F4"/>
+          <w:lang w:val="en-US" w:eastAsia="zh-CN"/>
+        </w:rPr>
+        <w:t>key in proxy</w:t>
+      </w:r>
+      <w:r>
+        <w:rPr>
+          <w:rFonts w:hint="eastAsia" w:asciiTheme="minorEastAsia" w:hAnsiTheme="minorEastAsia" w:cstheme="minorEastAsia"/>
+          <w:color w:val="000000" w:themeColor="text1"/>
+          <w:sz w:val="24"/>
+          <w:szCs w:val="24"/>
+          <w:lang w:val="en-US" w:eastAsia="zh-CN"/>
+          <w14:textFill>
+            <w14:solidFill>
+              <w14:schemeClr w14:val="tx1"/>
+            </w14:solidFill>
+          </w14:textFill>
+        </w:rPr>
+        <w:t>的操作，返回一个布尔值。</w:t>
       </w:r>
     </w:p>
     <w:p>
@@ -14981,6 +15157,7 @@
         <w:keepLines w:val="0"/>
         <w:widowControl/>
         <w:numPr>
+          <w:ilvl w:val="0"/>
           <w:numId w:val="0"/>
         </w:numPr>
         <w:suppressLineNumbers w:val="0"/>
@@ -15023,6 +15200,7 @@
         <w:keepLines w:val="0"/>
         <w:widowControl/>
         <w:numPr>
+          <w:ilvl w:val="0"/>
           <w:numId w:val="0"/>
         </w:numPr>
         <w:suppressLineNumbers w:val="0"/>
@@ -15042,24 +15220,1958 @@
           </w14:textFill>
         </w:rPr>
       </w:pPr>
+      <w:r>
+        <w:rPr>
+          <w:rFonts w:hint="eastAsia" w:asciiTheme="minorEastAsia" w:hAnsiTheme="minorEastAsia" w:cstheme="minorEastAsia"/>
+          <w:color w:val="000000" w:themeColor="text1"/>
+          <w:sz w:val="24"/>
+          <w:szCs w:val="24"/>
+          <w:lang w:val="en-US" w:eastAsia="zh-CN"/>
+          <w14:textFill>
+            <w14:solidFill>
+              <w14:schemeClr w14:val="tx1"/>
+            </w14:solidFill>
+          </w14:textFill>
+        </w:rPr>
+        <w:t>4.4：deleteProperty(target,key)</w:t>
+      </w:r>
+    </w:p>
+    <w:p>
+      <w:pPr>
+        <w:pStyle w:val="3"/>
+        <w:keepNext w:val="0"/>
+        <w:keepLines w:val="0"/>
+        <w:widowControl/>
+        <w:numPr>
+          <w:ilvl w:val="0"/>
+          <w:numId w:val="0"/>
+        </w:numPr>
+        <w:suppressLineNumbers w:val="0"/>
+        <w:spacing w:before="0" w:beforeAutospacing="1" w:after="0" w:afterAutospacing="1" w:line="240" w:lineRule="auto"/>
+        <w:ind w:left="840" w:leftChars="0" w:right="0" w:rightChars="0" w:firstLine="420" w:firstLineChars="0"/>
+        <w:jc w:val="left"/>
+        <w:rPr>
+          <w:rFonts w:hint="eastAsia" w:asciiTheme="minorEastAsia" w:hAnsiTheme="minorEastAsia" w:cstheme="minorEastAsia"/>
+          <w:color w:val="000000" w:themeColor="text1"/>
+          <w:sz w:val="24"/>
+          <w:szCs w:val="24"/>
+          <w:lang w:val="en-US" w:eastAsia="zh-CN"/>
+          <w14:textFill>
+            <w14:solidFill>
+              <w14:schemeClr w14:val="tx1"/>
+            </w14:solidFill>
+          </w14:textFill>
+        </w:rPr>
+      </w:pPr>
+      <w:r>
+        <w:rPr>
+          <w:rFonts w:hint="eastAsia" w:asciiTheme="minorEastAsia" w:hAnsiTheme="minorEastAsia" w:cstheme="minorEastAsia"/>
+          <w:color w:val="000000" w:themeColor="text1"/>
+          <w:sz w:val="24"/>
+          <w:szCs w:val="24"/>
+          <w:lang w:val="en-US" w:eastAsia="zh-CN"/>
+          <w14:textFill>
+            <w14:solidFill>
+              <w14:schemeClr w14:val="tx1"/>
+            </w14:solidFill>
+          </w14:textFill>
+        </w:rPr>
+        <w:t>拦截</w:t>
+      </w:r>
+      <w:r>
+        <w:rPr>
+          <w:rStyle w:val="6"/>
+          <w:rFonts w:hint="eastAsia" w:asciiTheme="minorEastAsia" w:hAnsiTheme="minorEastAsia" w:eastAsiaTheme="minorEastAsia" w:cstheme="minorEastAsia"/>
+          <w:i w:val="0"/>
+          <w:caps w:val="0"/>
+          <w:color w:val="FF0000"/>
+          <w:spacing w:val="0"/>
+          <w:sz w:val="24"/>
+          <w:szCs w:val="24"/>
+          <w:shd w:val="clear" w:fill="F9F2F4"/>
+          <w:lang w:val="en-US" w:eastAsia="zh-CN"/>
+        </w:rPr>
+        <w:t>delete proxy[key]</w:t>
+      </w:r>
+      <w:r>
+        <w:rPr>
+          <w:rFonts w:hint="eastAsia" w:asciiTheme="minorEastAsia" w:hAnsiTheme="minorEastAsia" w:cstheme="minorEastAsia"/>
+          <w:color w:val="000000" w:themeColor="text1"/>
+          <w:sz w:val="24"/>
+          <w:szCs w:val="24"/>
+          <w:lang w:val="en-US" w:eastAsia="zh-CN"/>
+          <w14:textFill>
+            <w14:solidFill>
+              <w14:schemeClr w14:val="tx1"/>
+            </w14:solidFill>
+          </w14:textFill>
+        </w:rPr>
+        <w:t>操作，返回一个布尔值。</w:t>
+      </w:r>
+    </w:p>
+    <w:p>
+      <w:pPr>
+        <w:pStyle w:val="3"/>
+        <w:keepNext w:val="0"/>
+        <w:keepLines w:val="0"/>
+        <w:widowControl/>
+        <w:numPr>
+          <w:ilvl w:val="0"/>
+          <w:numId w:val="0"/>
+        </w:numPr>
+        <w:suppressLineNumbers w:val="0"/>
+        <w:spacing w:before="0" w:beforeAutospacing="1" w:after="0" w:afterAutospacing="1" w:line="240" w:lineRule="auto"/>
+        <w:ind w:left="420" w:leftChars="0" w:right="0" w:rightChars="0" w:firstLine="420" w:firstLineChars="0"/>
+        <w:jc w:val="left"/>
+        <w:rPr>
+          <w:rFonts w:hint="eastAsia" w:asciiTheme="minorEastAsia" w:hAnsiTheme="minorEastAsia" w:cstheme="minorEastAsia"/>
+          <w:color w:val="000000" w:themeColor="text1"/>
+          <w:sz w:val="24"/>
+          <w:szCs w:val="24"/>
+          <w:lang w:val="en-US" w:eastAsia="zh-CN"/>
+          <w14:textFill>
+            <w14:solidFill>
+              <w14:schemeClr w14:val="tx1"/>
+            </w14:solidFill>
+          </w14:textFill>
+        </w:rPr>
+      </w:pPr>
+      <w:r>
+        <w:rPr>
+          <w:rFonts w:hint="eastAsia" w:asciiTheme="minorEastAsia" w:hAnsiTheme="minorEastAsia" w:cstheme="minorEastAsia"/>
+          <w:color w:val="000000" w:themeColor="text1"/>
+          <w:sz w:val="24"/>
+          <w:szCs w:val="24"/>
+          <w:lang w:val="en-US" w:eastAsia="zh-CN"/>
+          <w14:textFill>
+            <w14:solidFill>
+              <w14:schemeClr w14:val="tx1"/>
+            </w14:solidFill>
+          </w14:textFill>
+        </w:rPr>
+        <w:t>4.5：ownKeys(target)</w:t>
+      </w:r>
+    </w:p>
+    <w:p>
+      <w:pPr>
+        <w:pStyle w:val="3"/>
+        <w:keepNext w:val="0"/>
+        <w:keepLines w:val="0"/>
+        <w:widowControl/>
+        <w:numPr>
+          <w:ilvl w:val="0"/>
+          <w:numId w:val="0"/>
+        </w:numPr>
+        <w:suppressLineNumbers w:val="0"/>
+        <w:spacing w:before="0" w:beforeAutospacing="1" w:after="0" w:afterAutospacing="1" w:line="240" w:lineRule="auto"/>
+        <w:ind w:left="840" w:leftChars="0" w:right="0" w:rightChars="0" w:firstLine="420" w:firstLineChars="0"/>
+        <w:jc w:val="left"/>
+        <w:rPr>
+          <w:rFonts w:hint="eastAsia" w:asciiTheme="minorEastAsia" w:hAnsiTheme="minorEastAsia" w:eastAsiaTheme="minorEastAsia" w:cstheme="minorEastAsia"/>
+          <w:i w:val="0"/>
+          <w:caps w:val="0"/>
+          <w:color w:val="333333"/>
+          <w:spacing w:val="0"/>
+          <w:sz w:val="24"/>
+          <w:szCs w:val="24"/>
+        </w:rPr>
+      </w:pPr>
+      <w:r>
+        <w:rPr>
+          <w:rFonts w:hint="eastAsia" w:asciiTheme="minorEastAsia" w:hAnsiTheme="minorEastAsia" w:eastAsiaTheme="minorEastAsia" w:cstheme="minorEastAsia"/>
+          <w:i w:val="0"/>
+          <w:caps w:val="0"/>
+          <w:color w:val="333333"/>
+          <w:spacing w:val="0"/>
+          <w:sz w:val="24"/>
+          <w:szCs w:val="24"/>
+        </w:rPr>
+        <w:t>拦截</w:t>
+      </w:r>
+      <w:r>
+        <w:rPr>
+          <w:rStyle w:val="6"/>
+          <w:rFonts w:hint="eastAsia" w:asciiTheme="minorEastAsia" w:hAnsiTheme="minorEastAsia" w:eastAsiaTheme="minorEastAsia" w:cstheme="minorEastAsia"/>
+          <w:i w:val="0"/>
+          <w:caps w:val="0"/>
+          <w:color w:val="FF0000"/>
+          <w:spacing w:val="0"/>
+          <w:sz w:val="24"/>
+          <w:szCs w:val="24"/>
+          <w:bdr w:val="none" w:color="auto" w:sz="0" w:space="0"/>
+          <w:shd w:val="clear" w:fill="F9F2F4"/>
+        </w:rPr>
+        <w:t>Object.getOwnPropertyNames(proxy)</w:t>
+      </w:r>
+      <w:r>
+        <w:rPr>
+          <w:rFonts w:hint="eastAsia" w:asciiTheme="minorEastAsia" w:hAnsiTheme="minorEastAsia" w:eastAsiaTheme="minorEastAsia" w:cstheme="minorEastAsia"/>
+          <w:i w:val="0"/>
+          <w:caps w:val="0"/>
+          <w:color w:val="FF0000"/>
+          <w:spacing w:val="0"/>
+          <w:sz w:val="24"/>
+          <w:szCs w:val="24"/>
+        </w:rPr>
+        <w:t>、</w:t>
+      </w:r>
+      <w:r>
+        <w:rPr>
+          <w:rFonts w:hint="eastAsia" w:asciiTheme="minorEastAsia" w:hAnsiTheme="minorEastAsia" w:eastAsiaTheme="minorEastAsia" w:cstheme="minorEastAsia"/>
+          <w:i w:val="0"/>
+          <w:caps w:val="0"/>
+          <w:color w:val="FF0000"/>
+          <w:spacing w:val="0"/>
+          <w:sz w:val="24"/>
+          <w:szCs w:val="24"/>
+          <w:lang w:val="en-US" w:eastAsia="zh-CN"/>
+        </w:rPr>
+        <w:tab/>
+      </w:r>
+      <w:r>
+        <w:rPr>
+          <w:rStyle w:val="6"/>
+          <w:rFonts w:hint="eastAsia" w:asciiTheme="minorEastAsia" w:hAnsiTheme="minorEastAsia" w:eastAsiaTheme="minorEastAsia" w:cstheme="minorEastAsia"/>
+          <w:i w:val="0"/>
+          <w:caps w:val="0"/>
+          <w:color w:val="FF0000"/>
+          <w:spacing w:val="0"/>
+          <w:sz w:val="24"/>
+          <w:szCs w:val="24"/>
+          <w:bdr w:val="none" w:color="auto" w:sz="0" w:space="0"/>
+          <w:shd w:val="clear" w:fill="F9F2F4"/>
+        </w:rPr>
+        <w:t>Object.getOwnPropertySymbols(proxy)</w:t>
+      </w:r>
+      <w:r>
+        <w:rPr>
+          <w:rFonts w:hint="eastAsia" w:asciiTheme="minorEastAsia" w:hAnsiTheme="minorEastAsia" w:eastAsiaTheme="minorEastAsia" w:cstheme="minorEastAsia"/>
+          <w:i w:val="0"/>
+          <w:caps w:val="0"/>
+          <w:color w:val="FF0000"/>
+          <w:spacing w:val="0"/>
+          <w:sz w:val="24"/>
+          <w:szCs w:val="24"/>
+        </w:rPr>
+        <w:t>、</w:t>
+      </w:r>
+      <w:r>
+        <w:rPr>
+          <w:rFonts w:hint="eastAsia" w:asciiTheme="minorEastAsia" w:hAnsiTheme="minorEastAsia" w:eastAsiaTheme="minorEastAsia" w:cstheme="minorEastAsia"/>
+          <w:i w:val="0"/>
+          <w:caps w:val="0"/>
+          <w:color w:val="FF0000"/>
+          <w:spacing w:val="0"/>
+          <w:sz w:val="24"/>
+          <w:szCs w:val="24"/>
+          <w:lang w:val="en-US" w:eastAsia="zh-CN"/>
+        </w:rPr>
+        <w:tab/>
+      </w:r>
+      <w:r>
+        <w:rPr>
+          <w:rStyle w:val="6"/>
+          <w:rFonts w:hint="eastAsia" w:asciiTheme="minorEastAsia" w:hAnsiTheme="minorEastAsia" w:eastAsiaTheme="minorEastAsia" w:cstheme="minorEastAsia"/>
+          <w:i w:val="0"/>
+          <w:caps w:val="0"/>
+          <w:color w:val="FF0000"/>
+          <w:spacing w:val="0"/>
+          <w:sz w:val="24"/>
+          <w:szCs w:val="24"/>
+          <w:bdr w:val="none" w:color="auto" w:sz="0" w:space="0"/>
+          <w:shd w:val="clear" w:fill="F9F2F4"/>
+        </w:rPr>
+        <w:t>Object.keys(proxy)</w:t>
+      </w:r>
+      <w:r>
+        <w:rPr>
+          <w:rFonts w:hint="eastAsia" w:asciiTheme="minorEastAsia" w:hAnsiTheme="minorEastAsia" w:eastAsiaTheme="minorEastAsia" w:cstheme="minorEastAsia"/>
+          <w:i w:val="0"/>
+          <w:caps w:val="0"/>
+          <w:color w:val="FF0000"/>
+          <w:spacing w:val="0"/>
+          <w:sz w:val="24"/>
+          <w:szCs w:val="24"/>
+        </w:rPr>
+        <w:t>、</w:t>
+      </w:r>
+      <w:r>
+        <w:rPr>
+          <w:rFonts w:hint="eastAsia" w:asciiTheme="minorEastAsia" w:hAnsiTheme="minorEastAsia" w:cstheme="minorEastAsia"/>
+          <w:i w:val="0"/>
+          <w:caps w:val="0"/>
+          <w:color w:val="FF0000"/>
+          <w:spacing w:val="0"/>
+          <w:sz w:val="24"/>
+          <w:szCs w:val="24"/>
+          <w:lang w:val="en-US" w:eastAsia="zh-CN"/>
+        </w:rPr>
+        <w:tab/>
+      </w:r>
+      <w:r>
+        <w:rPr>
+          <w:rStyle w:val="6"/>
+          <w:rFonts w:hint="eastAsia" w:asciiTheme="minorEastAsia" w:hAnsiTheme="minorEastAsia" w:eastAsiaTheme="minorEastAsia" w:cstheme="minorEastAsia"/>
+          <w:i w:val="0"/>
+          <w:caps w:val="0"/>
+          <w:color w:val="FF0000"/>
+          <w:spacing w:val="0"/>
+          <w:sz w:val="24"/>
+          <w:szCs w:val="24"/>
+          <w:bdr w:val="none" w:color="auto" w:sz="0" w:space="0"/>
+          <w:shd w:val="clear" w:fill="F9F2F4"/>
+        </w:rPr>
+        <w:t>for...in</w:t>
+      </w:r>
+      <w:r>
+        <w:rPr>
+          <w:rFonts w:hint="eastAsia" w:asciiTheme="minorEastAsia" w:hAnsiTheme="minorEastAsia" w:eastAsiaTheme="minorEastAsia" w:cstheme="minorEastAsia"/>
+          <w:i w:val="0"/>
+          <w:caps w:val="0"/>
+          <w:color w:val="333333"/>
+          <w:spacing w:val="0"/>
+          <w:sz w:val="24"/>
+          <w:szCs w:val="24"/>
+        </w:rPr>
+        <w:t>循环，返回一个数组。该方法返</w:t>
+      </w:r>
+      <w:r>
+        <w:rPr>
+          <w:rFonts w:hint="eastAsia" w:asciiTheme="minorEastAsia" w:hAnsiTheme="minorEastAsia" w:eastAsiaTheme="minorEastAsia" w:cstheme="minorEastAsia"/>
+          <w:i w:val="0"/>
+          <w:caps w:val="0"/>
+          <w:color w:val="333333"/>
+          <w:spacing w:val="0"/>
+          <w:sz w:val="24"/>
+          <w:szCs w:val="24"/>
+          <w:lang w:val="en-US" w:eastAsia="zh-CN"/>
+        </w:rPr>
+        <w:tab/>
+      </w:r>
+      <w:r>
+        <w:rPr>
+          <w:rFonts w:hint="eastAsia" w:asciiTheme="minorEastAsia" w:hAnsiTheme="minorEastAsia" w:eastAsiaTheme="minorEastAsia" w:cstheme="minorEastAsia"/>
+          <w:i w:val="0"/>
+          <w:caps w:val="0"/>
+          <w:color w:val="333333"/>
+          <w:spacing w:val="0"/>
+          <w:sz w:val="24"/>
+          <w:szCs w:val="24"/>
+        </w:rPr>
+        <w:t>回目标对象所有自身的</w:t>
+      </w:r>
+      <w:r>
+        <w:rPr>
+          <w:rFonts w:hint="eastAsia" w:asciiTheme="minorEastAsia" w:hAnsiTheme="minorEastAsia" w:cstheme="minorEastAsia"/>
+          <w:i w:val="0"/>
+          <w:caps w:val="0"/>
+          <w:color w:val="333333"/>
+          <w:spacing w:val="0"/>
+          <w:sz w:val="24"/>
+          <w:szCs w:val="24"/>
+          <w:lang w:val="en-US" w:eastAsia="zh-CN"/>
+        </w:rPr>
+        <w:tab/>
+      </w:r>
+      <w:r>
+        <w:rPr>
+          <w:rFonts w:hint="eastAsia" w:asciiTheme="minorEastAsia" w:hAnsiTheme="minorEastAsia" w:eastAsiaTheme="minorEastAsia" w:cstheme="minorEastAsia"/>
+          <w:i w:val="0"/>
+          <w:caps w:val="0"/>
+          <w:color w:val="333333"/>
+          <w:spacing w:val="0"/>
+          <w:sz w:val="24"/>
+          <w:szCs w:val="24"/>
+        </w:rPr>
+        <w:t>属性的属性名，而</w:t>
+      </w:r>
+      <w:r>
+        <w:rPr>
+          <w:rStyle w:val="6"/>
+          <w:rFonts w:hint="eastAsia" w:asciiTheme="minorEastAsia" w:hAnsiTheme="minorEastAsia" w:eastAsiaTheme="minorEastAsia" w:cstheme="minorEastAsia"/>
+          <w:i w:val="0"/>
+          <w:caps w:val="0"/>
+          <w:color w:val="FF0000"/>
+          <w:spacing w:val="0"/>
+          <w:sz w:val="24"/>
+          <w:szCs w:val="24"/>
+          <w:highlight w:val="none"/>
+          <w:bdr w:val="none" w:color="auto" w:sz="0" w:space="0"/>
+          <w:shd w:val="clear" w:fill="F9F2F4"/>
+        </w:rPr>
+        <w:t>Object.keys()</w:t>
+      </w:r>
+      <w:r>
+        <w:rPr>
+          <w:rFonts w:hint="eastAsia" w:asciiTheme="minorEastAsia" w:hAnsiTheme="minorEastAsia" w:eastAsiaTheme="minorEastAsia" w:cstheme="minorEastAsia"/>
+          <w:i w:val="0"/>
+          <w:caps w:val="0"/>
+          <w:color w:val="333333"/>
+          <w:spacing w:val="0"/>
+          <w:sz w:val="24"/>
+          <w:szCs w:val="24"/>
+        </w:rPr>
+        <w:t>的返回结果</w:t>
+      </w:r>
+      <w:r>
+        <w:rPr>
+          <w:rFonts w:hint="eastAsia" w:asciiTheme="minorEastAsia" w:hAnsiTheme="minorEastAsia" w:eastAsiaTheme="minorEastAsia" w:cstheme="minorEastAsia"/>
+          <w:i w:val="0"/>
+          <w:caps w:val="0"/>
+          <w:color w:val="333333"/>
+          <w:spacing w:val="0"/>
+          <w:sz w:val="24"/>
+          <w:szCs w:val="24"/>
+          <w:lang w:val="en-US" w:eastAsia="zh-CN"/>
+        </w:rPr>
+        <w:tab/>
+      </w:r>
+      <w:r>
+        <w:rPr>
+          <w:rFonts w:hint="eastAsia" w:asciiTheme="minorEastAsia" w:hAnsiTheme="minorEastAsia" w:eastAsiaTheme="minorEastAsia" w:cstheme="minorEastAsia"/>
+          <w:i w:val="0"/>
+          <w:caps w:val="0"/>
+          <w:color w:val="333333"/>
+          <w:spacing w:val="0"/>
+          <w:sz w:val="24"/>
+          <w:szCs w:val="24"/>
+        </w:rPr>
+        <w:t>仅包括目标对象自</w:t>
+      </w:r>
+      <w:r>
+        <w:rPr>
+          <w:rFonts w:hint="eastAsia" w:asciiTheme="minorEastAsia" w:hAnsiTheme="minorEastAsia" w:cstheme="minorEastAsia"/>
+          <w:i w:val="0"/>
+          <w:caps w:val="0"/>
+          <w:color w:val="333333"/>
+          <w:spacing w:val="0"/>
+          <w:sz w:val="24"/>
+          <w:szCs w:val="24"/>
+          <w:lang w:val="en-US" w:eastAsia="zh-CN"/>
+        </w:rPr>
+        <w:tab/>
+      </w:r>
+      <w:r>
+        <w:rPr>
+          <w:rFonts w:hint="eastAsia" w:asciiTheme="minorEastAsia" w:hAnsiTheme="minorEastAsia" w:eastAsiaTheme="minorEastAsia" w:cstheme="minorEastAsia"/>
+          <w:i w:val="0"/>
+          <w:caps w:val="0"/>
+          <w:color w:val="333333"/>
+          <w:spacing w:val="0"/>
+          <w:sz w:val="24"/>
+          <w:szCs w:val="24"/>
+        </w:rPr>
+        <w:t>身的可遍历属性。</w:t>
+      </w:r>
+    </w:p>
+    <w:p>
+      <w:pPr>
+        <w:pStyle w:val="3"/>
+        <w:keepNext w:val="0"/>
+        <w:keepLines w:val="0"/>
+        <w:widowControl/>
+        <w:numPr>
+          <w:ilvl w:val="0"/>
+          <w:numId w:val="0"/>
+        </w:numPr>
+        <w:suppressLineNumbers w:val="0"/>
+        <w:spacing w:before="0" w:beforeAutospacing="1" w:after="0" w:afterAutospacing="1" w:line="240" w:lineRule="auto"/>
+        <w:ind w:left="420" w:leftChars="0" w:right="0" w:rightChars="0" w:firstLine="420" w:firstLineChars="0"/>
+        <w:jc w:val="left"/>
+        <w:rPr>
+          <w:rFonts w:hint="eastAsia" w:asciiTheme="minorEastAsia" w:hAnsiTheme="minorEastAsia" w:cstheme="minorEastAsia"/>
+          <w:i w:val="0"/>
+          <w:caps w:val="0"/>
+          <w:color w:val="333333"/>
+          <w:spacing w:val="0"/>
+          <w:sz w:val="24"/>
+          <w:szCs w:val="24"/>
+          <w:lang w:val="en-US" w:eastAsia="zh-CN"/>
+        </w:rPr>
+      </w:pPr>
+      <w:r>
+        <w:rPr>
+          <w:rFonts w:hint="eastAsia" w:asciiTheme="minorEastAsia" w:hAnsiTheme="minorEastAsia" w:cstheme="minorEastAsia"/>
+          <w:i w:val="0"/>
+          <w:caps w:val="0"/>
+          <w:color w:val="333333"/>
+          <w:spacing w:val="0"/>
+          <w:sz w:val="24"/>
+          <w:szCs w:val="24"/>
+          <w:lang w:val="en-US" w:eastAsia="zh-CN"/>
+        </w:rPr>
+        <w:t>4.6：getOwnPropertyDescriptor(target,key)</w:t>
+      </w:r>
+    </w:p>
+    <w:p>
+      <w:pPr>
+        <w:pStyle w:val="3"/>
+        <w:keepNext w:val="0"/>
+        <w:keepLines w:val="0"/>
+        <w:widowControl/>
+        <w:numPr>
+          <w:ilvl w:val="0"/>
+          <w:numId w:val="0"/>
+        </w:numPr>
+        <w:suppressLineNumbers w:val="0"/>
+        <w:spacing w:before="0" w:beforeAutospacing="1" w:after="0" w:afterAutospacing="1" w:line="240" w:lineRule="auto"/>
+        <w:ind w:left="840" w:leftChars="0" w:right="0" w:rightChars="0" w:firstLine="420" w:firstLineChars="0"/>
+        <w:jc w:val="left"/>
+        <w:rPr>
+          <w:rFonts w:hint="eastAsia" w:asciiTheme="minorEastAsia" w:hAnsiTheme="minorEastAsia" w:cstheme="minorEastAsia"/>
+          <w:i w:val="0"/>
+          <w:caps w:val="0"/>
+          <w:color w:val="333333"/>
+          <w:spacing w:val="0"/>
+          <w:sz w:val="24"/>
+          <w:szCs w:val="24"/>
+          <w:lang w:val="en-US" w:eastAsia="zh-CN"/>
+        </w:rPr>
+      </w:pPr>
+      <w:r>
+        <w:rPr>
+          <w:rFonts w:hint="eastAsia" w:asciiTheme="minorEastAsia" w:hAnsiTheme="minorEastAsia" w:cstheme="minorEastAsia"/>
+          <w:i w:val="0"/>
+          <w:caps w:val="0"/>
+          <w:color w:val="333333"/>
+          <w:spacing w:val="0"/>
+          <w:sz w:val="24"/>
+          <w:szCs w:val="24"/>
+          <w:lang w:val="en-US" w:eastAsia="zh-CN"/>
+        </w:rPr>
+        <w:t>拦截Object.getOwnPropertyDescriptor(proxy,key);</w:t>
+      </w:r>
+    </w:p>
+    <w:p>
+      <w:pPr>
+        <w:pStyle w:val="3"/>
+        <w:keepNext w:val="0"/>
+        <w:keepLines w:val="0"/>
+        <w:widowControl/>
+        <w:numPr>
+          <w:ilvl w:val="0"/>
+          <w:numId w:val="0"/>
+        </w:numPr>
+        <w:suppressLineNumbers w:val="0"/>
+        <w:spacing w:before="0" w:beforeAutospacing="1" w:after="0" w:afterAutospacing="1" w:line="240" w:lineRule="auto"/>
+        <w:ind w:left="840" w:leftChars="0" w:right="0" w:rightChars="0" w:firstLine="420" w:firstLineChars="0"/>
+        <w:jc w:val="left"/>
+        <w:rPr>
+          <w:rFonts w:hint="eastAsia" w:asciiTheme="minorEastAsia" w:hAnsiTheme="minorEastAsia" w:cstheme="minorEastAsia"/>
+          <w:i w:val="0"/>
+          <w:caps w:val="0"/>
+          <w:color w:val="333333"/>
+          <w:spacing w:val="0"/>
+          <w:sz w:val="24"/>
+          <w:szCs w:val="24"/>
+          <w:lang w:val="en-US" w:eastAsia="zh-CN"/>
+        </w:rPr>
+      </w:pPr>
+      <w:r>
+        <w:rPr>
+          <w:rFonts w:hint="eastAsia" w:asciiTheme="minorEastAsia" w:hAnsiTheme="minorEastAsia" w:cstheme="minorEastAsia"/>
+          <w:i w:val="0"/>
+          <w:caps w:val="0"/>
+          <w:color w:val="333333"/>
+          <w:spacing w:val="0"/>
+          <w:sz w:val="24"/>
+          <w:szCs w:val="24"/>
+          <w:lang w:val="en-US" w:eastAsia="zh-CN"/>
+        </w:rPr>
+        <w:t xml:space="preserve">返回：{value: "a", writable: true, enumerable: true, </w:t>
+      </w:r>
+      <w:r>
+        <w:rPr>
+          <w:rFonts w:hint="eastAsia" w:asciiTheme="minorEastAsia" w:hAnsiTheme="minorEastAsia" w:cstheme="minorEastAsia"/>
+          <w:i w:val="0"/>
+          <w:caps w:val="0"/>
+          <w:color w:val="333333"/>
+          <w:spacing w:val="0"/>
+          <w:sz w:val="24"/>
+          <w:szCs w:val="24"/>
+          <w:lang w:val="en-US" w:eastAsia="zh-CN"/>
+        </w:rPr>
+        <w:tab/>
+        <w:t/>
+      </w:r>
+      <w:r>
+        <w:rPr>
+          <w:rFonts w:hint="eastAsia" w:asciiTheme="minorEastAsia" w:hAnsiTheme="minorEastAsia" w:cstheme="minorEastAsia"/>
+          <w:i w:val="0"/>
+          <w:caps w:val="0"/>
+          <w:color w:val="333333"/>
+          <w:spacing w:val="0"/>
+          <w:sz w:val="24"/>
+          <w:szCs w:val="24"/>
+          <w:lang w:val="en-US" w:eastAsia="zh-CN"/>
+        </w:rPr>
+        <w:tab/>
+        <w:t/>
+      </w:r>
+      <w:r>
+        <w:rPr>
+          <w:rFonts w:hint="eastAsia" w:asciiTheme="minorEastAsia" w:hAnsiTheme="minorEastAsia" w:cstheme="minorEastAsia"/>
+          <w:i w:val="0"/>
+          <w:caps w:val="0"/>
+          <w:color w:val="333333"/>
+          <w:spacing w:val="0"/>
+          <w:sz w:val="24"/>
+          <w:szCs w:val="24"/>
+          <w:lang w:val="en-US" w:eastAsia="zh-CN"/>
+        </w:rPr>
+        <w:tab/>
+        <w:t/>
+      </w:r>
+      <w:r>
+        <w:rPr>
+          <w:rFonts w:hint="eastAsia" w:asciiTheme="minorEastAsia" w:hAnsiTheme="minorEastAsia" w:cstheme="minorEastAsia"/>
+          <w:i w:val="0"/>
+          <w:caps w:val="0"/>
+          <w:color w:val="333333"/>
+          <w:spacing w:val="0"/>
+          <w:sz w:val="24"/>
+          <w:szCs w:val="24"/>
+          <w:lang w:val="en-US" w:eastAsia="zh-CN"/>
+        </w:rPr>
+        <w:tab/>
+        <w:t/>
+      </w:r>
+      <w:r>
+        <w:rPr>
+          <w:rFonts w:hint="eastAsia" w:asciiTheme="minorEastAsia" w:hAnsiTheme="minorEastAsia" w:cstheme="minorEastAsia"/>
+          <w:i w:val="0"/>
+          <w:caps w:val="0"/>
+          <w:color w:val="333333"/>
+          <w:spacing w:val="0"/>
+          <w:sz w:val="24"/>
+          <w:szCs w:val="24"/>
+          <w:lang w:val="en-US" w:eastAsia="zh-CN"/>
+        </w:rPr>
+        <w:tab/>
+        <w:t>configurable: true}</w:t>
+      </w:r>
+      <w:r>
+        <w:rPr>
+          <w:rFonts w:hint="eastAsia" w:asciiTheme="minorEastAsia" w:hAnsiTheme="minorEastAsia" w:cstheme="minorEastAsia"/>
+          <w:i w:val="0"/>
+          <w:caps w:val="0"/>
+          <w:color w:val="333333"/>
+          <w:spacing w:val="0"/>
+          <w:sz w:val="24"/>
+          <w:szCs w:val="24"/>
+          <w:lang w:val="en-US" w:eastAsia="zh-CN"/>
+        </w:rPr>
+        <w:br w:type="textWrapping"/>
+      </w:r>
+      <w:r>
+        <w:rPr>
+          <w:rFonts w:hint="eastAsia" w:asciiTheme="minorEastAsia" w:hAnsiTheme="minorEastAsia" w:cstheme="minorEastAsia"/>
+          <w:i w:val="0"/>
+          <w:caps w:val="0"/>
+          <w:color w:val="333333"/>
+          <w:spacing w:val="0"/>
+          <w:sz w:val="24"/>
+          <w:szCs w:val="24"/>
+          <w:lang w:val="en-US" w:eastAsia="zh-CN"/>
+        </w:rPr>
+        <w:tab/>
+        <w:t/>
+      </w:r>
+      <w:r>
+        <w:rPr>
+          <w:rFonts w:hint="eastAsia" w:asciiTheme="minorEastAsia" w:hAnsiTheme="minorEastAsia" w:cstheme="minorEastAsia"/>
+          <w:i w:val="0"/>
+          <w:caps w:val="0"/>
+          <w:color w:val="333333"/>
+          <w:spacing w:val="0"/>
+          <w:sz w:val="24"/>
+          <w:szCs w:val="24"/>
+          <w:lang w:val="en-US" w:eastAsia="zh-CN"/>
+        </w:rPr>
+        <w:tab/>
+        <w:t xml:space="preserve">  {值，可写否，可列举否，可设置否}</w:t>
+      </w:r>
+    </w:p>
+    <w:p>
+      <w:pPr>
+        <w:pStyle w:val="3"/>
+        <w:keepNext w:val="0"/>
+        <w:keepLines w:val="0"/>
+        <w:widowControl/>
+        <w:numPr>
+          <w:ilvl w:val="0"/>
+          <w:numId w:val="0"/>
+        </w:numPr>
+        <w:suppressLineNumbers w:val="0"/>
+        <w:spacing w:before="0" w:beforeAutospacing="1" w:after="0" w:afterAutospacing="1" w:line="240" w:lineRule="auto"/>
+        <w:ind w:left="840" w:leftChars="0" w:right="0" w:rightChars="0" w:firstLine="420" w:firstLineChars="0"/>
+        <w:jc w:val="left"/>
+        <w:rPr>
+          <w:rFonts w:hint="eastAsia" w:asciiTheme="minorEastAsia" w:hAnsiTheme="minorEastAsia" w:cstheme="minorEastAsia"/>
+          <w:i w:val="0"/>
+          <w:caps w:val="0"/>
+          <w:color w:val="333333"/>
+          <w:spacing w:val="0"/>
+          <w:sz w:val="24"/>
+          <w:szCs w:val="24"/>
+          <w:lang w:val="en-US" w:eastAsia="zh-CN"/>
+        </w:rPr>
+      </w:pPr>
+      <w:r>
+        <w:rPr>
+          <w:rFonts w:hint="eastAsia" w:asciiTheme="minorEastAsia" w:hAnsiTheme="minorEastAsia" w:cstheme="minorEastAsia"/>
+          <w:i w:val="0"/>
+          <w:caps w:val="0"/>
+          <w:color w:val="333333"/>
+          <w:spacing w:val="0"/>
+          <w:sz w:val="24"/>
+          <w:szCs w:val="24"/>
+          <w:lang w:val="en-US" w:eastAsia="zh-CN"/>
+        </w:rPr>
+        <w:t>该方法的功能是获取对象属性的描述。</w:t>
+      </w:r>
+    </w:p>
+    <w:p>
+      <w:pPr>
+        <w:pStyle w:val="3"/>
+        <w:keepNext w:val="0"/>
+        <w:keepLines w:val="0"/>
+        <w:widowControl/>
+        <w:numPr>
+          <w:ilvl w:val="0"/>
+          <w:numId w:val="0"/>
+        </w:numPr>
+        <w:suppressLineNumbers w:val="0"/>
+        <w:spacing w:before="0" w:beforeAutospacing="1" w:after="0" w:afterAutospacing="1" w:line="240" w:lineRule="auto"/>
+        <w:ind w:left="420" w:leftChars="0" w:right="0" w:rightChars="0" w:firstLine="420" w:firstLineChars="0"/>
+        <w:jc w:val="left"/>
+        <w:rPr>
+          <w:rFonts w:hint="eastAsia" w:asciiTheme="minorEastAsia" w:hAnsiTheme="minorEastAsia" w:cstheme="minorEastAsia"/>
+          <w:i w:val="0"/>
+          <w:caps w:val="0"/>
+          <w:color w:val="333333"/>
+          <w:spacing w:val="0"/>
+          <w:sz w:val="24"/>
+          <w:szCs w:val="24"/>
+          <w:lang w:val="en-US" w:eastAsia="zh-CN"/>
+        </w:rPr>
+      </w:pPr>
+      <w:r>
+        <w:rPr>
+          <w:rFonts w:hint="eastAsia" w:asciiTheme="minorEastAsia" w:hAnsiTheme="minorEastAsia" w:cstheme="minorEastAsia"/>
+          <w:i w:val="0"/>
+          <w:caps w:val="0"/>
+          <w:color w:val="333333"/>
+          <w:spacing w:val="0"/>
+          <w:sz w:val="24"/>
+          <w:szCs w:val="24"/>
+          <w:lang w:val="en-US" w:eastAsia="zh-CN"/>
+        </w:rPr>
+        <w:t>4.7：defineProperty(target,key,Desc)(目标对象，键，描述)</w:t>
+      </w:r>
+    </w:p>
+    <w:p>
+      <w:pPr>
+        <w:pStyle w:val="3"/>
+        <w:keepNext w:val="0"/>
+        <w:keepLines w:val="0"/>
+        <w:widowControl/>
+        <w:numPr>
+          <w:ilvl w:val="0"/>
+          <w:numId w:val="0"/>
+        </w:numPr>
+        <w:suppressLineNumbers w:val="0"/>
+        <w:spacing w:before="0" w:beforeAutospacing="1" w:after="0" w:afterAutospacing="1" w:line="240" w:lineRule="auto"/>
+        <w:ind w:left="840" w:leftChars="0" w:right="0" w:rightChars="0" w:firstLine="420" w:firstLineChars="0"/>
+        <w:jc w:val="left"/>
+        <w:rPr>
+          <w:rFonts w:hint="eastAsia" w:asciiTheme="minorEastAsia" w:hAnsiTheme="minorEastAsia" w:cstheme="minorEastAsia"/>
+          <w:i w:val="0"/>
+          <w:caps w:val="0"/>
+          <w:color w:val="333333"/>
+          <w:spacing w:val="0"/>
+          <w:sz w:val="24"/>
+          <w:szCs w:val="24"/>
+          <w:lang w:val="en-US" w:eastAsia="zh-CN"/>
+        </w:rPr>
+      </w:pPr>
+      <w:r>
+        <w:rPr>
+          <w:rFonts w:hint="eastAsia" w:asciiTheme="minorEastAsia" w:hAnsiTheme="minorEastAsia" w:cstheme="minorEastAsia"/>
+          <w:i w:val="0"/>
+          <w:caps w:val="0"/>
+          <w:color w:val="333333"/>
+          <w:spacing w:val="0"/>
+          <w:sz w:val="24"/>
+          <w:szCs w:val="24"/>
+          <w:lang w:val="en-US" w:eastAsia="zh-CN"/>
+        </w:rPr>
+        <w:t>拦截</w:t>
+      </w:r>
+      <w:r>
+        <w:rPr>
+          <w:rFonts w:hint="eastAsia" w:asciiTheme="minorEastAsia" w:hAnsiTheme="minorEastAsia" w:eastAsiaTheme="minorEastAsia" w:cstheme="minorEastAsia"/>
+          <w:i w:val="0"/>
+          <w:caps w:val="0"/>
+          <w:color w:val="C7254E"/>
+          <w:spacing w:val="0"/>
+          <w:sz w:val="24"/>
+          <w:szCs w:val="24"/>
+          <w:shd w:val="clear" w:fill="F9F2F4"/>
+          <w:lang w:val="en-US" w:eastAsia="zh-CN"/>
+        </w:rPr>
+        <w:t>Object.defineProperty(proxy,key,Desc)、</w:t>
+      </w:r>
+      <w:r>
+        <w:rPr>
+          <w:rFonts w:hint="eastAsia" w:asciiTheme="minorEastAsia" w:hAnsiTheme="minorEastAsia" w:cstheme="minorEastAsia"/>
+          <w:i w:val="0"/>
+          <w:caps w:val="0"/>
+          <w:color w:val="333333"/>
+          <w:spacing w:val="0"/>
+          <w:sz w:val="24"/>
+          <w:szCs w:val="24"/>
+          <w:lang w:val="en-US" w:eastAsia="zh-CN"/>
+        </w:rPr>
+        <w:br w:type="textWrapping"/>
+      </w:r>
+      <w:r>
+        <w:rPr>
+          <w:rFonts w:hint="eastAsia" w:asciiTheme="minorEastAsia" w:hAnsiTheme="minorEastAsia" w:cstheme="minorEastAsia"/>
+          <w:i w:val="0"/>
+          <w:caps w:val="0"/>
+          <w:color w:val="333333"/>
+          <w:spacing w:val="0"/>
+          <w:sz w:val="24"/>
+          <w:szCs w:val="24"/>
+          <w:lang w:val="en-US" w:eastAsia="zh-CN"/>
+        </w:rPr>
+        <w:tab/>
+      </w:r>
+      <w:r>
+        <w:rPr>
+          <w:rFonts w:hint="eastAsia" w:asciiTheme="minorEastAsia" w:hAnsiTheme="minorEastAsia" w:eastAsiaTheme="minorEastAsia" w:cstheme="minorEastAsia"/>
+          <w:i w:val="0"/>
+          <w:caps w:val="0"/>
+          <w:color w:val="C7254E"/>
+          <w:spacing w:val="0"/>
+          <w:sz w:val="24"/>
+          <w:szCs w:val="24"/>
+          <w:shd w:val="clear" w:fill="F9F2F4"/>
+        </w:rPr>
+        <w:t>Object.defineProperties(proxy, propDescs)</w:t>
+      </w:r>
+      <w:r>
+        <w:rPr>
+          <w:rFonts w:hint="eastAsia" w:asciiTheme="minorEastAsia" w:hAnsiTheme="minorEastAsia" w:cstheme="minorEastAsia"/>
+          <w:i w:val="0"/>
+          <w:caps w:val="0"/>
+          <w:color w:val="C7254E"/>
+          <w:spacing w:val="0"/>
+          <w:sz w:val="24"/>
+          <w:szCs w:val="24"/>
+          <w:shd w:val="clear" w:fill="F9F2F4"/>
+          <w:lang w:eastAsia="zh-CN"/>
+        </w:rPr>
+        <w:t>，</w:t>
+      </w:r>
+      <w:r>
+        <w:rPr>
+          <w:rFonts w:hint="eastAsia" w:asciiTheme="minorEastAsia" w:hAnsiTheme="minorEastAsia" w:cstheme="minorEastAsia"/>
+          <w:i w:val="0"/>
+          <w:caps w:val="0"/>
+          <w:color w:val="333333"/>
+          <w:spacing w:val="0"/>
+          <w:sz w:val="24"/>
+          <w:szCs w:val="24"/>
+          <w:lang w:val="en-US" w:eastAsia="zh-CN"/>
+        </w:rPr>
+        <w:t>返回一个布尔</w:t>
+      </w:r>
+      <w:r>
+        <w:rPr>
+          <w:rFonts w:hint="eastAsia" w:asciiTheme="minorEastAsia" w:hAnsiTheme="minorEastAsia" w:cstheme="minorEastAsia"/>
+          <w:i w:val="0"/>
+          <w:caps w:val="0"/>
+          <w:color w:val="333333"/>
+          <w:spacing w:val="0"/>
+          <w:sz w:val="24"/>
+          <w:szCs w:val="24"/>
+          <w:lang w:val="en-US" w:eastAsia="zh-CN"/>
+        </w:rPr>
+        <w:tab/>
+        <w:t/>
+      </w:r>
+      <w:r>
+        <w:rPr>
+          <w:rFonts w:hint="eastAsia" w:asciiTheme="minorEastAsia" w:hAnsiTheme="minorEastAsia" w:cstheme="minorEastAsia"/>
+          <w:i w:val="0"/>
+          <w:caps w:val="0"/>
+          <w:color w:val="333333"/>
+          <w:spacing w:val="0"/>
+          <w:sz w:val="24"/>
+          <w:szCs w:val="24"/>
+          <w:lang w:val="en-US" w:eastAsia="zh-CN"/>
+        </w:rPr>
+        <w:tab/>
+        <w:t>值，返回自身。</w:t>
+      </w:r>
+      <w:r>
+        <w:rPr>
+          <w:rFonts w:hint="eastAsia" w:asciiTheme="minorEastAsia" w:hAnsiTheme="minorEastAsia" w:cstheme="minorEastAsia"/>
+          <w:i w:val="0"/>
+          <w:caps w:val="0"/>
+          <w:color w:val="333333"/>
+          <w:spacing w:val="0"/>
+          <w:sz w:val="24"/>
+          <w:szCs w:val="24"/>
+          <w:lang w:val="en-US" w:eastAsia="zh-CN"/>
+        </w:rPr>
+        <w:br w:type="textWrapping"/>
+      </w:r>
+      <w:r>
+        <w:rPr>
+          <w:rFonts w:hint="eastAsia" w:asciiTheme="minorEastAsia" w:hAnsiTheme="minorEastAsia" w:cstheme="minorEastAsia"/>
+          <w:i w:val="0"/>
+          <w:caps w:val="0"/>
+          <w:color w:val="333333"/>
+          <w:spacing w:val="0"/>
+          <w:sz w:val="24"/>
+          <w:szCs w:val="24"/>
+          <w:lang w:val="en-US" w:eastAsia="zh-CN"/>
+        </w:rPr>
+        <w:tab/>
+        <w:t>propDescs={key1:{...},key2:{...}};</w:t>
+      </w:r>
+      <w:r>
+        <w:rPr>
+          <w:rFonts w:hint="eastAsia" w:asciiTheme="minorEastAsia" w:hAnsiTheme="minorEastAsia" w:cstheme="minorEastAsia"/>
+          <w:i w:val="0"/>
+          <w:caps w:val="0"/>
+          <w:color w:val="333333"/>
+          <w:spacing w:val="0"/>
+          <w:sz w:val="24"/>
+          <w:szCs w:val="24"/>
+          <w:lang w:val="en-US" w:eastAsia="zh-CN"/>
+        </w:rPr>
+        <w:br w:type="textWrapping"/>
+      </w:r>
+      <w:r>
+        <w:rPr>
+          <w:rFonts w:hint="eastAsia" w:asciiTheme="minorEastAsia" w:hAnsiTheme="minorEastAsia" w:cstheme="minorEastAsia"/>
+          <w:i w:val="0"/>
+          <w:caps w:val="0"/>
+          <w:color w:val="333333"/>
+          <w:spacing w:val="0"/>
+          <w:sz w:val="24"/>
+          <w:szCs w:val="24"/>
+          <w:lang w:val="en-US" w:eastAsia="zh-CN"/>
+        </w:rPr>
+        <w:tab/>
+        <w:t>Desc = {...};</w:t>
+      </w:r>
+    </w:p>
+    <w:p>
+      <w:pPr>
+        <w:pStyle w:val="3"/>
+        <w:keepNext w:val="0"/>
+        <w:keepLines w:val="0"/>
+        <w:widowControl/>
+        <w:numPr>
+          <w:ilvl w:val="0"/>
+          <w:numId w:val="0"/>
+        </w:numPr>
+        <w:suppressLineNumbers w:val="0"/>
+        <w:spacing w:before="0" w:beforeAutospacing="1" w:after="0" w:afterAutospacing="1" w:line="240" w:lineRule="auto"/>
+        <w:ind w:left="840" w:leftChars="0" w:right="0" w:rightChars="0" w:firstLine="420" w:firstLineChars="0"/>
+        <w:jc w:val="left"/>
+        <w:rPr>
+          <w:rFonts w:hint="eastAsia" w:asciiTheme="minorEastAsia" w:hAnsiTheme="minorEastAsia" w:cstheme="minorEastAsia"/>
+          <w:i w:val="0"/>
+          <w:caps w:val="0"/>
+          <w:color w:val="333333"/>
+          <w:spacing w:val="0"/>
+          <w:sz w:val="24"/>
+          <w:szCs w:val="24"/>
+          <w:lang w:val="en-US" w:eastAsia="zh-CN"/>
+        </w:rPr>
+      </w:pPr>
+      <w:r>
+        <w:rPr>
+          <w:rFonts w:hint="eastAsia" w:asciiTheme="minorEastAsia" w:hAnsiTheme="minorEastAsia" w:cstheme="minorEastAsia"/>
+          <w:i w:val="0"/>
+          <w:caps w:val="0"/>
+          <w:color w:val="333333"/>
+          <w:spacing w:val="0"/>
+          <w:sz w:val="24"/>
+          <w:szCs w:val="24"/>
+          <w:lang w:val="en-US" w:eastAsia="zh-CN"/>
+        </w:rPr>
+        <w:t>该方法的功能是，设置成员的描述。</w:t>
+      </w:r>
+    </w:p>
+    <w:p>
+      <w:pPr>
+        <w:pStyle w:val="3"/>
+        <w:keepNext w:val="0"/>
+        <w:keepLines w:val="0"/>
+        <w:widowControl/>
+        <w:numPr>
+          <w:ilvl w:val="0"/>
+          <w:numId w:val="0"/>
+        </w:numPr>
+        <w:suppressLineNumbers w:val="0"/>
+        <w:spacing w:before="0" w:beforeAutospacing="1" w:after="0" w:afterAutospacing="1" w:line="240" w:lineRule="auto"/>
+        <w:ind w:left="420" w:leftChars="0" w:right="0" w:rightChars="0" w:firstLine="420" w:firstLineChars="0"/>
+        <w:jc w:val="left"/>
+        <w:rPr>
+          <w:rFonts w:hint="eastAsia" w:asciiTheme="minorEastAsia" w:hAnsiTheme="minorEastAsia" w:cstheme="minorEastAsia"/>
+          <w:i w:val="0"/>
+          <w:caps w:val="0"/>
+          <w:color w:val="333333"/>
+          <w:spacing w:val="0"/>
+          <w:sz w:val="24"/>
+          <w:szCs w:val="24"/>
+          <w:lang w:val="en-US" w:eastAsia="zh-CN"/>
+        </w:rPr>
+      </w:pPr>
+      <w:r>
+        <w:rPr>
+          <w:rFonts w:hint="eastAsia" w:asciiTheme="minorEastAsia" w:hAnsiTheme="minorEastAsia" w:cstheme="minorEastAsia"/>
+          <w:i w:val="0"/>
+          <w:caps w:val="0"/>
+          <w:color w:val="333333"/>
+          <w:spacing w:val="0"/>
+          <w:sz w:val="24"/>
+          <w:szCs w:val="24"/>
+          <w:lang w:val="en-US" w:eastAsia="zh-CN"/>
+        </w:rPr>
+        <w:t>4.8：preventExtensions(target)</w:t>
+      </w:r>
+    </w:p>
+    <w:p>
+      <w:pPr>
+        <w:pStyle w:val="3"/>
+        <w:keepNext w:val="0"/>
+        <w:keepLines w:val="0"/>
+        <w:widowControl/>
+        <w:numPr>
+          <w:ilvl w:val="0"/>
+          <w:numId w:val="0"/>
+        </w:numPr>
+        <w:suppressLineNumbers w:val="0"/>
+        <w:spacing w:before="0" w:beforeAutospacing="1" w:after="0" w:afterAutospacing="1" w:line="240" w:lineRule="auto"/>
+        <w:ind w:left="840" w:leftChars="0" w:right="0" w:rightChars="0" w:firstLine="420" w:firstLineChars="0"/>
+        <w:jc w:val="left"/>
+        <w:rPr>
+          <w:rFonts w:hint="eastAsia" w:asciiTheme="minorEastAsia" w:hAnsiTheme="minorEastAsia" w:cstheme="minorEastAsia"/>
+          <w:i w:val="0"/>
+          <w:caps w:val="0"/>
+          <w:color w:val="333333"/>
+          <w:spacing w:val="0"/>
+          <w:sz w:val="24"/>
+          <w:szCs w:val="24"/>
+          <w:lang w:val="en-US" w:eastAsia="zh-CN"/>
+        </w:rPr>
+      </w:pPr>
+      <w:r>
+        <w:rPr>
+          <w:rFonts w:hint="eastAsia" w:asciiTheme="minorEastAsia" w:hAnsiTheme="minorEastAsia" w:cstheme="minorEastAsia"/>
+          <w:i w:val="0"/>
+          <w:caps w:val="0"/>
+          <w:color w:val="333333"/>
+          <w:spacing w:val="0"/>
+          <w:sz w:val="24"/>
+          <w:szCs w:val="24"/>
+          <w:lang w:val="en-US" w:eastAsia="zh-CN"/>
+        </w:rPr>
+        <w:t>拦截</w:t>
+      </w:r>
+      <w:r>
+        <w:rPr>
+          <w:rFonts w:hint="eastAsia" w:asciiTheme="minorEastAsia" w:hAnsiTheme="minorEastAsia" w:eastAsiaTheme="minorEastAsia" w:cstheme="minorEastAsia"/>
+          <w:i w:val="0"/>
+          <w:caps w:val="0"/>
+          <w:color w:val="C7254E"/>
+          <w:spacing w:val="0"/>
+          <w:sz w:val="24"/>
+          <w:szCs w:val="24"/>
+          <w:shd w:val="clear" w:fill="F9F2F4"/>
+          <w:lang w:val="en-US" w:eastAsia="zh-CN"/>
+        </w:rPr>
+        <w:t>Object.preventExtensions(proxy)</w:t>
+      </w:r>
+      <w:r>
+        <w:rPr>
+          <w:rFonts w:hint="eastAsia" w:asciiTheme="minorEastAsia" w:hAnsiTheme="minorEastAsia" w:cstheme="minorEastAsia"/>
+          <w:i w:val="0"/>
+          <w:caps w:val="0"/>
+          <w:color w:val="333333"/>
+          <w:spacing w:val="0"/>
+          <w:sz w:val="24"/>
+          <w:szCs w:val="24"/>
+          <w:lang w:val="en-US" w:eastAsia="zh-CN"/>
+        </w:rPr>
+        <w:t xml:space="preserve"> 返回被阻止的对象。</w:t>
+      </w:r>
+    </w:p>
+    <w:p>
+      <w:pPr>
+        <w:pStyle w:val="3"/>
+        <w:keepNext w:val="0"/>
+        <w:keepLines w:val="0"/>
+        <w:widowControl/>
+        <w:numPr>
+          <w:ilvl w:val="0"/>
+          <w:numId w:val="0"/>
+        </w:numPr>
+        <w:suppressLineNumbers w:val="0"/>
+        <w:spacing w:before="0" w:beforeAutospacing="1" w:after="0" w:afterAutospacing="1" w:line="240" w:lineRule="auto"/>
+        <w:ind w:left="840" w:leftChars="0" w:right="0" w:rightChars="0" w:firstLine="420" w:firstLineChars="0"/>
+        <w:jc w:val="left"/>
+        <w:rPr>
+          <w:rFonts w:hint="eastAsia" w:asciiTheme="minorEastAsia" w:hAnsiTheme="minorEastAsia" w:cstheme="minorEastAsia"/>
+          <w:i w:val="0"/>
+          <w:caps w:val="0"/>
+          <w:color w:val="333333"/>
+          <w:spacing w:val="0"/>
+          <w:sz w:val="24"/>
+          <w:szCs w:val="24"/>
+          <w:lang w:val="en-US" w:eastAsia="zh-CN"/>
+        </w:rPr>
+      </w:pPr>
+      <w:r>
+        <w:rPr>
+          <w:rFonts w:hint="eastAsia" w:asciiTheme="minorEastAsia" w:hAnsiTheme="minorEastAsia" w:cstheme="minorEastAsia"/>
+          <w:i w:val="0"/>
+          <w:caps w:val="0"/>
+          <w:color w:val="333333"/>
+          <w:spacing w:val="0"/>
+          <w:sz w:val="24"/>
+          <w:szCs w:val="24"/>
+          <w:lang w:val="en-US" w:eastAsia="zh-CN"/>
+        </w:rPr>
+        <w:t>该方法的功能是阻止对象添加成员，不阻止删减成员。</w:t>
+      </w:r>
+    </w:p>
+    <w:p>
+      <w:pPr>
+        <w:pStyle w:val="3"/>
+        <w:keepNext w:val="0"/>
+        <w:keepLines w:val="0"/>
+        <w:widowControl/>
+        <w:numPr>
+          <w:ilvl w:val="0"/>
+          <w:numId w:val="0"/>
+        </w:numPr>
+        <w:suppressLineNumbers w:val="0"/>
+        <w:spacing w:before="0" w:beforeAutospacing="1" w:after="0" w:afterAutospacing="1" w:line="240" w:lineRule="auto"/>
+        <w:ind w:left="420" w:leftChars="0" w:right="0" w:rightChars="0" w:firstLine="420" w:firstLineChars="0"/>
+        <w:jc w:val="left"/>
+        <w:rPr>
+          <w:rFonts w:hint="eastAsia" w:asciiTheme="minorEastAsia" w:hAnsiTheme="minorEastAsia" w:cstheme="minorEastAsia"/>
+          <w:i w:val="0"/>
+          <w:caps w:val="0"/>
+          <w:color w:val="333333"/>
+          <w:spacing w:val="0"/>
+          <w:sz w:val="24"/>
+          <w:szCs w:val="24"/>
+          <w:lang w:val="en-US" w:eastAsia="zh-CN"/>
+        </w:rPr>
+      </w:pPr>
+      <w:r>
+        <w:rPr>
+          <w:rFonts w:hint="eastAsia" w:asciiTheme="minorEastAsia" w:hAnsiTheme="minorEastAsia" w:cstheme="minorEastAsia"/>
+          <w:i w:val="0"/>
+          <w:caps w:val="0"/>
+          <w:color w:val="333333"/>
+          <w:spacing w:val="0"/>
+          <w:sz w:val="24"/>
+          <w:szCs w:val="24"/>
+          <w:lang w:val="en-US" w:eastAsia="zh-CN"/>
+        </w:rPr>
+        <w:t>4.9：isExtensible(target)</w:t>
+      </w:r>
+    </w:p>
+    <w:p>
+      <w:pPr>
+        <w:pStyle w:val="3"/>
+        <w:keepNext w:val="0"/>
+        <w:keepLines w:val="0"/>
+        <w:widowControl/>
+        <w:numPr>
+          <w:ilvl w:val="0"/>
+          <w:numId w:val="0"/>
+        </w:numPr>
+        <w:suppressLineNumbers w:val="0"/>
+        <w:spacing w:before="0" w:beforeAutospacing="1" w:after="0" w:afterAutospacing="1" w:line="240" w:lineRule="auto"/>
+        <w:ind w:left="840" w:leftChars="0" w:right="0" w:rightChars="0" w:firstLine="420" w:firstLineChars="0"/>
+        <w:jc w:val="left"/>
+        <w:rPr>
+          <w:rFonts w:hint="eastAsia" w:asciiTheme="minorEastAsia" w:hAnsiTheme="minorEastAsia" w:eastAsiaTheme="minorEastAsia" w:cstheme="minorEastAsia"/>
+          <w:i w:val="0"/>
+          <w:caps w:val="0"/>
+          <w:color w:val="C7254E"/>
+          <w:spacing w:val="0"/>
+          <w:sz w:val="24"/>
+          <w:szCs w:val="24"/>
+          <w:shd w:val="clear" w:fill="F9F2F4"/>
+          <w:lang w:val="en-US" w:eastAsia="zh-CN"/>
+        </w:rPr>
+      </w:pPr>
+      <w:r>
+        <w:rPr>
+          <w:rFonts w:hint="eastAsia" w:asciiTheme="minorEastAsia" w:hAnsiTheme="minorEastAsia" w:cstheme="minorEastAsia"/>
+          <w:i w:val="0"/>
+          <w:caps w:val="0"/>
+          <w:color w:val="333333"/>
+          <w:spacing w:val="0"/>
+          <w:sz w:val="24"/>
+          <w:szCs w:val="24"/>
+          <w:lang w:val="en-US" w:eastAsia="zh-CN"/>
+        </w:rPr>
+        <w:t>拦截</w:t>
+      </w:r>
+      <w:r>
+        <w:rPr>
+          <w:rFonts w:hint="eastAsia" w:asciiTheme="minorEastAsia" w:hAnsiTheme="minorEastAsia" w:eastAsiaTheme="minorEastAsia" w:cstheme="minorEastAsia"/>
+          <w:i w:val="0"/>
+          <w:caps w:val="0"/>
+          <w:color w:val="C7254E"/>
+          <w:spacing w:val="0"/>
+          <w:sz w:val="24"/>
+          <w:szCs w:val="24"/>
+          <w:shd w:val="clear" w:fill="F9F2F4"/>
+          <w:lang w:val="en-US" w:eastAsia="zh-CN"/>
+        </w:rPr>
+        <w:t>Object.isExtensible(proxy);</w:t>
+      </w:r>
+    </w:p>
+    <w:p>
+      <w:pPr>
+        <w:pStyle w:val="3"/>
+        <w:keepNext w:val="0"/>
+        <w:keepLines w:val="0"/>
+        <w:widowControl/>
+        <w:numPr>
+          <w:ilvl w:val="0"/>
+          <w:numId w:val="0"/>
+        </w:numPr>
+        <w:suppressLineNumbers w:val="0"/>
+        <w:spacing w:before="0" w:beforeAutospacing="1" w:after="0" w:afterAutospacing="1" w:line="240" w:lineRule="auto"/>
+        <w:ind w:left="840" w:leftChars="0" w:right="0" w:rightChars="0" w:firstLine="420" w:firstLineChars="0"/>
+        <w:jc w:val="left"/>
+        <w:rPr>
+          <w:rFonts w:hint="eastAsia" w:asciiTheme="minorEastAsia" w:hAnsiTheme="minorEastAsia" w:cstheme="minorEastAsia"/>
+          <w:i w:val="0"/>
+          <w:caps w:val="0"/>
+          <w:color w:val="333333"/>
+          <w:spacing w:val="0"/>
+          <w:sz w:val="24"/>
+          <w:szCs w:val="24"/>
+          <w:lang w:val="en-US" w:eastAsia="zh-CN"/>
+        </w:rPr>
+      </w:pPr>
+      <w:r>
+        <w:rPr>
+          <w:rFonts w:hint="eastAsia" w:asciiTheme="minorEastAsia" w:hAnsiTheme="minorEastAsia" w:cstheme="minorEastAsia"/>
+          <w:i w:val="0"/>
+          <w:caps w:val="0"/>
+          <w:color w:val="333333"/>
+          <w:spacing w:val="0"/>
+          <w:sz w:val="24"/>
+          <w:szCs w:val="24"/>
+          <w:lang w:val="en-US" w:eastAsia="zh-CN"/>
+        </w:rPr>
+        <w:t>该方法的功能是检查对象是否可扩展。返回一个布尔值。</w:t>
+      </w:r>
+    </w:p>
+    <w:p>
+      <w:pPr>
+        <w:pStyle w:val="3"/>
+        <w:keepNext w:val="0"/>
+        <w:keepLines w:val="0"/>
+        <w:widowControl/>
+        <w:numPr>
+          <w:ilvl w:val="0"/>
+          <w:numId w:val="0"/>
+        </w:numPr>
+        <w:suppressLineNumbers w:val="0"/>
+        <w:spacing w:before="0" w:beforeAutospacing="1" w:after="0" w:afterAutospacing="1" w:line="240" w:lineRule="auto"/>
+        <w:ind w:left="840" w:leftChars="0" w:right="0" w:rightChars="0" w:firstLine="420" w:firstLineChars="0"/>
+        <w:jc w:val="left"/>
+        <w:rPr>
+          <w:rFonts w:hint="eastAsia" w:asciiTheme="minorEastAsia" w:hAnsiTheme="minorEastAsia" w:cstheme="minorEastAsia"/>
+          <w:i w:val="0"/>
+          <w:caps w:val="0"/>
+          <w:color w:val="333333"/>
+          <w:spacing w:val="0"/>
+          <w:sz w:val="24"/>
+          <w:szCs w:val="24"/>
+          <w:lang w:val="en-US" w:eastAsia="zh-CN"/>
+        </w:rPr>
+      </w:pPr>
+      <w:r>
+        <w:rPr>
+          <w:rFonts w:hint="eastAsia" w:asciiTheme="minorEastAsia" w:hAnsiTheme="minorEastAsia" w:cstheme="minorEastAsia"/>
+          <w:i w:val="0"/>
+          <w:caps w:val="0"/>
+          <w:color w:val="333333"/>
+          <w:spacing w:val="0"/>
+          <w:sz w:val="24"/>
+          <w:szCs w:val="24"/>
+          <w:lang w:val="en-US" w:eastAsia="zh-CN"/>
+        </w:rPr>
+        <w:br w:type="page"/>
+      </w:r>
+    </w:p>
+    <w:p>
+      <w:pPr>
+        <w:pStyle w:val="3"/>
+        <w:keepNext w:val="0"/>
+        <w:keepLines w:val="0"/>
+        <w:widowControl/>
+        <w:numPr>
+          <w:ilvl w:val="0"/>
+          <w:numId w:val="0"/>
+        </w:numPr>
+        <w:suppressLineNumbers w:val="0"/>
+        <w:spacing w:before="0" w:beforeAutospacing="1" w:after="0" w:afterAutospacing="1" w:line="240" w:lineRule="auto"/>
+        <w:ind w:left="420" w:leftChars="0" w:right="0" w:rightChars="0" w:firstLine="420" w:firstLineChars="0"/>
+        <w:jc w:val="left"/>
+        <w:rPr>
+          <w:rFonts w:hint="eastAsia" w:asciiTheme="minorEastAsia" w:hAnsiTheme="minorEastAsia" w:cstheme="minorEastAsia"/>
+          <w:i w:val="0"/>
+          <w:caps w:val="0"/>
+          <w:color w:val="333333"/>
+          <w:spacing w:val="0"/>
+          <w:sz w:val="24"/>
+          <w:szCs w:val="24"/>
+          <w:lang w:val="en-US" w:eastAsia="zh-CN"/>
+        </w:rPr>
+      </w:pPr>
+      <w:r>
+        <w:rPr>
+          <w:rFonts w:hint="eastAsia" w:asciiTheme="minorEastAsia" w:hAnsiTheme="minorEastAsia" w:cstheme="minorEastAsia"/>
+          <w:i w:val="0"/>
+          <w:caps w:val="0"/>
+          <w:color w:val="333333"/>
+          <w:spacing w:val="0"/>
+          <w:sz w:val="24"/>
+          <w:szCs w:val="24"/>
+          <w:lang w:val="en-US" w:eastAsia="zh-CN"/>
+        </w:rPr>
+        <w:t>4.10：getPrototypeOf(target);</w:t>
+      </w:r>
+    </w:p>
+    <w:p>
+      <w:pPr>
+        <w:pStyle w:val="3"/>
+        <w:keepNext w:val="0"/>
+        <w:keepLines w:val="0"/>
+        <w:widowControl/>
+        <w:numPr>
+          <w:ilvl w:val="0"/>
+          <w:numId w:val="0"/>
+        </w:numPr>
+        <w:suppressLineNumbers w:val="0"/>
+        <w:spacing w:before="0" w:beforeAutospacing="1" w:after="0" w:afterAutospacing="1" w:line="240" w:lineRule="auto"/>
+        <w:ind w:left="840" w:leftChars="0" w:right="0" w:rightChars="0" w:firstLine="420" w:firstLineChars="0"/>
+        <w:jc w:val="left"/>
+        <w:rPr>
+          <w:rFonts w:hint="eastAsia" w:asciiTheme="minorEastAsia" w:hAnsiTheme="minorEastAsia" w:cstheme="minorEastAsia"/>
+          <w:i w:val="0"/>
+          <w:caps w:val="0"/>
+          <w:color w:val="333333"/>
+          <w:spacing w:val="0"/>
+          <w:sz w:val="24"/>
+          <w:szCs w:val="24"/>
+          <w:lang w:val="en-US" w:eastAsia="zh-CN"/>
+        </w:rPr>
+      </w:pPr>
+      <w:r>
+        <w:rPr>
+          <w:rFonts w:hint="eastAsia" w:asciiTheme="minorEastAsia" w:hAnsiTheme="minorEastAsia" w:cstheme="minorEastAsia"/>
+          <w:i w:val="0"/>
+          <w:caps w:val="0"/>
+          <w:color w:val="333333"/>
+          <w:spacing w:val="0"/>
+          <w:sz w:val="24"/>
+          <w:szCs w:val="24"/>
+          <w:lang w:val="en-US" w:eastAsia="zh-CN"/>
+        </w:rPr>
+        <w:t>拦截</w:t>
+      </w:r>
+      <w:r>
+        <w:rPr>
+          <w:rFonts w:hint="eastAsia" w:asciiTheme="minorEastAsia" w:hAnsiTheme="minorEastAsia" w:eastAsiaTheme="minorEastAsia" w:cstheme="minorEastAsia"/>
+          <w:i w:val="0"/>
+          <w:caps w:val="0"/>
+          <w:color w:val="C7254E"/>
+          <w:spacing w:val="0"/>
+          <w:sz w:val="24"/>
+          <w:szCs w:val="24"/>
+          <w:shd w:val="clear" w:fill="F9F2F4"/>
+          <w:lang w:val="en-US" w:eastAsia="zh-CN"/>
+        </w:rPr>
+        <w:t>Object.getPrototypeOf(proxy);</w:t>
+      </w:r>
+      <w:r>
+        <w:rPr>
+          <w:rFonts w:hint="eastAsia" w:asciiTheme="minorEastAsia" w:hAnsiTheme="minorEastAsia" w:cstheme="minorEastAsia"/>
+          <w:i w:val="0"/>
+          <w:caps w:val="0"/>
+          <w:color w:val="333333"/>
+          <w:spacing w:val="0"/>
+          <w:sz w:val="24"/>
+          <w:szCs w:val="24"/>
+          <w:lang w:val="en-US" w:eastAsia="zh-CN"/>
+        </w:rPr>
+        <w:t>返回一个对象。</w:t>
+      </w:r>
+    </w:p>
+    <w:p>
+      <w:pPr>
+        <w:pStyle w:val="3"/>
+        <w:keepNext w:val="0"/>
+        <w:keepLines w:val="0"/>
+        <w:widowControl/>
+        <w:numPr>
+          <w:ilvl w:val="0"/>
+          <w:numId w:val="0"/>
+        </w:numPr>
+        <w:suppressLineNumbers w:val="0"/>
+        <w:spacing w:before="0" w:beforeAutospacing="1" w:after="0" w:afterAutospacing="1" w:line="240" w:lineRule="auto"/>
+        <w:ind w:left="840" w:leftChars="0" w:right="0" w:rightChars="0" w:firstLine="420" w:firstLineChars="0"/>
+        <w:jc w:val="left"/>
+        <w:rPr>
+          <w:rFonts w:hint="eastAsia" w:asciiTheme="minorEastAsia" w:hAnsiTheme="minorEastAsia" w:cstheme="minorEastAsia"/>
+          <w:i w:val="0"/>
+          <w:caps w:val="0"/>
+          <w:color w:val="333333"/>
+          <w:spacing w:val="0"/>
+          <w:sz w:val="24"/>
+          <w:szCs w:val="24"/>
+          <w:lang w:val="en-US" w:eastAsia="zh-CN"/>
+        </w:rPr>
+      </w:pPr>
+      <w:r>
+        <w:rPr>
+          <w:rFonts w:hint="eastAsia" w:asciiTheme="minorEastAsia" w:hAnsiTheme="minorEastAsia" w:cstheme="minorEastAsia"/>
+          <w:i w:val="0"/>
+          <w:caps w:val="0"/>
+          <w:color w:val="333333"/>
+          <w:spacing w:val="0"/>
+          <w:sz w:val="24"/>
+          <w:szCs w:val="24"/>
+          <w:lang w:val="en-US" w:eastAsia="zh-CN"/>
+        </w:rPr>
+        <w:t>该方法的功能是</w:t>
+      </w:r>
+    </w:p>
+    <w:p>
+      <w:pPr>
+        <w:pStyle w:val="3"/>
+        <w:keepNext w:val="0"/>
+        <w:keepLines w:val="0"/>
+        <w:widowControl/>
+        <w:numPr>
+          <w:ilvl w:val="0"/>
+          <w:numId w:val="0"/>
+        </w:numPr>
+        <w:suppressLineNumbers w:val="0"/>
+        <w:spacing w:before="0" w:beforeAutospacing="1" w:after="0" w:afterAutospacing="1" w:line="240" w:lineRule="auto"/>
+        <w:ind w:left="420" w:leftChars="0" w:right="0" w:rightChars="0" w:firstLine="420" w:firstLineChars="0"/>
+        <w:jc w:val="left"/>
+        <w:rPr>
+          <w:rFonts w:hint="eastAsia" w:asciiTheme="minorEastAsia" w:hAnsiTheme="minorEastAsia" w:cstheme="minorEastAsia"/>
+          <w:i w:val="0"/>
+          <w:caps w:val="0"/>
+          <w:color w:val="333333"/>
+          <w:spacing w:val="0"/>
+          <w:sz w:val="24"/>
+          <w:szCs w:val="24"/>
+          <w:lang w:val="en-US" w:eastAsia="zh-CN"/>
+        </w:rPr>
+      </w:pPr>
+      <w:r>
+        <w:rPr>
+          <w:rFonts w:hint="eastAsia" w:asciiTheme="minorEastAsia" w:hAnsiTheme="minorEastAsia" w:cstheme="minorEastAsia"/>
+          <w:i w:val="0"/>
+          <w:caps w:val="0"/>
+          <w:color w:val="333333"/>
+          <w:spacing w:val="0"/>
+          <w:sz w:val="24"/>
+          <w:szCs w:val="24"/>
+          <w:lang w:val="en-US" w:eastAsia="zh-CN"/>
+        </w:rPr>
+        <w:t>4.11：setPrototypeOf(target,proto)</w:t>
+      </w:r>
+    </w:p>
+    <w:p>
+      <w:pPr>
+        <w:pStyle w:val="3"/>
+        <w:keepNext w:val="0"/>
+        <w:keepLines w:val="0"/>
+        <w:widowControl/>
+        <w:numPr>
+          <w:ilvl w:val="0"/>
+          <w:numId w:val="0"/>
+        </w:numPr>
+        <w:suppressLineNumbers w:val="0"/>
+        <w:spacing w:before="0" w:beforeAutospacing="1" w:after="0" w:afterAutospacing="1" w:line="240" w:lineRule="auto"/>
+        <w:ind w:left="840" w:leftChars="0" w:right="0" w:rightChars="0" w:firstLine="420" w:firstLineChars="0"/>
+        <w:jc w:val="left"/>
+        <w:rPr>
+          <w:rFonts w:hint="eastAsia" w:asciiTheme="minorEastAsia" w:hAnsiTheme="minorEastAsia" w:cstheme="minorEastAsia"/>
+          <w:i w:val="0"/>
+          <w:caps w:val="0"/>
+          <w:color w:val="333333"/>
+          <w:spacing w:val="0"/>
+          <w:sz w:val="24"/>
+          <w:szCs w:val="24"/>
+          <w:lang w:val="en-US" w:eastAsia="zh-CN"/>
+        </w:rPr>
+      </w:pPr>
+      <w:r>
+        <w:rPr>
+          <w:rFonts w:hint="eastAsia" w:asciiTheme="minorEastAsia" w:hAnsiTheme="minorEastAsia" w:cstheme="minorEastAsia"/>
+          <w:i w:val="0"/>
+          <w:caps w:val="0"/>
+          <w:color w:val="333333"/>
+          <w:spacing w:val="0"/>
+          <w:sz w:val="24"/>
+          <w:szCs w:val="24"/>
+          <w:lang w:val="en-US" w:eastAsia="zh-CN"/>
+        </w:rPr>
+        <w:t>拦截</w:t>
+      </w:r>
+      <w:r>
+        <w:rPr>
+          <w:rFonts w:hint="eastAsia" w:asciiTheme="minorEastAsia" w:hAnsiTheme="minorEastAsia" w:eastAsiaTheme="minorEastAsia" w:cstheme="minorEastAsia"/>
+          <w:i w:val="0"/>
+          <w:caps w:val="0"/>
+          <w:color w:val="C7254E"/>
+          <w:spacing w:val="0"/>
+          <w:sz w:val="24"/>
+          <w:szCs w:val="24"/>
+          <w:shd w:val="clear" w:fill="F9F2F4"/>
+          <w:lang w:val="en-US" w:eastAsia="zh-CN"/>
+        </w:rPr>
+        <w:t>Object.setPrototypeOf(proxy,proto);</w:t>
+      </w:r>
+      <w:r>
+        <w:rPr>
+          <w:rFonts w:hint="eastAsia" w:asciiTheme="minorEastAsia" w:hAnsiTheme="minorEastAsia" w:cstheme="minorEastAsia"/>
+          <w:i w:val="0"/>
+          <w:caps w:val="0"/>
+          <w:color w:val="333333"/>
+          <w:spacing w:val="0"/>
+          <w:sz w:val="24"/>
+          <w:szCs w:val="24"/>
+          <w:lang w:val="en-US" w:eastAsia="zh-CN"/>
+        </w:rPr>
+        <w:t>返回一个布尔值。如果</w:t>
+      </w:r>
+      <w:r>
+        <w:rPr>
+          <w:rFonts w:hint="eastAsia" w:asciiTheme="minorEastAsia" w:hAnsiTheme="minorEastAsia" w:cstheme="minorEastAsia"/>
+          <w:i w:val="0"/>
+          <w:caps w:val="0"/>
+          <w:color w:val="333333"/>
+          <w:spacing w:val="0"/>
+          <w:sz w:val="24"/>
+          <w:szCs w:val="24"/>
+          <w:lang w:val="en-US" w:eastAsia="zh-CN"/>
+        </w:rPr>
+        <w:tab/>
+        <w:t>目标对象是函数，那么还有两种额外操作可以拦截。</w:t>
+      </w:r>
+    </w:p>
+    <w:p>
+      <w:pPr>
+        <w:pStyle w:val="3"/>
+        <w:keepNext w:val="0"/>
+        <w:keepLines w:val="0"/>
+        <w:widowControl/>
+        <w:numPr>
+          <w:ilvl w:val="0"/>
+          <w:numId w:val="0"/>
+        </w:numPr>
+        <w:suppressLineNumbers w:val="0"/>
+        <w:spacing w:before="0" w:beforeAutospacing="1" w:after="0" w:afterAutospacing="1" w:line="240" w:lineRule="auto"/>
+        <w:ind w:left="840" w:leftChars="0" w:right="0" w:rightChars="0" w:firstLine="420" w:firstLineChars="0"/>
+        <w:jc w:val="left"/>
+        <w:rPr>
+          <w:rFonts w:hint="eastAsia" w:asciiTheme="minorEastAsia" w:hAnsiTheme="minorEastAsia" w:cstheme="minorEastAsia"/>
+          <w:i w:val="0"/>
+          <w:caps w:val="0"/>
+          <w:color w:val="333333"/>
+          <w:spacing w:val="0"/>
+          <w:sz w:val="24"/>
+          <w:szCs w:val="24"/>
+          <w:lang w:val="en-US" w:eastAsia="zh-CN"/>
+        </w:rPr>
+      </w:pPr>
+      <w:r>
+        <w:rPr>
+          <w:rFonts w:hint="eastAsia" w:asciiTheme="minorEastAsia" w:hAnsiTheme="minorEastAsia" w:cstheme="minorEastAsia"/>
+          <w:i w:val="0"/>
+          <w:caps w:val="0"/>
+          <w:color w:val="333333"/>
+          <w:spacing w:val="0"/>
+          <w:sz w:val="24"/>
+          <w:szCs w:val="24"/>
+          <w:lang w:val="en-US" w:eastAsia="zh-CN"/>
+        </w:rPr>
+        <w:t>该方法的功能是</w:t>
+      </w:r>
+    </w:p>
+    <w:p>
+      <w:pPr>
+        <w:pStyle w:val="3"/>
+        <w:keepNext w:val="0"/>
+        <w:keepLines w:val="0"/>
+        <w:widowControl/>
+        <w:numPr>
+          <w:ilvl w:val="0"/>
+          <w:numId w:val="0"/>
+        </w:numPr>
+        <w:suppressLineNumbers w:val="0"/>
+        <w:spacing w:before="0" w:beforeAutospacing="1" w:after="0" w:afterAutospacing="1" w:line="240" w:lineRule="auto"/>
+        <w:ind w:left="420" w:leftChars="0" w:right="0" w:rightChars="0" w:firstLine="420" w:firstLineChars="0"/>
+        <w:jc w:val="left"/>
+        <w:rPr>
+          <w:rFonts w:hint="eastAsia" w:asciiTheme="minorEastAsia" w:hAnsiTheme="minorEastAsia" w:cstheme="minorEastAsia"/>
+          <w:i w:val="0"/>
+          <w:caps w:val="0"/>
+          <w:color w:val="333333"/>
+          <w:spacing w:val="0"/>
+          <w:sz w:val="24"/>
+          <w:szCs w:val="24"/>
+          <w:lang w:val="en-US" w:eastAsia="zh-CN"/>
+        </w:rPr>
+      </w:pPr>
+      <w:r>
+        <w:rPr>
+          <w:rFonts w:hint="eastAsia" w:asciiTheme="minorEastAsia" w:hAnsiTheme="minorEastAsia" w:cstheme="minorEastAsia"/>
+          <w:i w:val="0"/>
+          <w:caps w:val="0"/>
+          <w:color w:val="333333"/>
+          <w:spacing w:val="0"/>
+          <w:sz w:val="24"/>
+          <w:szCs w:val="24"/>
+          <w:lang w:val="en-US" w:eastAsia="zh-CN"/>
+        </w:rPr>
+        <w:t>4.12：apply(target,object,args)</w:t>
+      </w:r>
+    </w:p>
+    <w:p>
+      <w:pPr>
+        <w:pStyle w:val="3"/>
+        <w:keepNext w:val="0"/>
+        <w:keepLines w:val="0"/>
+        <w:widowControl/>
+        <w:numPr>
+          <w:ilvl w:val="0"/>
+          <w:numId w:val="0"/>
+        </w:numPr>
+        <w:suppressLineNumbers w:val="0"/>
+        <w:spacing w:before="0" w:beforeAutospacing="1" w:after="0" w:afterAutospacing="1" w:line="240" w:lineRule="auto"/>
+        <w:ind w:left="840" w:leftChars="0" w:right="0" w:rightChars="0" w:firstLine="420" w:firstLineChars="0"/>
+        <w:jc w:val="left"/>
+        <w:rPr>
+          <w:rFonts w:hint="default" w:ascii="Verdana" w:hAnsi="Verdana" w:eastAsia="宋体" w:cs="Verdana"/>
+          <w:i w:val="0"/>
+          <w:caps w:val="0"/>
+          <w:color w:val="333333"/>
+          <w:spacing w:val="0"/>
+          <w:sz w:val="24"/>
+          <w:szCs w:val="24"/>
+        </w:rPr>
+      </w:pPr>
+      <w:r>
+        <w:rPr>
+          <w:rFonts w:hint="eastAsia" w:asciiTheme="minorEastAsia" w:hAnsiTheme="minorEastAsia" w:eastAsiaTheme="minorEastAsia" w:cstheme="minorEastAsia"/>
+          <w:i w:val="0"/>
+          <w:caps w:val="0"/>
+          <w:color w:val="333333"/>
+          <w:spacing w:val="0"/>
+          <w:sz w:val="24"/>
+          <w:szCs w:val="24"/>
+        </w:rPr>
+        <w:t>拦截 Proxy 实例作为函数调用的操作，比如</w:t>
+      </w:r>
+      <w:r>
+        <w:rPr>
+          <w:rStyle w:val="6"/>
+          <w:rFonts w:hint="eastAsia" w:asciiTheme="minorEastAsia" w:hAnsiTheme="minorEastAsia" w:eastAsiaTheme="minorEastAsia" w:cstheme="minorEastAsia"/>
+          <w:i w:val="0"/>
+          <w:caps w:val="0"/>
+          <w:color w:val="C7254E"/>
+          <w:spacing w:val="0"/>
+          <w:sz w:val="24"/>
+          <w:szCs w:val="24"/>
+          <w:bdr w:val="none" w:color="auto" w:sz="0" w:space="0"/>
+          <w:shd w:val="clear" w:fill="F9F2F4"/>
+        </w:rPr>
+        <w:t>proxy(...args)</w:t>
+      </w:r>
+      <w:r>
+        <w:rPr>
+          <w:rFonts w:hint="eastAsia" w:asciiTheme="minorEastAsia" w:hAnsiTheme="minorEastAsia" w:eastAsiaTheme="minorEastAsia" w:cstheme="minorEastAsia"/>
+          <w:i w:val="0"/>
+          <w:caps w:val="0"/>
+          <w:color w:val="333333"/>
+          <w:spacing w:val="0"/>
+          <w:sz w:val="24"/>
+          <w:szCs w:val="24"/>
+        </w:rPr>
+        <w:t>、</w:t>
+      </w:r>
+      <w:r>
+        <w:rPr>
+          <w:rFonts w:hint="eastAsia" w:asciiTheme="minorEastAsia" w:hAnsiTheme="minorEastAsia" w:cstheme="minorEastAsia"/>
+          <w:i w:val="0"/>
+          <w:caps w:val="0"/>
+          <w:color w:val="333333"/>
+          <w:spacing w:val="0"/>
+          <w:sz w:val="24"/>
+          <w:szCs w:val="24"/>
+          <w:lang w:val="en-US" w:eastAsia="zh-CN"/>
+        </w:rPr>
+        <w:tab/>
+      </w:r>
+      <w:r>
+        <w:rPr>
+          <w:rStyle w:val="6"/>
+          <w:rFonts w:hint="eastAsia" w:asciiTheme="minorEastAsia" w:hAnsiTheme="minorEastAsia" w:eastAsiaTheme="minorEastAsia" w:cstheme="minorEastAsia"/>
+          <w:i w:val="0"/>
+          <w:caps w:val="0"/>
+          <w:color w:val="C7254E"/>
+          <w:spacing w:val="0"/>
+          <w:sz w:val="24"/>
+          <w:szCs w:val="24"/>
+          <w:bdr w:val="none" w:color="auto" w:sz="0" w:space="0"/>
+          <w:shd w:val="clear" w:fill="F9F2F4"/>
+        </w:rPr>
+        <w:t>proxy.call(object, ...args)</w:t>
+      </w:r>
+      <w:r>
+        <w:rPr>
+          <w:rFonts w:hint="eastAsia" w:asciiTheme="minorEastAsia" w:hAnsiTheme="minorEastAsia" w:eastAsiaTheme="minorEastAsia" w:cstheme="minorEastAsia"/>
+          <w:i w:val="0"/>
+          <w:caps w:val="0"/>
+          <w:color w:val="333333"/>
+          <w:spacing w:val="0"/>
+          <w:sz w:val="24"/>
+          <w:szCs w:val="24"/>
+        </w:rPr>
+        <w:t>、</w:t>
+      </w:r>
+      <w:r>
+        <w:rPr>
+          <w:rStyle w:val="6"/>
+          <w:rFonts w:hint="eastAsia" w:asciiTheme="minorEastAsia" w:hAnsiTheme="minorEastAsia" w:eastAsiaTheme="minorEastAsia" w:cstheme="minorEastAsia"/>
+          <w:i w:val="0"/>
+          <w:caps w:val="0"/>
+          <w:color w:val="C7254E"/>
+          <w:spacing w:val="0"/>
+          <w:sz w:val="24"/>
+          <w:szCs w:val="24"/>
+          <w:bdr w:val="none" w:color="auto" w:sz="0" w:space="0"/>
+          <w:shd w:val="clear" w:fill="F9F2F4"/>
+        </w:rPr>
+        <w:t>proxy.apply(...)</w:t>
+      </w:r>
+      <w:r>
+        <w:rPr>
+          <w:rStyle w:val="6"/>
+          <w:rFonts w:hint="default" w:asciiTheme="minorEastAsia" w:hAnsiTheme="minorEastAsia" w:eastAsiaTheme="minorEastAsia" w:cstheme="minorEastAsia"/>
+          <w:i w:val="0"/>
+          <w:caps w:val="0"/>
+          <w:color w:val="C7254E"/>
+          <w:spacing w:val="0"/>
+          <w:sz w:val="24"/>
+          <w:szCs w:val="24"/>
+          <w:shd w:val="clear" w:fill="F9F2F4"/>
+        </w:rPr>
+        <w:t>。</w:t>
+      </w:r>
+    </w:p>
+    <w:p>
+      <w:pPr>
+        <w:pStyle w:val="3"/>
+        <w:keepNext w:val="0"/>
+        <w:keepLines w:val="0"/>
+        <w:widowControl/>
+        <w:numPr>
+          <w:ilvl w:val="0"/>
+          <w:numId w:val="0"/>
+        </w:numPr>
+        <w:suppressLineNumbers w:val="0"/>
+        <w:spacing w:before="0" w:beforeAutospacing="1" w:after="0" w:afterAutospacing="1" w:line="240" w:lineRule="auto"/>
+        <w:ind w:left="840" w:leftChars="0" w:right="0" w:rightChars="0" w:firstLine="420" w:firstLineChars="0"/>
+        <w:jc w:val="left"/>
+        <w:rPr>
+          <w:rFonts w:hint="eastAsia" w:ascii="Verdana" w:hAnsi="Verdana" w:eastAsia="宋体" w:cs="Verdana"/>
+          <w:i w:val="0"/>
+          <w:caps w:val="0"/>
+          <w:color w:val="333333"/>
+          <w:spacing w:val="0"/>
+          <w:sz w:val="24"/>
+          <w:szCs w:val="24"/>
+          <w:lang w:val="en-US" w:eastAsia="zh-CN"/>
+        </w:rPr>
+      </w:pPr>
+      <w:r>
+        <w:rPr>
+          <w:rFonts w:hint="eastAsia" w:ascii="Verdana" w:hAnsi="Verdana" w:eastAsia="宋体" w:cs="Verdana"/>
+          <w:i w:val="0"/>
+          <w:caps w:val="0"/>
+          <w:color w:val="333333"/>
+          <w:spacing w:val="0"/>
+          <w:sz w:val="24"/>
+          <w:szCs w:val="24"/>
+          <w:lang w:val="en-US" w:eastAsia="zh-CN"/>
+        </w:rPr>
+        <w:t>该方法的功能是</w:t>
+      </w:r>
+    </w:p>
+    <w:p>
+      <w:pPr>
+        <w:pStyle w:val="3"/>
+        <w:keepNext w:val="0"/>
+        <w:keepLines w:val="0"/>
+        <w:widowControl/>
+        <w:numPr>
+          <w:ilvl w:val="0"/>
+          <w:numId w:val="0"/>
+        </w:numPr>
+        <w:suppressLineNumbers w:val="0"/>
+        <w:spacing w:before="0" w:beforeAutospacing="1" w:after="0" w:afterAutospacing="1" w:line="240" w:lineRule="auto"/>
+        <w:ind w:left="420" w:leftChars="0" w:right="0" w:rightChars="0" w:firstLine="420" w:firstLineChars="0"/>
+        <w:jc w:val="left"/>
+        <w:rPr>
+          <w:rFonts w:hint="eastAsia" w:ascii="Verdana" w:hAnsi="Verdana" w:eastAsia="宋体" w:cs="Verdana"/>
+          <w:i w:val="0"/>
+          <w:caps w:val="0"/>
+          <w:color w:val="333333"/>
+          <w:spacing w:val="0"/>
+          <w:sz w:val="24"/>
+          <w:szCs w:val="24"/>
+          <w:lang w:val="en-US" w:eastAsia="zh-CN"/>
+        </w:rPr>
+      </w:pPr>
+      <w:r>
+        <w:rPr>
+          <w:rFonts w:hint="eastAsia" w:ascii="Verdana" w:hAnsi="Verdana" w:eastAsia="宋体" w:cs="Verdana"/>
+          <w:i w:val="0"/>
+          <w:caps w:val="0"/>
+          <w:color w:val="333333"/>
+          <w:spacing w:val="0"/>
+          <w:sz w:val="24"/>
+          <w:szCs w:val="24"/>
+          <w:lang w:val="en-US" w:eastAsia="zh-CN"/>
+        </w:rPr>
+        <w:t>4.13：construct(target,args)</w:t>
+      </w:r>
+    </w:p>
+    <w:p>
+      <w:pPr>
+        <w:pStyle w:val="3"/>
+        <w:keepNext w:val="0"/>
+        <w:keepLines w:val="0"/>
+        <w:widowControl/>
+        <w:numPr>
+          <w:ilvl w:val="0"/>
+          <w:numId w:val="0"/>
+        </w:numPr>
+        <w:suppressLineNumbers w:val="0"/>
+        <w:spacing w:before="0" w:beforeAutospacing="1" w:after="0" w:afterAutospacing="1" w:line="240" w:lineRule="auto"/>
+        <w:ind w:left="840" w:leftChars="0" w:right="0" w:rightChars="0" w:firstLine="420" w:firstLineChars="0"/>
+        <w:jc w:val="left"/>
+        <w:rPr>
+          <w:rFonts w:hint="eastAsia" w:asciiTheme="minorEastAsia" w:hAnsiTheme="minorEastAsia" w:eastAsiaTheme="minorEastAsia" w:cstheme="minorEastAsia"/>
+          <w:i w:val="0"/>
+          <w:caps w:val="0"/>
+          <w:color w:val="333333"/>
+          <w:spacing w:val="0"/>
+          <w:sz w:val="24"/>
+          <w:szCs w:val="24"/>
+        </w:rPr>
+      </w:pPr>
+      <w:r>
+        <w:rPr>
+          <w:rFonts w:hint="eastAsia" w:asciiTheme="minorEastAsia" w:hAnsiTheme="minorEastAsia" w:eastAsiaTheme="minorEastAsia" w:cstheme="minorEastAsia"/>
+          <w:i w:val="0"/>
+          <w:caps w:val="0"/>
+          <w:color w:val="333333"/>
+          <w:spacing w:val="0"/>
+          <w:sz w:val="24"/>
+          <w:szCs w:val="24"/>
+        </w:rPr>
+        <w:t>拦截 Proxy 实例作为构造函数调用的操作，比如</w:t>
+      </w:r>
+    </w:p>
+    <w:p>
+      <w:pPr>
+        <w:pStyle w:val="3"/>
+        <w:keepNext w:val="0"/>
+        <w:keepLines w:val="0"/>
+        <w:widowControl/>
+        <w:numPr>
+          <w:ilvl w:val="0"/>
+          <w:numId w:val="0"/>
+        </w:numPr>
+        <w:suppressLineNumbers w:val="0"/>
+        <w:spacing w:before="0" w:beforeAutospacing="1" w:after="0" w:afterAutospacing="1" w:line="240" w:lineRule="auto"/>
+        <w:ind w:left="840" w:leftChars="0" w:right="0" w:rightChars="0" w:firstLine="420" w:firstLineChars="0"/>
+        <w:jc w:val="left"/>
+        <w:rPr>
+          <w:rStyle w:val="6"/>
+          <w:rFonts w:hint="eastAsia" w:asciiTheme="minorEastAsia" w:hAnsiTheme="minorEastAsia" w:eastAsiaTheme="minorEastAsia" w:cstheme="minorEastAsia"/>
+          <w:i w:val="0"/>
+          <w:caps w:val="0"/>
+          <w:color w:val="C7254E"/>
+          <w:spacing w:val="0"/>
+          <w:sz w:val="24"/>
+          <w:szCs w:val="24"/>
+          <w:shd w:val="clear" w:fill="F9F2F4"/>
+          <w:lang w:val="en-US" w:eastAsia="zh-CN"/>
+        </w:rPr>
+      </w:pPr>
+      <w:r>
+        <w:rPr>
+          <w:rStyle w:val="6"/>
+          <w:rFonts w:hint="eastAsia" w:asciiTheme="minorEastAsia" w:hAnsiTheme="minorEastAsia" w:eastAsiaTheme="minorEastAsia" w:cstheme="minorEastAsia"/>
+          <w:i w:val="0"/>
+          <w:caps w:val="0"/>
+          <w:color w:val="C7254E"/>
+          <w:spacing w:val="0"/>
+          <w:sz w:val="24"/>
+          <w:szCs w:val="24"/>
+          <w:shd w:val="clear" w:fill="F9F2F4"/>
+        </w:rPr>
+        <w:t>new proxy(...args)</w:t>
+      </w:r>
+      <w:r>
+        <w:rPr>
+          <w:rStyle w:val="6"/>
+          <w:rFonts w:hint="default" w:asciiTheme="minorEastAsia" w:hAnsiTheme="minorEastAsia" w:eastAsiaTheme="minorEastAsia" w:cstheme="minorEastAsia"/>
+          <w:i w:val="0"/>
+          <w:caps w:val="0"/>
+          <w:color w:val="C7254E"/>
+          <w:spacing w:val="0"/>
+          <w:sz w:val="24"/>
+          <w:szCs w:val="24"/>
+          <w:shd w:val="clear" w:fill="F9F2F4"/>
+        </w:rPr>
+        <w:t>。</w:t>
+      </w:r>
       <w:bookmarkStart w:id="0" w:name="_GoBack"/>
-      <w:r>
-        <w:rPr>
-          <w:rFonts w:hint="eastAsia" w:asciiTheme="minorEastAsia" w:hAnsiTheme="minorEastAsia" w:cstheme="minorEastAsia"/>
-          <w:color w:val="000000" w:themeColor="text1"/>
-          <w:sz w:val="24"/>
-          <w:szCs w:val="24"/>
-          <w:lang w:val="en-US" w:eastAsia="zh-CN"/>
-          <w14:textFill>
-            <w14:solidFill>
-              <w14:schemeClr w14:val="tx1"/>
-            </w14:solidFill>
-          </w14:textFill>
-        </w:rPr>
-        <w:t>4.4：</w:t>
-      </w:r>
-    </w:p>
-    <w:bookmarkEnd w:id="0"/>
+      <w:bookmarkEnd w:id="0"/>
+    </w:p>
     <w:sectPr>
       <w:pgSz w:w="11906" w:h="16838"/>
       <w:pgMar w:top="1440" w:right="1800" w:bottom="1440" w:left="1800" w:header="851" w:footer="992" w:gutter="0"/>

</xml_diff>